<commit_message>
Detalla funcionalidades del proyecto
</commit_message>
<xml_diff>
--- a/Desarrollo/SVB/documentos/SVB-ACP.docx
+++ b/Desarrollo/SVB/documentos/SVB-ACP.docx
@@ -349,8 +349,9 @@
           <w:sz w:val="24"/>
           <w:szCs w:val="24"/>
         </w:rPr>
-        <w:t>Mata</w:t>
-      </w:r>
+        <w:t xml:space="preserve">Mata </w:t>
+      </w:r>
+      <w:proofErr w:type="spellStart"/>
       <w:r>
         <w:rPr>
           <w:rFonts w:ascii="Times New Roman" w:eastAsia="Times New Roman" w:hAnsi="Times New Roman" w:cs="Times New Roman"/>
@@ -358,9 +359,9 @@
           <w:sz w:val="24"/>
           <w:szCs w:val="24"/>
         </w:rPr>
-        <w:t xml:space="preserve"> </w:t>
-      </w:r>
-      <w:proofErr w:type="spellStart"/>
+        <w:t>Jauregui</w:t>
+      </w:r>
+      <w:proofErr w:type="spellEnd"/>
       <w:r>
         <w:rPr>
           <w:rFonts w:ascii="Times New Roman" w:eastAsia="Times New Roman" w:hAnsi="Times New Roman" w:cs="Times New Roman"/>
@@ -368,9 +369,9 @@
           <w:sz w:val="24"/>
           <w:szCs w:val="24"/>
         </w:rPr>
-        <w:t>Jauregui</w:t>
-      </w:r>
-      <w:proofErr w:type="spellEnd"/>
+        <w:t xml:space="preserve">, </w:t>
+      </w:r>
+      <w:proofErr w:type="spellStart"/>
       <w:r>
         <w:rPr>
           <w:rFonts w:ascii="Times New Roman" w:eastAsia="Times New Roman" w:hAnsi="Times New Roman" w:cs="Times New Roman"/>
@@ -378,19 +379,9 @@
           <w:sz w:val="24"/>
           <w:szCs w:val="24"/>
         </w:rPr>
-        <w:t xml:space="preserve">, </w:t>
-      </w:r>
-      <w:r>
-        <w:rPr>
-          <w:rFonts w:ascii="Times New Roman" w:eastAsia="Times New Roman" w:hAnsi="Times New Roman" w:cs="Times New Roman"/>
-          <w:b/>
-          <w:sz w:val="24"/>
-          <w:szCs w:val="24"/>
-        </w:rPr>
         <w:t>Duivan</w:t>
       </w:r>
-      <w:bookmarkStart w:id="0" w:name="_GoBack"/>
-      <w:bookmarkEnd w:id="0"/>
+      <w:proofErr w:type="spellEnd"/>
     </w:p>
     <w:p>
       <w:pPr>
@@ -698,29 +689,40 @@
       <w:pPr>
         <w:spacing w:before="240" w:after="240"/>
         <w:ind w:left="360"/>
-        <w:rPr>
-          <w:rFonts w:ascii="Times New Roman" w:eastAsia="Times New Roman" w:hAnsi="Times New Roman" w:cs="Times New Roman"/>
-        </w:rPr>
-      </w:pPr>
-      <w:r>
-        <w:rPr>
-          <w:rFonts w:ascii="Times New Roman" w:eastAsia="Times New Roman" w:hAnsi="Times New Roman" w:cs="Times New Roman"/>
-        </w:rPr>
-        <w:t xml:space="preserve">El proyecto consiste el desarrollo de una aplicación web que ayude a las bodegas llevar el control total de ingresos, egresos, stock, ventas, compras. También obtener </w:t>
-      </w:r>
-      <w:proofErr w:type="spellStart"/>
-      <w:r>
-        <w:rPr>
-          <w:rFonts w:ascii="Times New Roman" w:eastAsia="Times New Roman" w:hAnsi="Times New Roman" w:cs="Times New Roman"/>
-        </w:rPr>
-        <w:t>reportería</w:t>
-      </w:r>
-      <w:proofErr w:type="spellEnd"/>
-      <w:r>
-        <w:rPr>
-          <w:rFonts w:ascii="Times New Roman" w:eastAsia="Times New Roman" w:hAnsi="Times New Roman" w:cs="Times New Roman"/>
-        </w:rPr>
-        <w:t xml:space="preserve"> con información en tiempo real.</w:t>
+        <w:jc w:val="both"/>
+        <w:rPr>
+          <w:rFonts w:ascii="Times New Roman" w:eastAsia="Times New Roman" w:hAnsi="Times New Roman" w:cs="Times New Roman"/>
+        </w:rPr>
+      </w:pPr>
+      <w:r>
+        <w:rPr>
+          <w:rFonts w:ascii="Times New Roman" w:eastAsia="Times New Roman" w:hAnsi="Times New Roman" w:cs="Times New Roman"/>
+        </w:rPr>
+        <w:t>El proyecto consiste el desarrollo de una aplicación web que ayude a las bodegas</w:t>
+      </w:r>
+      <w:r>
+        <w:rPr>
+          <w:rFonts w:ascii="Times New Roman" w:eastAsia="Times New Roman" w:hAnsi="Times New Roman" w:cs="Times New Roman"/>
+        </w:rPr>
+        <w:t xml:space="preserve"> aprovechando la situación actual de la pandemia, que ha dejado a los negocios un poco vulnerados,</w:t>
+      </w:r>
+      <w:r>
+        <w:rPr>
+          <w:rFonts w:ascii="Times New Roman" w:eastAsia="Times New Roman" w:hAnsi="Times New Roman" w:cs="Times New Roman"/>
+        </w:rPr>
+        <w:t xml:space="preserve"> llevar</w:t>
+      </w:r>
+      <w:r>
+        <w:rPr>
+          <w:rFonts w:ascii="Times New Roman" w:eastAsia="Times New Roman" w:hAnsi="Times New Roman" w:cs="Times New Roman"/>
+        </w:rPr>
+        <w:t xml:space="preserve"> la gestión de sus productos, el control de las ventas e ingresos diarios, pagos en línea, manejo de stocks, inventarios y proveedores</w:t>
+      </w:r>
+      <w:r>
+        <w:rPr>
+          <w:rFonts w:ascii="Times New Roman" w:eastAsia="Times New Roman" w:hAnsi="Times New Roman" w:cs="Times New Roman"/>
+        </w:rPr>
+        <w:t>.</w:t>
       </w:r>
     </w:p>
     <w:p>
@@ -766,7 +768,6 @@
         <w:rPr>
           <w:rFonts w:ascii="Times New Roman" w:eastAsia="Times New Roman" w:hAnsi="Times New Roman" w:cs="Times New Roman"/>
         </w:rPr>
-        <w:lastRenderedPageBreak/>
         <w:t>5.</w:t>
       </w:r>
       <w:r>
@@ -1112,7 +1113,13 @@
               <w:rPr>
                 <w:rFonts w:ascii="Times New Roman" w:eastAsia="Times New Roman" w:hAnsi="Times New Roman" w:cs="Times New Roman"/>
               </w:rPr>
-              <w:t>Frontend</w:t>
+              <w:t>FrontE</w:t>
+            </w:r>
+            <w:r>
+              <w:rPr>
+                <w:rFonts w:ascii="Times New Roman" w:eastAsia="Times New Roman" w:hAnsi="Times New Roman" w:cs="Times New Roman"/>
+              </w:rPr>
+              <w:t>nd</w:t>
             </w:r>
             <w:proofErr w:type="spellEnd"/>
           </w:p>
@@ -1187,7 +1194,13 @@
               <w:rPr>
                 <w:rFonts w:ascii="Times New Roman" w:eastAsia="Times New Roman" w:hAnsi="Times New Roman" w:cs="Times New Roman"/>
               </w:rPr>
-              <w:t>Backend</w:t>
+              <w:t>BackE</w:t>
+            </w:r>
+            <w:r>
+              <w:rPr>
+                <w:rFonts w:ascii="Times New Roman" w:eastAsia="Times New Roman" w:hAnsi="Times New Roman" w:cs="Times New Roman"/>
+              </w:rPr>
+              <w:t>nd</w:t>
             </w:r>
             <w:proofErr w:type="spellEnd"/>
             <w:r>
@@ -1209,7 +1222,7 @@
             <w:tcBorders>
               <w:top w:val="nil"/>
               <w:left w:val="single" w:sz="8" w:space="0" w:color="000000"/>
-              <w:bottom w:val="single" w:sz="8" w:space="0" w:color="000000"/>
+              <w:bottom w:val="nil"/>
               <w:right w:val="single" w:sz="8" w:space="0" w:color="000000"/>
             </w:tcBorders>
             <w:tcMar>
@@ -1256,7 +1269,7 @@
             <w:tcBorders>
               <w:top w:val="nil"/>
               <w:left w:val="nil"/>
-              <w:bottom w:val="single" w:sz="8" w:space="0" w:color="000000"/>
+              <w:bottom w:val="nil"/>
               <w:right w:val="single" w:sz="8" w:space="0" w:color="000000"/>
             </w:tcBorders>
             <w:tcMar>
@@ -1285,6 +1298,103 @@
                 <w:rFonts w:ascii="Times New Roman" w:eastAsia="Times New Roman" w:hAnsi="Times New Roman" w:cs="Times New Roman"/>
               </w:rPr>
               <w:t>Stack</w:t>
+            </w:r>
+            <w:proofErr w:type="spellEnd"/>
+          </w:p>
+        </w:tc>
+      </w:tr>
+      <w:tr>
+        <w:trPr>
+          <w:trHeight w:val="485"/>
+        </w:trPr>
+        <w:tc>
+          <w:tcPr>
+            <w:tcW w:w="3438" w:type="dxa"/>
+            <w:tcBorders>
+              <w:top w:val="nil"/>
+              <w:left w:val="single" w:sz="8" w:space="0" w:color="000000"/>
+              <w:bottom w:val="single" w:sz="8" w:space="0" w:color="000000"/>
+              <w:right w:val="single" w:sz="8" w:space="0" w:color="000000"/>
+            </w:tcBorders>
+            <w:tcMar>
+              <w:top w:w="100" w:type="dxa"/>
+              <w:left w:w="100" w:type="dxa"/>
+              <w:bottom w:w="100" w:type="dxa"/>
+              <w:right w:w="100" w:type="dxa"/>
+            </w:tcMar>
+          </w:tcPr>
+          <w:p>
+            <w:pPr>
+              <w:spacing w:before="240" w:after="0" w:line="276" w:lineRule="auto"/>
+              <w:rPr>
+                <w:rFonts w:ascii="Times New Roman" w:eastAsia="Times New Roman" w:hAnsi="Times New Roman" w:cs="Times New Roman"/>
+              </w:rPr>
+            </w:pPr>
+            <w:r>
+              <w:rPr>
+                <w:rFonts w:ascii="Times New Roman" w:eastAsia="Times New Roman" w:hAnsi="Times New Roman" w:cs="Times New Roman"/>
+              </w:rPr>
+              <w:t xml:space="preserve">Mata </w:t>
+            </w:r>
+            <w:proofErr w:type="spellStart"/>
+            <w:r>
+              <w:rPr>
+                <w:rFonts w:ascii="Times New Roman" w:eastAsia="Times New Roman" w:hAnsi="Times New Roman" w:cs="Times New Roman"/>
+              </w:rPr>
+              <w:t>Jauregui</w:t>
+            </w:r>
+            <w:proofErr w:type="spellEnd"/>
+            <w:r>
+              <w:rPr>
+                <w:rFonts w:ascii="Times New Roman" w:eastAsia="Times New Roman" w:hAnsi="Times New Roman" w:cs="Times New Roman"/>
+              </w:rPr>
+              <w:t xml:space="preserve">, </w:t>
+            </w:r>
+            <w:proofErr w:type="spellStart"/>
+            <w:r>
+              <w:rPr>
+                <w:rFonts w:ascii="Times New Roman" w:eastAsia="Times New Roman" w:hAnsi="Times New Roman" w:cs="Times New Roman"/>
+              </w:rPr>
+              <w:t>Duiván</w:t>
+            </w:r>
+            <w:proofErr w:type="spellEnd"/>
+          </w:p>
+        </w:tc>
+        <w:tc>
+          <w:tcPr>
+            <w:tcW w:w="5064" w:type="dxa"/>
+            <w:tcBorders>
+              <w:top w:val="nil"/>
+              <w:left w:val="nil"/>
+              <w:bottom w:val="single" w:sz="8" w:space="0" w:color="000000"/>
+              <w:right w:val="single" w:sz="8" w:space="0" w:color="000000"/>
+            </w:tcBorders>
+            <w:tcMar>
+              <w:top w:w="100" w:type="dxa"/>
+              <w:left w:w="100" w:type="dxa"/>
+              <w:bottom w:w="100" w:type="dxa"/>
+              <w:right w:w="100" w:type="dxa"/>
+            </w:tcMar>
+          </w:tcPr>
+          <w:p>
+            <w:pPr>
+              <w:spacing w:before="240" w:after="0" w:line="276" w:lineRule="auto"/>
+              <w:rPr>
+                <w:rFonts w:ascii="Times New Roman" w:eastAsia="Times New Roman" w:hAnsi="Times New Roman" w:cs="Times New Roman"/>
+              </w:rPr>
+            </w:pPr>
+            <w:r>
+              <w:rPr>
+                <w:rFonts w:ascii="Times New Roman" w:eastAsia="Times New Roman" w:hAnsi="Times New Roman" w:cs="Times New Roman"/>
+              </w:rPr>
+              <w:t xml:space="preserve">Desarrollador </w:t>
+            </w:r>
+            <w:proofErr w:type="spellStart"/>
+            <w:r>
+              <w:rPr>
+                <w:rFonts w:ascii="Times New Roman" w:eastAsia="Times New Roman" w:hAnsi="Times New Roman" w:cs="Times New Roman"/>
+              </w:rPr>
+              <w:t>FrontEnd</w:t>
             </w:r>
             <w:proofErr w:type="spellEnd"/>
           </w:p>
@@ -1351,324 +1461,392 @@
     </w:p>
     <w:p>
       <w:pPr>
+        <w:pStyle w:val="Prrafodelista"/>
+        <w:numPr>
+          <w:ilvl w:val="0"/>
+          <w:numId w:val="2"/>
+        </w:numPr>
+      </w:pPr>
+      <w:r>
+        <w:t xml:space="preserve">Gestión de </w:t>
+      </w:r>
+      <w:r>
+        <w:t>usuarios</w:t>
+      </w:r>
+    </w:p>
+    <w:p>
+      <w:pPr>
+        <w:pStyle w:val="Prrafodelista"/>
+        <w:numPr>
+          <w:ilvl w:val="1"/>
+          <w:numId w:val="2"/>
+        </w:numPr>
+      </w:pPr>
+      <w:r>
+        <w:t xml:space="preserve">Módulo de registro </w:t>
+      </w:r>
+      <w:r>
+        <w:t xml:space="preserve">y edición </w:t>
+      </w:r>
+      <w:r>
+        <w:t>de usuarios</w:t>
+      </w:r>
+      <w:r>
+        <w:t xml:space="preserve"> (libre, cada usuario edita su propio usuario)</w:t>
+      </w:r>
+    </w:p>
+    <w:p>
+      <w:pPr>
+        <w:pStyle w:val="Prrafodelista"/>
+        <w:numPr>
+          <w:ilvl w:val="1"/>
+          <w:numId w:val="2"/>
+        </w:numPr>
+      </w:pPr>
+      <w:r>
+        <w:t xml:space="preserve"> </w:t>
+      </w:r>
+      <w:r>
+        <w:t>Eliminación de usuarios (administrador)</w:t>
+      </w:r>
+    </w:p>
+    <w:p>
+      <w:pPr>
+        <w:pStyle w:val="Prrafodelista"/>
+        <w:numPr>
+          <w:ilvl w:val="0"/>
+          <w:numId w:val="2"/>
+        </w:numPr>
+      </w:pPr>
+      <w:r>
+        <w:t>Gestión de productos</w:t>
+      </w:r>
+    </w:p>
+    <w:p>
+      <w:pPr>
+        <w:pStyle w:val="Prrafodelista"/>
+        <w:numPr>
+          <w:ilvl w:val="1"/>
+          <w:numId w:val="2"/>
+        </w:numPr>
+      </w:pPr>
+      <w:r>
+        <w:t>Creación, edición y eliminación de producto(administrador)</w:t>
+      </w:r>
+    </w:p>
+    <w:p>
+      <w:pPr>
+        <w:pStyle w:val="Prrafodelista"/>
+        <w:numPr>
+          <w:ilvl w:val="1"/>
+          <w:numId w:val="2"/>
+        </w:numPr>
+      </w:pPr>
+      <w:r>
+        <w:t>Listado de productos (libre)</w:t>
+      </w:r>
+    </w:p>
+    <w:p>
+      <w:pPr>
+        <w:pStyle w:val="Prrafodelista"/>
+        <w:numPr>
+          <w:ilvl w:val="0"/>
+          <w:numId w:val="2"/>
+        </w:numPr>
+      </w:pPr>
+      <w:r>
+        <w:t>Gestión de clientes</w:t>
+      </w:r>
+      <w:r>
+        <w:t>(administrador)</w:t>
+      </w:r>
+    </w:p>
+    <w:p>
+      <w:pPr>
+        <w:pStyle w:val="Prrafodelista"/>
+        <w:numPr>
+          <w:ilvl w:val="1"/>
+          <w:numId w:val="2"/>
+        </w:numPr>
+      </w:pPr>
+      <w:r>
+        <w:t>Listado</w:t>
+      </w:r>
+      <w:r>
+        <w:t>, creación, edición y eliminación de clientes</w:t>
+      </w:r>
+    </w:p>
+    <w:p>
+      <w:pPr>
+        <w:pStyle w:val="Prrafodelista"/>
+        <w:numPr>
+          <w:ilvl w:val="0"/>
+          <w:numId w:val="2"/>
+        </w:numPr>
+      </w:pPr>
+      <w:r>
+        <w:t>Gestión de inventario</w:t>
+      </w:r>
+      <w:r>
+        <w:t>(administrador)</w:t>
+      </w:r>
+    </w:p>
+    <w:p>
+      <w:pPr>
+        <w:pStyle w:val="Prrafodelista"/>
+        <w:numPr>
+          <w:ilvl w:val="1"/>
+          <w:numId w:val="2"/>
+        </w:numPr>
+      </w:pPr>
+      <w:r>
+        <w:t>Módulo de stocks y reposiciones</w:t>
+      </w:r>
+    </w:p>
+    <w:p>
+      <w:pPr>
+        <w:pStyle w:val="Prrafodelista"/>
+        <w:numPr>
+          <w:ilvl w:val="0"/>
+          <w:numId w:val="2"/>
+        </w:numPr>
+      </w:pPr>
+      <w:r>
+        <w:t>Gestión de compras</w:t>
+      </w:r>
+    </w:p>
+    <w:p>
+      <w:pPr>
+        <w:pStyle w:val="Prrafodelista"/>
+        <w:numPr>
+          <w:ilvl w:val="1"/>
+          <w:numId w:val="2"/>
+        </w:numPr>
+      </w:pPr>
+      <w:r>
+        <w:t>Realizar compras</w:t>
+      </w:r>
+      <w:r>
+        <w:t>(libre)</w:t>
+      </w:r>
+    </w:p>
+    <w:p>
+      <w:pPr>
+        <w:pStyle w:val="Prrafodelista"/>
+        <w:numPr>
+          <w:ilvl w:val="1"/>
+          <w:numId w:val="2"/>
+        </w:numPr>
+      </w:pPr>
+      <w:r>
+        <w:t>Cancelar compra</w:t>
+      </w:r>
+      <w:r>
+        <w:t>(libre)</w:t>
+      </w:r>
+    </w:p>
+    <w:p>
+      <w:pPr>
+        <w:pStyle w:val="Prrafodelista"/>
+        <w:numPr>
+          <w:ilvl w:val="1"/>
+          <w:numId w:val="2"/>
+        </w:numPr>
+      </w:pPr>
+      <w:r>
+        <w:t>Pagar compra</w:t>
+      </w:r>
+      <w:r>
+        <w:t>(libre</w:t>
+      </w:r>
+      <w:bookmarkStart w:id="0" w:name="_GoBack"/>
+      <w:bookmarkEnd w:id="0"/>
+      <w:r>
+        <w:t>)</w:t>
+      </w:r>
+    </w:p>
+    <w:p>
+      <w:pPr>
+        <w:pStyle w:val="Prrafodelista"/>
+        <w:numPr>
+          <w:ilvl w:val="0"/>
+          <w:numId w:val="2"/>
+        </w:numPr>
+      </w:pPr>
+      <w:r>
+        <w:t>Gestión de ventas</w:t>
+      </w:r>
+      <w:r>
+        <w:t>(administrador)</w:t>
+      </w:r>
+    </w:p>
+    <w:p>
+      <w:pPr>
+        <w:pStyle w:val="Prrafodelista"/>
+        <w:numPr>
+          <w:ilvl w:val="1"/>
+          <w:numId w:val="2"/>
+        </w:numPr>
+      </w:pPr>
+      <w:r>
+        <w:t>Liquidación diaria de compras</w:t>
+      </w:r>
+    </w:p>
+    <w:p>
+      <w:pPr>
+        <w:pStyle w:val="Prrafodelista"/>
+        <w:numPr>
+          <w:ilvl w:val="0"/>
+          <w:numId w:val="2"/>
+        </w:numPr>
+      </w:pPr>
+      <w:r>
+        <w:t>Gestión de proveedores</w:t>
+      </w:r>
+      <w:r>
+        <w:t>(administrador)</w:t>
+      </w:r>
+    </w:p>
+    <w:p>
+      <w:pPr>
+        <w:pStyle w:val="Prrafodelista"/>
+        <w:numPr>
+          <w:ilvl w:val="1"/>
+          <w:numId w:val="2"/>
+        </w:numPr>
+      </w:pPr>
+      <w:r>
+        <w:t>Manejo de reposiciones</w:t>
+      </w:r>
+    </w:p>
+    <w:p>
+      <w:pPr>
+        <w:pStyle w:val="Prrafodelista"/>
+        <w:numPr>
+          <w:ilvl w:val="1"/>
+          <w:numId w:val="2"/>
+        </w:numPr>
+      </w:pPr>
+      <w:r>
+        <w:t>Pedidos</w:t>
+      </w:r>
+    </w:p>
+    <w:p>
+      <w:pPr>
+        <w:pStyle w:val="Prrafodelista"/>
+        <w:numPr>
+          <w:ilvl w:val="0"/>
+          <w:numId w:val="2"/>
+        </w:numPr>
+      </w:pPr>
+      <w:r>
+        <w:t>Reportes</w:t>
+      </w:r>
+      <w:r>
+        <w:t>(administrador)</w:t>
+      </w:r>
+    </w:p>
+    <w:p>
+      <w:pPr>
         <w:spacing w:before="240" w:after="240"/>
-        <w:ind w:left="2160" w:hanging="360"/>
-        <w:rPr>
-          <w:rFonts w:ascii="Times New Roman" w:eastAsia="Times New Roman" w:hAnsi="Times New Roman" w:cs="Times New Roman"/>
-        </w:rPr>
-      </w:pPr>
-      <w:proofErr w:type="gramStart"/>
-      <w:r>
-        <w:rPr>
-          <w:rFonts w:ascii="Courier New" w:eastAsia="Courier New" w:hAnsi="Courier New" w:cs="Courier New"/>
-        </w:rPr>
-        <w:t>o</w:t>
-      </w:r>
-      <w:proofErr w:type="gramEnd"/>
+        <w:rPr>
+          <w:rFonts w:ascii="Times New Roman" w:eastAsia="Times New Roman" w:hAnsi="Times New Roman" w:cs="Times New Roman"/>
+        </w:rPr>
+      </w:pPr>
+    </w:p>
+    <w:p>
+      <w:pPr>
+        <w:spacing w:before="240" w:after="240"/>
+        <w:rPr>
+          <w:rFonts w:ascii="Times New Roman" w:eastAsia="Times New Roman" w:hAnsi="Times New Roman" w:cs="Times New Roman"/>
+        </w:rPr>
+      </w:pPr>
+    </w:p>
+    <w:p>
+      <w:pPr>
+        <w:spacing w:before="240" w:after="240"/>
+        <w:rPr>
+          <w:rFonts w:ascii="Times New Roman" w:eastAsia="Times New Roman" w:hAnsi="Times New Roman" w:cs="Times New Roman"/>
+        </w:rPr>
+      </w:pPr>
+    </w:p>
+    <w:p>
+      <w:pPr>
+        <w:spacing w:before="240" w:after="240"/>
+        <w:ind w:left="360"/>
+        <w:rPr>
+          <w:rFonts w:ascii="Times New Roman" w:eastAsia="Times New Roman" w:hAnsi="Times New Roman" w:cs="Times New Roman"/>
+        </w:rPr>
+      </w:pPr>
+      <w:r>
+        <w:rPr>
+          <w:rFonts w:ascii="Times New Roman" w:eastAsia="Times New Roman" w:hAnsi="Times New Roman" w:cs="Times New Roman"/>
+        </w:rPr>
+        <w:t xml:space="preserve"> </w:t>
+      </w:r>
+    </w:p>
+    <w:p>
+      <w:pPr>
+        <w:spacing w:before="240" w:after="240"/>
+        <w:rPr>
+          <w:rFonts w:ascii="Times New Roman" w:eastAsia="Times New Roman" w:hAnsi="Times New Roman" w:cs="Times New Roman"/>
+        </w:rPr>
+      </w:pPr>
+      <w:r>
+        <w:rPr>
+          <w:rFonts w:ascii="Times New Roman" w:eastAsia="Times New Roman" w:hAnsi="Times New Roman" w:cs="Times New Roman"/>
+        </w:rPr>
+        <w:t xml:space="preserve"> </w:t>
+      </w:r>
+    </w:p>
+    <w:p>
+      <w:pPr>
+        <w:spacing w:before="240" w:after="240"/>
+        <w:rPr>
+          <w:rFonts w:ascii="Times New Roman" w:eastAsia="Times New Roman" w:hAnsi="Times New Roman" w:cs="Times New Roman"/>
+        </w:rPr>
+      </w:pPr>
+      <w:r>
+        <w:rPr>
+          <w:rFonts w:ascii="Times New Roman" w:eastAsia="Times New Roman" w:hAnsi="Times New Roman" w:cs="Times New Roman"/>
+        </w:rPr>
+        <w:t xml:space="preserve"> </w:t>
+      </w:r>
+    </w:p>
+    <w:p>
+      <w:pPr>
+        <w:spacing w:before="240" w:after="240"/>
+        <w:ind w:left="720" w:hanging="360"/>
+        <w:rPr>
+          <w:rFonts w:ascii="Times New Roman" w:eastAsia="Times New Roman" w:hAnsi="Times New Roman" w:cs="Times New Roman"/>
+          <w:b/>
+        </w:rPr>
+      </w:pPr>
+      <w:r>
+        <w:rPr>
+          <w:rFonts w:ascii="Times New Roman" w:eastAsia="Times New Roman" w:hAnsi="Times New Roman" w:cs="Times New Roman"/>
+        </w:rPr>
+        <w:t>7.</w:t>
+      </w:r>
       <w:r>
         <w:rPr>
           <w:rFonts w:ascii="Times New Roman" w:eastAsia="Times New Roman" w:hAnsi="Times New Roman" w:cs="Times New Roman"/>
           <w:sz w:val="14"/>
           <w:szCs w:val="14"/>
         </w:rPr>
-        <w:t xml:space="preserve">   </w:t>
-      </w:r>
-      <w:r>
-        <w:rPr>
-          <w:rFonts w:ascii="Times New Roman" w:eastAsia="Times New Roman" w:hAnsi="Times New Roman" w:cs="Times New Roman"/>
-        </w:rPr>
-        <w:t>Gestión de clientes (CRM)</w:t>
+        <w:t xml:space="preserve">       </w:t>
+      </w:r>
+      <w:r>
+        <w:rPr>
+          <w:rFonts w:ascii="Times New Roman" w:eastAsia="Times New Roman" w:hAnsi="Times New Roman" w:cs="Times New Roman"/>
+          <w:b/>
+        </w:rPr>
+        <w:t>Cronograma de actividades</w:t>
       </w:r>
     </w:p>
     <w:p>
       <w:pPr>
         <w:spacing w:before="240" w:after="240"/>
-        <w:ind w:left="2160" w:hanging="360"/>
-        <w:rPr>
-          <w:rFonts w:ascii="Times New Roman" w:eastAsia="Times New Roman" w:hAnsi="Times New Roman" w:cs="Times New Roman"/>
-        </w:rPr>
-      </w:pPr>
-      <w:proofErr w:type="gramStart"/>
-      <w:r>
-        <w:rPr>
-          <w:rFonts w:ascii="Courier New" w:eastAsia="Courier New" w:hAnsi="Courier New" w:cs="Courier New"/>
-        </w:rPr>
-        <w:t>o</w:t>
-      </w:r>
-      <w:proofErr w:type="gramEnd"/>
-      <w:r>
-        <w:rPr>
-          <w:rFonts w:ascii="Times New Roman" w:eastAsia="Times New Roman" w:hAnsi="Times New Roman" w:cs="Times New Roman"/>
-          <w:sz w:val="14"/>
-          <w:szCs w:val="14"/>
-        </w:rPr>
-        <w:t xml:space="preserve">   </w:t>
-      </w:r>
-      <w:r>
-        <w:rPr>
-          <w:rFonts w:ascii="Times New Roman" w:eastAsia="Times New Roman" w:hAnsi="Times New Roman" w:cs="Times New Roman"/>
-        </w:rPr>
-        <w:t>Gestión de inventario</w:t>
-      </w:r>
-    </w:p>
-    <w:p>
-      <w:pPr>
-        <w:spacing w:before="240" w:after="240"/>
-        <w:ind w:left="2160" w:hanging="360"/>
-        <w:rPr>
-          <w:rFonts w:ascii="Times New Roman" w:eastAsia="Times New Roman" w:hAnsi="Times New Roman" w:cs="Times New Roman"/>
-        </w:rPr>
-      </w:pPr>
-      <w:proofErr w:type="gramStart"/>
-      <w:r>
-        <w:rPr>
-          <w:rFonts w:ascii="Courier New" w:eastAsia="Courier New" w:hAnsi="Courier New" w:cs="Courier New"/>
-        </w:rPr>
-        <w:t>o</w:t>
-      </w:r>
-      <w:proofErr w:type="gramEnd"/>
-      <w:r>
-        <w:rPr>
-          <w:rFonts w:ascii="Times New Roman" w:eastAsia="Times New Roman" w:hAnsi="Times New Roman" w:cs="Times New Roman"/>
-          <w:sz w:val="14"/>
-          <w:szCs w:val="14"/>
-        </w:rPr>
-        <w:t xml:space="preserve">   </w:t>
-      </w:r>
-      <w:r>
-        <w:rPr>
-          <w:rFonts w:ascii="Times New Roman" w:eastAsia="Times New Roman" w:hAnsi="Times New Roman" w:cs="Times New Roman"/>
-        </w:rPr>
-        <w:t>Gestión de compras</w:t>
-      </w:r>
-    </w:p>
-    <w:p>
-      <w:pPr>
-        <w:spacing w:before="240" w:after="240"/>
-        <w:ind w:left="2160" w:hanging="360"/>
-        <w:rPr>
-          <w:rFonts w:ascii="Times New Roman" w:eastAsia="Times New Roman" w:hAnsi="Times New Roman" w:cs="Times New Roman"/>
-        </w:rPr>
-      </w:pPr>
-      <w:proofErr w:type="gramStart"/>
-      <w:r>
-        <w:rPr>
-          <w:rFonts w:ascii="Courier New" w:eastAsia="Courier New" w:hAnsi="Courier New" w:cs="Courier New"/>
-        </w:rPr>
-        <w:t>o</w:t>
-      </w:r>
-      <w:proofErr w:type="gramEnd"/>
-      <w:r>
-        <w:rPr>
-          <w:rFonts w:ascii="Times New Roman" w:eastAsia="Times New Roman" w:hAnsi="Times New Roman" w:cs="Times New Roman"/>
-          <w:sz w:val="14"/>
-          <w:szCs w:val="14"/>
-        </w:rPr>
-        <w:t xml:space="preserve">   </w:t>
-      </w:r>
-      <w:r>
-        <w:rPr>
-          <w:rFonts w:ascii="Times New Roman" w:eastAsia="Times New Roman" w:hAnsi="Times New Roman" w:cs="Times New Roman"/>
-        </w:rPr>
-        <w:t>Gestión de ventas</w:t>
-      </w:r>
-    </w:p>
-    <w:p>
-      <w:pPr>
-        <w:spacing w:before="240" w:after="240"/>
-        <w:ind w:left="2160" w:hanging="360"/>
-        <w:rPr>
-          <w:rFonts w:ascii="Times New Roman" w:eastAsia="Times New Roman" w:hAnsi="Times New Roman" w:cs="Times New Roman"/>
-        </w:rPr>
-      </w:pPr>
-      <w:proofErr w:type="gramStart"/>
-      <w:r>
-        <w:rPr>
-          <w:rFonts w:ascii="Courier New" w:eastAsia="Courier New" w:hAnsi="Courier New" w:cs="Courier New"/>
-        </w:rPr>
-        <w:t>o</w:t>
-      </w:r>
-      <w:proofErr w:type="gramEnd"/>
-      <w:r>
-        <w:rPr>
-          <w:rFonts w:ascii="Times New Roman" w:eastAsia="Times New Roman" w:hAnsi="Times New Roman" w:cs="Times New Roman"/>
-          <w:sz w:val="14"/>
-          <w:szCs w:val="14"/>
-        </w:rPr>
-        <w:t xml:space="preserve">   </w:t>
-      </w:r>
-      <w:r>
-        <w:rPr>
-          <w:rFonts w:ascii="Times New Roman" w:eastAsia="Times New Roman" w:hAnsi="Times New Roman" w:cs="Times New Roman"/>
-        </w:rPr>
-        <w:t>Gestión de proveedores</w:t>
-      </w:r>
-    </w:p>
-    <w:p>
-      <w:pPr>
-        <w:spacing w:before="240" w:after="240"/>
-        <w:ind w:left="2160" w:hanging="360"/>
-        <w:rPr>
-          <w:rFonts w:ascii="Times New Roman" w:eastAsia="Times New Roman" w:hAnsi="Times New Roman" w:cs="Times New Roman"/>
-        </w:rPr>
-      </w:pPr>
-      <w:proofErr w:type="gramStart"/>
-      <w:r>
-        <w:rPr>
-          <w:rFonts w:ascii="Courier New" w:eastAsia="Courier New" w:hAnsi="Courier New" w:cs="Courier New"/>
-        </w:rPr>
-        <w:t>o</w:t>
-      </w:r>
-      <w:proofErr w:type="gramEnd"/>
-      <w:r>
-        <w:rPr>
-          <w:rFonts w:ascii="Times New Roman" w:eastAsia="Times New Roman" w:hAnsi="Times New Roman" w:cs="Times New Roman"/>
-          <w:sz w:val="14"/>
-          <w:szCs w:val="14"/>
-        </w:rPr>
-        <w:t xml:space="preserve">   </w:t>
-      </w:r>
-      <w:r>
-        <w:rPr>
-          <w:rFonts w:ascii="Times New Roman" w:eastAsia="Times New Roman" w:hAnsi="Times New Roman" w:cs="Times New Roman"/>
-        </w:rPr>
-        <w:t>Contabilidad</w:t>
-      </w:r>
-    </w:p>
-    <w:p>
-      <w:pPr>
-        <w:spacing w:before="240" w:after="240"/>
-        <w:ind w:left="2160" w:hanging="360"/>
-        <w:rPr>
-          <w:rFonts w:ascii="Times New Roman" w:eastAsia="Times New Roman" w:hAnsi="Times New Roman" w:cs="Times New Roman"/>
-        </w:rPr>
-      </w:pPr>
-      <w:proofErr w:type="gramStart"/>
-      <w:r>
-        <w:rPr>
-          <w:rFonts w:ascii="Courier New" w:eastAsia="Courier New" w:hAnsi="Courier New" w:cs="Courier New"/>
-        </w:rPr>
-        <w:t>o</w:t>
-      </w:r>
-      <w:proofErr w:type="gramEnd"/>
-      <w:r>
-        <w:rPr>
-          <w:rFonts w:ascii="Times New Roman" w:eastAsia="Times New Roman" w:hAnsi="Times New Roman" w:cs="Times New Roman"/>
-          <w:sz w:val="14"/>
-          <w:szCs w:val="14"/>
-        </w:rPr>
-        <w:t xml:space="preserve">   </w:t>
-      </w:r>
-      <w:proofErr w:type="spellStart"/>
-      <w:r>
-        <w:rPr>
-          <w:rFonts w:ascii="Times New Roman" w:eastAsia="Times New Roman" w:hAnsi="Times New Roman" w:cs="Times New Roman"/>
-        </w:rPr>
-        <w:t>Reportería</w:t>
-      </w:r>
-      <w:proofErr w:type="spellEnd"/>
-    </w:p>
-    <w:p>
-      <w:pPr>
-        <w:spacing w:before="240" w:after="240"/>
-        <w:rPr>
-          <w:rFonts w:ascii="Times New Roman" w:eastAsia="Times New Roman" w:hAnsi="Times New Roman" w:cs="Times New Roman"/>
-        </w:rPr>
-      </w:pPr>
-    </w:p>
-    <w:p>
-      <w:pPr>
-        <w:spacing w:before="240" w:after="240"/>
-        <w:rPr>
-          <w:rFonts w:ascii="Times New Roman" w:eastAsia="Times New Roman" w:hAnsi="Times New Roman" w:cs="Times New Roman"/>
-        </w:rPr>
-      </w:pPr>
-    </w:p>
-    <w:p>
-      <w:pPr>
-        <w:spacing w:before="240" w:after="240"/>
-        <w:rPr>
-          <w:rFonts w:ascii="Times New Roman" w:eastAsia="Times New Roman" w:hAnsi="Times New Roman" w:cs="Times New Roman"/>
-        </w:rPr>
-      </w:pPr>
-    </w:p>
-    <w:p>
-      <w:pPr>
-        <w:spacing w:before="240" w:after="240"/>
-        <w:ind w:left="360"/>
-        <w:rPr>
-          <w:rFonts w:ascii="Times New Roman" w:eastAsia="Times New Roman" w:hAnsi="Times New Roman" w:cs="Times New Roman"/>
-        </w:rPr>
-      </w:pPr>
-      <w:r>
-        <w:rPr>
-          <w:rFonts w:ascii="Times New Roman" w:eastAsia="Times New Roman" w:hAnsi="Times New Roman" w:cs="Times New Roman"/>
-        </w:rPr>
-        <w:t xml:space="preserve"> </w:t>
-      </w:r>
-    </w:p>
-    <w:p>
-      <w:pPr>
-        <w:spacing w:before="240" w:after="240"/>
-        <w:rPr>
-          <w:rFonts w:ascii="Times New Roman" w:eastAsia="Times New Roman" w:hAnsi="Times New Roman" w:cs="Times New Roman"/>
-        </w:rPr>
-      </w:pPr>
-      <w:r>
-        <w:rPr>
-          <w:rFonts w:ascii="Times New Roman" w:eastAsia="Times New Roman" w:hAnsi="Times New Roman" w:cs="Times New Roman"/>
-        </w:rPr>
-        <w:t xml:space="preserve"> </w:t>
-      </w:r>
-    </w:p>
-    <w:p>
-      <w:pPr>
-        <w:spacing w:before="240" w:after="240"/>
-        <w:rPr>
-          <w:rFonts w:ascii="Times New Roman" w:eastAsia="Times New Roman" w:hAnsi="Times New Roman" w:cs="Times New Roman"/>
-        </w:rPr>
-      </w:pPr>
-      <w:r>
-        <w:rPr>
-          <w:rFonts w:ascii="Times New Roman" w:eastAsia="Times New Roman" w:hAnsi="Times New Roman" w:cs="Times New Roman"/>
-        </w:rPr>
-        <w:t xml:space="preserve"> </w:t>
-      </w:r>
-    </w:p>
-    <w:p>
-      <w:pPr>
-        <w:spacing w:before="240" w:after="240"/>
-        <w:ind w:left="720" w:hanging="360"/>
-        <w:rPr>
-          <w:rFonts w:ascii="Times New Roman" w:eastAsia="Times New Roman" w:hAnsi="Times New Roman" w:cs="Times New Roman"/>
-          <w:b/>
-        </w:rPr>
-      </w:pPr>
-      <w:r>
-        <w:rPr>
-          <w:rFonts w:ascii="Times New Roman" w:eastAsia="Times New Roman" w:hAnsi="Times New Roman" w:cs="Times New Roman"/>
-        </w:rPr>
-        <w:t>7.</w:t>
-      </w:r>
-      <w:r>
-        <w:rPr>
-          <w:rFonts w:ascii="Times New Roman" w:eastAsia="Times New Roman" w:hAnsi="Times New Roman" w:cs="Times New Roman"/>
-          <w:sz w:val="14"/>
-          <w:szCs w:val="14"/>
-        </w:rPr>
-        <w:t xml:space="preserve">       </w:t>
-      </w:r>
-      <w:r>
-        <w:rPr>
-          <w:rFonts w:ascii="Times New Roman" w:eastAsia="Times New Roman" w:hAnsi="Times New Roman" w:cs="Times New Roman"/>
-          <w:b/>
-        </w:rPr>
-        <w:t>Cronograma de actividades</w:t>
-      </w:r>
-    </w:p>
-    <w:p>
-      <w:pPr>
-        <w:spacing w:before="240" w:after="240"/>
         <w:rPr>
           <w:rFonts w:ascii="Times New Roman" w:eastAsia="Times New Roman" w:hAnsi="Times New Roman" w:cs="Times New Roman"/>
           <w:highlight w:val="yellow"/>
@@ -1678,7 +1856,6 @@
         <w:rPr>
           <w:rFonts w:ascii="Times New Roman" w:eastAsia="Times New Roman" w:hAnsi="Times New Roman" w:cs="Times New Roman"/>
         </w:rPr>
-        <w:lastRenderedPageBreak/>
         <w:t xml:space="preserve"> </w:t>
       </w:r>
     </w:p>
@@ -4167,6 +4344,7 @@
               <w:rPr>
                 <w:rFonts w:ascii="Times New Roman" w:eastAsia="Times New Roman" w:hAnsi="Times New Roman" w:cs="Times New Roman"/>
               </w:rPr>
+              <w:lastRenderedPageBreak/>
               <w:t>Desarrollo de autenticación por roles.</w:t>
             </w:r>
           </w:p>
@@ -4227,7 +4405,6 @@
               <w:rPr>
                 <w:rFonts w:ascii="Times New Roman" w:eastAsia="Times New Roman" w:hAnsi="Times New Roman" w:cs="Times New Roman"/>
               </w:rPr>
-              <w:lastRenderedPageBreak/>
               <w:t>Desarrollo de servicios web para la gestión de proveedores.</w:t>
             </w:r>
           </w:p>
@@ -4273,13 +4450,7 @@
               <w:rPr>
                 <w:rFonts w:ascii="Times New Roman" w:eastAsia="Times New Roman" w:hAnsi="Times New Roman" w:cs="Times New Roman"/>
               </w:rPr>
-              <w:t>Desarrollo de servicios web para</w:t>
-            </w:r>
-            <w:r>
-              <w:rPr>
-                <w:rFonts w:ascii="Times New Roman" w:eastAsia="Times New Roman" w:hAnsi="Times New Roman" w:cs="Times New Roman"/>
-              </w:rPr>
-              <w:t xml:space="preserve"> la gestión de la contabilidad.</w:t>
+              <w:t>Desarrollo de servicios web para la gestión de la contabilidad.</w:t>
             </w:r>
           </w:p>
         </w:tc>
@@ -6256,6 +6427,7 @@
           <w:rFonts w:ascii="Times New Roman" w:eastAsia="Times New Roman" w:hAnsi="Times New Roman" w:cs="Times New Roman"/>
           <w:i/>
         </w:rPr>
+        <w:lastRenderedPageBreak/>
         <w:t xml:space="preserve"> </w:t>
       </w:r>
     </w:p>
@@ -6619,6 +6791,95 @@
 <file path=word/numbering.xml><?xml version="1.0" encoding="utf-8"?>
 <w:numbering xmlns:wpc="http://schemas.microsoft.com/office/word/2010/wordprocessingCanvas" xmlns:mc="http://schemas.openxmlformats.org/markup-compatibility/2006" xmlns:o="urn:schemas-microsoft-com:office:office" xmlns:r="http://schemas.openxmlformats.org/officeDocument/2006/relationships" xmlns:m="http://schemas.openxmlformats.org/officeDocument/2006/math" xmlns:v="urn:schemas-microsoft-com:vml" xmlns:wp14="http://schemas.microsoft.com/office/word/2010/wordprocessingDrawing" xmlns:wp="http://schemas.openxmlformats.org/drawingml/2006/wordprocessingDrawing" xmlns:w10="urn:schemas-microsoft-com:office:word" xmlns:w="http://schemas.openxmlformats.org/wordprocessingml/2006/main" xmlns:w14="http://schemas.microsoft.com/office/word/2010/wordml" xmlns:w15="http://schemas.microsoft.com/office/word/2012/wordml" xmlns:wpg="http://schemas.microsoft.com/office/word/2010/wordprocessingGroup" xmlns:wpi="http://schemas.microsoft.com/office/word/2010/wordprocessingInk" xmlns:wne="http://schemas.microsoft.com/office/word/2006/wordml" xmlns:wps="http://schemas.microsoft.com/office/word/2010/wordprocessingShape" mc:Ignorable="w14 w15 wp14">
   <w:abstractNum w:abstractNumId="0">
+    <w:nsid w:val="13DA4FE5"/>
+    <w:multiLevelType w:val="hybridMultilevel"/>
+    <w:tmpl w:val="56160334"/>
+    <w:lvl w:ilvl="0" w:tplc="71B00716">
+      <w:start w:val="8"/>
+      <w:numFmt w:val="decimal"/>
+      <w:lvlText w:val="%1"/>
+      <w:lvlJc w:val="left"/>
+      <w:pPr>
+        <w:ind w:left="720" w:hanging="360"/>
+      </w:pPr>
+      <w:rPr>
+        <w:rFonts w:hint="default"/>
+      </w:rPr>
+    </w:lvl>
+    <w:lvl w:ilvl="1" w:tplc="280A0019" w:tentative="1">
+      <w:start w:val="1"/>
+      <w:numFmt w:val="lowerLetter"/>
+      <w:lvlText w:val="%2."/>
+      <w:lvlJc w:val="left"/>
+      <w:pPr>
+        <w:ind w:left="1440" w:hanging="360"/>
+      </w:pPr>
+    </w:lvl>
+    <w:lvl w:ilvl="2" w:tplc="280A001B" w:tentative="1">
+      <w:start w:val="1"/>
+      <w:numFmt w:val="lowerRoman"/>
+      <w:lvlText w:val="%3."/>
+      <w:lvlJc w:val="right"/>
+      <w:pPr>
+        <w:ind w:left="2160" w:hanging="180"/>
+      </w:pPr>
+    </w:lvl>
+    <w:lvl w:ilvl="3" w:tplc="280A000F" w:tentative="1">
+      <w:start w:val="1"/>
+      <w:numFmt w:val="decimal"/>
+      <w:lvlText w:val="%4."/>
+      <w:lvlJc w:val="left"/>
+      <w:pPr>
+        <w:ind w:left="2880" w:hanging="360"/>
+      </w:pPr>
+    </w:lvl>
+    <w:lvl w:ilvl="4" w:tplc="280A0019" w:tentative="1">
+      <w:start w:val="1"/>
+      <w:numFmt w:val="lowerLetter"/>
+      <w:lvlText w:val="%5."/>
+      <w:lvlJc w:val="left"/>
+      <w:pPr>
+        <w:ind w:left="3600" w:hanging="360"/>
+      </w:pPr>
+    </w:lvl>
+    <w:lvl w:ilvl="5" w:tplc="280A001B" w:tentative="1">
+      <w:start w:val="1"/>
+      <w:numFmt w:val="lowerRoman"/>
+      <w:lvlText w:val="%6."/>
+      <w:lvlJc w:val="right"/>
+      <w:pPr>
+        <w:ind w:left="4320" w:hanging="180"/>
+      </w:pPr>
+    </w:lvl>
+    <w:lvl w:ilvl="6" w:tplc="280A000F" w:tentative="1">
+      <w:start w:val="1"/>
+      <w:numFmt w:val="decimal"/>
+      <w:lvlText w:val="%7."/>
+      <w:lvlJc w:val="left"/>
+      <w:pPr>
+        <w:ind w:left="5040" w:hanging="360"/>
+      </w:pPr>
+    </w:lvl>
+    <w:lvl w:ilvl="7" w:tplc="280A0019" w:tentative="1">
+      <w:start w:val="1"/>
+      <w:numFmt w:val="lowerLetter"/>
+      <w:lvlText w:val="%8."/>
+      <w:lvlJc w:val="left"/>
+      <w:pPr>
+        <w:ind w:left="5760" w:hanging="360"/>
+      </w:pPr>
+    </w:lvl>
+    <w:lvl w:ilvl="8" w:tplc="280A001B" w:tentative="1">
+      <w:start w:val="1"/>
+      <w:numFmt w:val="lowerRoman"/>
+      <w:lvlText w:val="%9."/>
+      <w:lvlJc w:val="right"/>
+      <w:pPr>
+        <w:ind w:left="6480" w:hanging="180"/>
+      </w:pPr>
+    </w:lvl>
+  </w:abstractNum>
+  <w:abstractNum w:abstractNumId="1">
     <w:nsid w:val="66BD2614"/>
     <w:multiLevelType w:val="hybridMultilevel"/>
     <w:tmpl w:val="626C337E"/>
@@ -6730,7 +6991,99 @@
       </w:rPr>
     </w:lvl>
   </w:abstractNum>
+  <w:abstractNum w:abstractNumId="2">
+    <w:nsid w:val="793C46DC"/>
+    <w:multiLevelType w:val="multilevel"/>
+    <w:tmpl w:val="280A001F"/>
+    <w:lvl w:ilvl="0">
+      <w:start w:val="1"/>
+      <w:numFmt w:val="decimal"/>
+      <w:lvlText w:val="%1."/>
+      <w:lvlJc w:val="left"/>
+      <w:pPr>
+        <w:ind w:left="360" w:hanging="360"/>
+      </w:pPr>
+    </w:lvl>
+    <w:lvl w:ilvl="1">
+      <w:start w:val="1"/>
+      <w:numFmt w:val="decimal"/>
+      <w:lvlText w:val="%1.%2."/>
+      <w:lvlJc w:val="left"/>
+      <w:pPr>
+        <w:ind w:left="792" w:hanging="432"/>
+      </w:pPr>
+    </w:lvl>
+    <w:lvl w:ilvl="2">
+      <w:start w:val="1"/>
+      <w:numFmt w:val="decimal"/>
+      <w:lvlText w:val="%1.%2.%3."/>
+      <w:lvlJc w:val="left"/>
+      <w:pPr>
+        <w:ind w:left="1224" w:hanging="504"/>
+      </w:pPr>
+    </w:lvl>
+    <w:lvl w:ilvl="3">
+      <w:start w:val="1"/>
+      <w:numFmt w:val="decimal"/>
+      <w:lvlText w:val="%1.%2.%3.%4."/>
+      <w:lvlJc w:val="left"/>
+      <w:pPr>
+        <w:ind w:left="1728" w:hanging="648"/>
+      </w:pPr>
+    </w:lvl>
+    <w:lvl w:ilvl="4">
+      <w:start w:val="1"/>
+      <w:numFmt w:val="decimal"/>
+      <w:lvlText w:val="%1.%2.%3.%4.%5."/>
+      <w:lvlJc w:val="left"/>
+      <w:pPr>
+        <w:ind w:left="2232" w:hanging="792"/>
+      </w:pPr>
+    </w:lvl>
+    <w:lvl w:ilvl="5">
+      <w:start w:val="1"/>
+      <w:numFmt w:val="decimal"/>
+      <w:lvlText w:val="%1.%2.%3.%4.%5.%6."/>
+      <w:lvlJc w:val="left"/>
+      <w:pPr>
+        <w:ind w:left="2736" w:hanging="936"/>
+      </w:pPr>
+    </w:lvl>
+    <w:lvl w:ilvl="6">
+      <w:start w:val="1"/>
+      <w:numFmt w:val="decimal"/>
+      <w:lvlText w:val="%1.%2.%3.%4.%5.%6.%7."/>
+      <w:lvlJc w:val="left"/>
+      <w:pPr>
+        <w:ind w:left="3240" w:hanging="1080"/>
+      </w:pPr>
+    </w:lvl>
+    <w:lvl w:ilvl="7">
+      <w:start w:val="1"/>
+      <w:numFmt w:val="decimal"/>
+      <w:lvlText w:val="%1.%2.%3.%4.%5.%6.%7.%8."/>
+      <w:lvlJc w:val="left"/>
+      <w:pPr>
+        <w:ind w:left="3744" w:hanging="1224"/>
+      </w:pPr>
+    </w:lvl>
+    <w:lvl w:ilvl="8">
+      <w:start w:val="1"/>
+      <w:numFmt w:val="decimal"/>
+      <w:lvlText w:val="%1.%2.%3.%4.%5.%6.%7.%8.%9."/>
+      <w:lvlJc w:val="left"/>
+      <w:pPr>
+        <w:ind w:left="4320" w:hanging="1440"/>
+      </w:pPr>
+    </w:lvl>
+  </w:abstractNum>
   <w:num w:numId="1">
+    <w:abstractNumId w:val="1"/>
+  </w:num>
+  <w:num w:numId="2">
+    <w:abstractNumId w:val="2"/>
+  </w:num>
+  <w:num w:numId="3">
     <w:abstractNumId w:val="0"/>
   </w:num>
 </w:numbering>

</xml_diff>

<commit_message>
Agregué hitos  otras actividades en el cronograma
</commit_message>
<xml_diff>
--- a/Desarrollo/SVB/documentos/SVB-ACP.docx
+++ b/Desarrollo/SVB/documentos/SVB-ACP.docx
@@ -1,6 +1,6 @@
 
 <file path=word/document.xml><?xml version="1.0" encoding="utf-8"?>
-<w:document xmlns:wpc="http://schemas.microsoft.com/office/word/2010/wordprocessingCanvas" xmlns:mc="http://schemas.openxmlformats.org/markup-compatibility/2006" xmlns:o="urn:schemas-microsoft-com:office:office" xmlns:r="http://schemas.openxmlformats.org/officeDocument/2006/relationships" xmlns:m="http://schemas.openxmlformats.org/officeDocument/2006/math" xmlns:v="urn:schemas-microsoft-com:vml" xmlns:wp14="http://schemas.microsoft.com/office/word/2010/wordprocessingDrawing" xmlns:wp="http://schemas.openxmlformats.org/drawingml/2006/wordprocessingDrawing" xmlns:w10="urn:schemas-microsoft-com:office:word" xmlns:w="http://schemas.openxmlformats.org/wordprocessingml/2006/main" xmlns:w14="http://schemas.microsoft.com/office/word/2010/wordml" xmlns:w15="http://schemas.microsoft.com/office/word/2012/wordml" xmlns:wpg="http://schemas.microsoft.com/office/word/2010/wordprocessingGroup" xmlns:wpi="http://schemas.microsoft.com/office/word/2010/wordprocessingInk" xmlns:wne="http://schemas.microsoft.com/office/word/2006/wordml" xmlns:wps="http://schemas.microsoft.com/office/word/2010/wordprocessingShape" mc:Ignorable="w14 w15 wp14">
+<w:document xmlns:wpc="http://schemas.microsoft.com/office/word/2010/wordprocessingCanvas" xmlns:cx="http://schemas.microsoft.com/office/drawing/2014/chartex" xmlns:cx1="http://schemas.microsoft.com/office/drawing/2015/9/8/chartex" xmlns:cx2="http://schemas.microsoft.com/office/drawing/2015/10/21/chartex" xmlns:cx3="http://schemas.microsoft.com/office/drawing/2016/5/9/chartex" xmlns:cx4="http://schemas.microsoft.com/office/drawing/2016/5/10/chartex" xmlns:cx5="http://schemas.microsoft.com/office/drawing/2016/5/11/chartex" xmlns:cx6="http://schemas.microsoft.com/office/drawing/2016/5/12/chartex" xmlns:cx7="http://schemas.microsoft.com/office/drawing/2016/5/13/chartex" xmlns:cx8="http://schemas.microsoft.com/office/drawing/2016/5/14/chartex" xmlns:mc="http://schemas.openxmlformats.org/markup-compatibility/2006" xmlns:aink="http://schemas.microsoft.com/office/drawing/2016/ink" xmlns:am3d="http://schemas.microsoft.com/office/drawing/2017/model3d" xmlns:o="urn:schemas-microsoft-com:office:office" xmlns:r="http://schemas.openxmlformats.org/officeDocument/2006/relationships" xmlns:m="http://schemas.openxmlformats.org/officeDocument/2006/math" xmlns:v="urn:schemas-microsoft-com:vml" xmlns:wp14="http://schemas.microsoft.com/office/word/2010/wordprocessingDrawing" xmlns:wp="http://schemas.openxmlformats.org/drawingml/2006/wordprocessingDrawing" xmlns:w10="urn:schemas-microsoft-com:office:word" xmlns:w="http://schemas.openxmlformats.org/wordprocessingml/2006/main" xmlns:w14="http://schemas.microsoft.com/office/word/2010/wordml" xmlns:w15="http://schemas.microsoft.com/office/word/2012/wordml" xmlns:w16cex="http://schemas.microsoft.com/office/word/2018/wordml/cex" xmlns:w16cid="http://schemas.microsoft.com/office/word/2016/wordml/cid" xmlns:w16="http://schemas.microsoft.com/office/word/2018/wordml" xmlns:w16se="http://schemas.microsoft.com/office/word/2015/wordml/symex" xmlns:wpg="http://schemas.microsoft.com/office/word/2010/wordprocessingGroup" xmlns:wpi="http://schemas.microsoft.com/office/word/2010/wordprocessingInk" xmlns:wne="http://schemas.microsoft.com/office/word/2006/wordml" xmlns:wps="http://schemas.microsoft.com/office/word/2010/wordprocessingShape" mc:Ignorable="w14 w15 w16se w16cid w16 w16cex wp14">
   <w:body>
     <w:p>
       <w:pPr>
@@ -122,19 +122,36 @@
           <w:sz w:val="24"/>
           <w:szCs w:val="24"/>
         </w:rPr>
-        <w:t xml:space="preserve">Gonzales Molina, </w:t>
-      </w:r>
-      <w:proofErr w:type="spellStart"/>
-      <w:r>
+        <w:t>Gonzales Molina, Angel Alfonso</w:t>
+      </w:r>
+    </w:p>
+    <w:p>
+      <w:pPr>
+        <w:spacing w:after="0" w:line="240" w:lineRule="auto"/>
+        <w:ind w:left="360"/>
         <w:rPr>
           <w:rFonts w:ascii="Times New Roman" w:eastAsia="Times New Roman" w:hAnsi="Times New Roman" w:cs="Times New Roman"/>
           <w:b/>
           <w:sz w:val="24"/>
           <w:szCs w:val="24"/>
         </w:rPr>
-        <w:t>Angel</w:t>
-      </w:r>
-      <w:proofErr w:type="spellEnd"/>
+      </w:pPr>
+      <w:r>
+        <w:rPr>
+          <w:rFonts w:ascii="Times New Roman" w:eastAsia="Times New Roman" w:hAnsi="Times New Roman" w:cs="Times New Roman"/>
+          <w:sz w:val="24"/>
+          <w:szCs w:val="24"/>
+        </w:rPr>
+        <w:t>·</w:t>
+      </w:r>
+      <w:r>
+        <w:rPr>
+          <w:rFonts w:ascii="Times New Roman" w:eastAsia="Times New Roman" w:hAnsi="Times New Roman" w:cs="Times New Roman"/>
+          <w:sz w:val="14"/>
+          <w:szCs w:val="14"/>
+        </w:rPr>
+        <w:t xml:space="preserve">         </w:t>
+      </w:r>
       <w:r>
         <w:rPr>
           <w:rFonts w:ascii="Times New Roman" w:eastAsia="Times New Roman" w:hAnsi="Times New Roman" w:cs="Times New Roman"/>
@@ -142,7 +159,7 @@
           <w:sz w:val="24"/>
           <w:szCs w:val="24"/>
         </w:rPr>
-        <w:t xml:space="preserve"> Alfonso</w:t>
+        <w:t>Ayo Campos, Martin Jair</w:t>
       </w:r>
     </w:p>
     <w:p>
@@ -179,7 +196,7 @@
           <w:sz w:val="24"/>
           <w:szCs w:val="24"/>
         </w:rPr>
-        <w:t>Ayo Campos, Martin Jair</w:t>
+        <w:t>Escobedo Cruzado, Tania Victoria</w:t>
       </w:r>
     </w:p>
     <w:p>
@@ -216,7 +233,7 @@
           <w:sz w:val="24"/>
           <w:szCs w:val="24"/>
         </w:rPr>
-        <w:t>Escobedo Cruzado, Tania Victoria</w:t>
+        <w:t>Tarazona Vargas, Carlos Alfredo</w:t>
       </w:r>
     </w:p>
     <w:p>
@@ -253,7 +270,7 @@
           <w:sz w:val="24"/>
           <w:szCs w:val="24"/>
         </w:rPr>
-        <w:t>Tarazona Vargas, Carlos Alfredo</w:t>
+        <w:t>Huacac Quispe, Ever</w:t>
       </w:r>
     </w:p>
     <w:p>
@@ -283,7 +300,6 @@
         </w:rPr>
         <w:t xml:space="preserve">         </w:t>
       </w:r>
-      <w:proofErr w:type="spellStart"/>
       <w:r>
         <w:rPr>
           <w:rFonts w:ascii="Times New Roman" w:eastAsia="Times New Roman" w:hAnsi="Times New Roman" w:cs="Times New Roman"/>
@@ -291,97 +307,8 @@
           <w:sz w:val="24"/>
           <w:szCs w:val="24"/>
         </w:rPr>
-        <w:t>Huacac</w:t>
-      </w:r>
-      <w:proofErr w:type="spellEnd"/>
-      <w:r>
-        <w:rPr>
-          <w:rFonts w:ascii="Times New Roman" w:eastAsia="Times New Roman" w:hAnsi="Times New Roman" w:cs="Times New Roman"/>
-          <w:b/>
-          <w:sz w:val="24"/>
-          <w:szCs w:val="24"/>
-        </w:rPr>
-        <w:t xml:space="preserve"> Quispe, </w:t>
-      </w:r>
-      <w:proofErr w:type="spellStart"/>
-      <w:r>
-        <w:rPr>
-          <w:rFonts w:ascii="Times New Roman" w:eastAsia="Times New Roman" w:hAnsi="Times New Roman" w:cs="Times New Roman"/>
-          <w:b/>
-          <w:sz w:val="24"/>
-          <w:szCs w:val="24"/>
-        </w:rPr>
-        <w:t>Ever</w:t>
-      </w:r>
-      <w:proofErr w:type="spellEnd"/>
-    </w:p>
-    <w:p>
-      <w:pPr>
-        <w:spacing w:after="0" w:line="240" w:lineRule="auto"/>
-        <w:ind w:left="360"/>
-        <w:rPr>
-          <w:rFonts w:ascii="Times New Roman" w:eastAsia="Times New Roman" w:hAnsi="Times New Roman" w:cs="Times New Roman"/>
-          <w:b/>
-          <w:sz w:val="24"/>
-          <w:szCs w:val="24"/>
-        </w:rPr>
-      </w:pPr>
-      <w:r>
-        <w:rPr>
-          <w:rFonts w:ascii="Times New Roman" w:eastAsia="Times New Roman" w:hAnsi="Times New Roman" w:cs="Times New Roman"/>
-          <w:sz w:val="24"/>
-          <w:szCs w:val="24"/>
-        </w:rPr>
-        <w:t>·</w:t>
-      </w:r>
-      <w:r>
-        <w:rPr>
-          <w:rFonts w:ascii="Times New Roman" w:eastAsia="Times New Roman" w:hAnsi="Times New Roman" w:cs="Times New Roman"/>
-          <w:sz w:val="14"/>
-          <w:szCs w:val="14"/>
-        </w:rPr>
-        <w:t xml:space="preserve">         </w:t>
-      </w:r>
-      <w:r>
-        <w:rPr>
-          <w:rFonts w:ascii="Times New Roman" w:eastAsia="Times New Roman" w:hAnsi="Times New Roman" w:cs="Times New Roman"/>
-          <w:b/>
-          <w:sz w:val="24"/>
-          <w:szCs w:val="24"/>
-        </w:rPr>
-        <w:t xml:space="preserve">Mata </w:t>
-      </w:r>
-      <w:proofErr w:type="spellStart"/>
-      <w:r>
-        <w:rPr>
-          <w:rFonts w:ascii="Times New Roman" w:eastAsia="Times New Roman" w:hAnsi="Times New Roman" w:cs="Times New Roman"/>
-          <w:b/>
-          <w:sz w:val="24"/>
-          <w:szCs w:val="24"/>
-        </w:rPr>
-        <w:t>Jauregui</w:t>
-      </w:r>
-      <w:proofErr w:type="spellEnd"/>
-      <w:r>
-        <w:rPr>
-          <w:rFonts w:ascii="Times New Roman" w:eastAsia="Times New Roman" w:hAnsi="Times New Roman" w:cs="Times New Roman"/>
-          <w:b/>
-          <w:sz w:val="24"/>
-          <w:szCs w:val="24"/>
-        </w:rPr>
-        <w:t xml:space="preserve">, </w:t>
-      </w:r>
-      <w:proofErr w:type="spellStart"/>
-      <w:r>
-        <w:rPr>
-          <w:rFonts w:ascii="Times New Roman" w:eastAsia="Times New Roman" w:hAnsi="Times New Roman" w:cs="Times New Roman"/>
-          <w:b/>
-          <w:sz w:val="24"/>
-          <w:szCs w:val="24"/>
-        </w:rPr>
-        <w:t>Duivan</w:t>
-      </w:r>
-      <w:proofErr w:type="spellEnd"/>
+        <w:t>Mata Jauregui, Duivan</w:t>
+      </w:r>
     </w:p>
     <w:p>
       <w:pPr>
@@ -608,30 +535,8 @@
         <w:rPr>
           <w:rFonts w:ascii="Times New Roman" w:eastAsia="Times New Roman" w:hAnsi="Times New Roman" w:cs="Times New Roman"/>
         </w:rPr>
-        <w:t xml:space="preserve">Wong Portillo, </w:t>
-      </w:r>
-      <w:proofErr w:type="spellStart"/>
-      <w:r>
-        <w:rPr>
-          <w:rFonts w:ascii="Times New Roman" w:eastAsia="Times New Roman" w:hAnsi="Times New Roman" w:cs="Times New Roman"/>
-        </w:rPr>
-        <w:t>Lenis</w:t>
-      </w:r>
-      <w:proofErr w:type="spellEnd"/>
-      <w:r>
-        <w:rPr>
-          <w:rFonts w:ascii="Times New Roman" w:eastAsia="Times New Roman" w:hAnsi="Times New Roman" w:cs="Times New Roman"/>
-        </w:rPr>
-        <w:t xml:space="preserve"> </w:t>
-      </w:r>
-      <w:proofErr w:type="spellStart"/>
-      <w:r>
-        <w:rPr>
-          <w:rFonts w:ascii="Times New Roman" w:eastAsia="Times New Roman" w:hAnsi="Times New Roman" w:cs="Times New Roman"/>
-        </w:rPr>
-        <w:t>Rossi</w:t>
-      </w:r>
-      <w:proofErr w:type="spellEnd"/>
+        <w:t>Tienda Don Pepito</w:t>
+      </w:r>
     </w:p>
     <w:p>
       <w:pPr>
@@ -919,21 +824,7 @@
               <w:rPr>
                 <w:rFonts w:ascii="Times New Roman" w:eastAsia="Times New Roman" w:hAnsi="Times New Roman" w:cs="Times New Roman"/>
               </w:rPr>
-              <w:t xml:space="preserve">Gonzales Molina, </w:t>
-            </w:r>
-            <w:proofErr w:type="spellStart"/>
-            <w:r>
-              <w:rPr>
-                <w:rFonts w:ascii="Times New Roman" w:eastAsia="Times New Roman" w:hAnsi="Times New Roman" w:cs="Times New Roman"/>
-              </w:rPr>
-              <w:t>Angel</w:t>
-            </w:r>
-            <w:proofErr w:type="spellEnd"/>
-            <w:r>
-              <w:rPr>
-                <w:rFonts w:ascii="Times New Roman" w:eastAsia="Times New Roman" w:hAnsi="Times New Roman" w:cs="Times New Roman"/>
-              </w:rPr>
-              <w:t xml:space="preserve"> Alfonso</w:t>
+              <w:t>Wong Portillo, Lenis Rossi</w:t>
             </w:r>
           </w:p>
         </w:tc>
@@ -964,7 +855,7 @@
               <w:rPr>
                 <w:rFonts w:ascii="Times New Roman" w:eastAsia="Times New Roman" w:hAnsi="Times New Roman" w:cs="Times New Roman"/>
               </w:rPr>
-              <w:t>Gestor documentario / Analista de pruebas</w:t>
+              <w:t>Gerente</w:t>
             </w:r>
           </w:p>
         </w:tc>
@@ -1000,7 +891,7 @@
               <w:rPr>
                 <w:rFonts w:ascii="Times New Roman" w:eastAsia="Times New Roman" w:hAnsi="Times New Roman" w:cs="Times New Roman"/>
               </w:rPr>
-              <w:t>Ayo Campos, Martin Jair</w:t>
+              <w:t>Gonzales Molina, Angel Alfonso</w:t>
             </w:r>
           </w:p>
         </w:tc>
@@ -1031,16 +922,8 @@
               <w:rPr>
                 <w:rFonts w:ascii="Times New Roman" w:eastAsia="Times New Roman" w:hAnsi="Times New Roman" w:cs="Times New Roman"/>
               </w:rPr>
-              <w:t xml:space="preserve"> Jefe de proyecto / Desarrollador Full </w:t>
-            </w:r>
-            <w:proofErr w:type="spellStart"/>
-            <w:r>
-              <w:rPr>
-                <w:rFonts w:ascii="Times New Roman" w:eastAsia="Times New Roman" w:hAnsi="Times New Roman" w:cs="Times New Roman"/>
-              </w:rPr>
-              <w:t>Stack</w:t>
-            </w:r>
-            <w:proofErr w:type="spellEnd"/>
+              <w:t>Gestor documentario / Analista de pruebas</w:t>
+            </w:r>
           </w:p>
         </w:tc>
       </w:tr>
@@ -1075,7 +958,7 @@
               <w:rPr>
                 <w:rFonts w:ascii="Times New Roman" w:eastAsia="Times New Roman" w:hAnsi="Times New Roman" w:cs="Times New Roman"/>
               </w:rPr>
-              <w:t>Escobedo Cruzado, Tania Victoria</w:t>
+              <w:t>Ayo Campos, Martin Jair</w:t>
             </w:r>
           </w:p>
         </w:tc>
@@ -1106,22 +989,8 @@
               <w:rPr>
                 <w:rFonts w:ascii="Times New Roman" w:eastAsia="Times New Roman" w:hAnsi="Times New Roman" w:cs="Times New Roman"/>
               </w:rPr>
-              <w:t xml:space="preserve"> Desarrollador </w:t>
-            </w:r>
-            <w:proofErr w:type="spellStart"/>
-            <w:r>
-              <w:rPr>
-                <w:rFonts w:ascii="Times New Roman" w:eastAsia="Times New Roman" w:hAnsi="Times New Roman" w:cs="Times New Roman"/>
-              </w:rPr>
-              <w:t>FrontE</w:t>
-            </w:r>
-            <w:r>
-              <w:rPr>
-                <w:rFonts w:ascii="Times New Roman" w:eastAsia="Times New Roman" w:hAnsi="Times New Roman" w:cs="Times New Roman"/>
-              </w:rPr>
-              <w:t>nd</w:t>
-            </w:r>
-            <w:proofErr w:type="spellEnd"/>
+              <w:t xml:space="preserve"> Jefe de proyecto / Desarrollador Full Stack</w:t>
+            </w:r>
           </w:p>
         </w:tc>
       </w:tr>
@@ -1156,7 +1025,7 @@
               <w:rPr>
                 <w:rFonts w:ascii="Times New Roman" w:eastAsia="Times New Roman" w:hAnsi="Times New Roman" w:cs="Times New Roman"/>
               </w:rPr>
-              <w:t>Tarazona Vargas, Carlos Alfredo</w:t>
+              <w:t>Escobedo Cruzado, Tania Victoria</w:t>
             </w:r>
           </w:p>
         </w:tc>
@@ -1187,27 +1056,13 @@
               <w:rPr>
                 <w:rFonts w:ascii="Times New Roman" w:eastAsia="Times New Roman" w:hAnsi="Times New Roman" w:cs="Times New Roman"/>
               </w:rPr>
-              <w:t xml:space="preserve"> Desarrollador </w:t>
-            </w:r>
-            <w:proofErr w:type="spellStart"/>
-            <w:r>
-              <w:rPr>
-                <w:rFonts w:ascii="Times New Roman" w:eastAsia="Times New Roman" w:hAnsi="Times New Roman" w:cs="Times New Roman"/>
-              </w:rPr>
-              <w:t>BackE</w:t>
+              <w:t xml:space="preserve"> Desarrollador FrontE</w:t>
             </w:r>
             <w:r>
               <w:rPr>
                 <w:rFonts w:ascii="Times New Roman" w:eastAsia="Times New Roman" w:hAnsi="Times New Roman" w:cs="Times New Roman"/>
               </w:rPr>
               <w:t>nd</w:t>
-            </w:r>
-            <w:proofErr w:type="spellEnd"/>
-            <w:r>
-              <w:rPr>
-                <w:rFonts w:ascii="Times New Roman" w:eastAsia="Times New Roman" w:hAnsi="Times New Roman" w:cs="Times New Roman"/>
-              </w:rPr>
-              <w:t xml:space="preserve"> / Bibliotecario</w:t>
             </w:r>
           </w:p>
         </w:tc>
@@ -1222,7 +1077,7 @@
             <w:tcBorders>
               <w:top w:val="nil"/>
               <w:left w:val="single" w:sz="8" w:space="0" w:color="000000"/>
-              <w:bottom w:val="nil"/>
+              <w:bottom w:val="single" w:sz="8" w:space="0" w:color="000000"/>
               <w:right w:val="single" w:sz="8" w:space="0" w:color="000000"/>
             </w:tcBorders>
             <w:tcMar>
@@ -1239,28 +1094,12 @@
                 <w:rFonts w:ascii="Times New Roman" w:eastAsia="Times New Roman" w:hAnsi="Times New Roman" w:cs="Times New Roman"/>
               </w:rPr>
             </w:pPr>
-            <w:proofErr w:type="spellStart"/>
-            <w:r>
-              <w:rPr>
-                <w:rFonts w:ascii="Times New Roman" w:eastAsia="Times New Roman" w:hAnsi="Times New Roman" w:cs="Times New Roman"/>
-              </w:rPr>
-              <w:t>Huacac</w:t>
-            </w:r>
-            <w:proofErr w:type="spellEnd"/>
-            <w:r>
-              <w:rPr>
-                <w:rFonts w:ascii="Times New Roman" w:eastAsia="Times New Roman" w:hAnsi="Times New Roman" w:cs="Times New Roman"/>
-              </w:rPr>
-              <w:t xml:space="preserve"> Quispe, </w:t>
-            </w:r>
-            <w:proofErr w:type="spellStart"/>
-            <w:r>
-              <w:rPr>
-                <w:rFonts w:ascii="Times New Roman" w:eastAsia="Times New Roman" w:hAnsi="Times New Roman" w:cs="Times New Roman"/>
-              </w:rPr>
-              <w:t>Ever</w:t>
-            </w:r>
-            <w:proofErr w:type="spellEnd"/>
+            <w:r>
+              <w:rPr>
+                <w:rFonts w:ascii="Times New Roman" w:eastAsia="Times New Roman" w:hAnsi="Times New Roman" w:cs="Times New Roman"/>
+              </w:rPr>
+              <w:t>Tarazona Vargas, Carlos Alfredo</w:t>
+            </w:r>
           </w:p>
         </w:tc>
         <w:tc>
@@ -1269,7 +1108,7 @@
             <w:tcBorders>
               <w:top w:val="nil"/>
               <w:left w:val="nil"/>
-              <w:bottom w:val="nil"/>
+              <w:bottom w:val="single" w:sz="8" w:space="0" w:color="000000"/>
               <w:right w:val="single" w:sz="8" w:space="0" w:color="000000"/>
             </w:tcBorders>
             <w:tcMar>
@@ -1290,16 +1129,14 @@
               <w:rPr>
                 <w:rFonts w:ascii="Times New Roman" w:eastAsia="Times New Roman" w:hAnsi="Times New Roman" w:cs="Times New Roman"/>
               </w:rPr>
-              <w:t xml:space="preserve"> Desarrollador Full </w:t>
-            </w:r>
-            <w:proofErr w:type="spellStart"/>
-            <w:r>
-              <w:rPr>
-                <w:rFonts w:ascii="Times New Roman" w:eastAsia="Times New Roman" w:hAnsi="Times New Roman" w:cs="Times New Roman"/>
-              </w:rPr>
-              <w:t>Stack</w:t>
-            </w:r>
-            <w:proofErr w:type="spellEnd"/>
+              <w:t xml:space="preserve"> Desarrollador BackE</w:t>
+            </w:r>
+            <w:r>
+              <w:rPr>
+                <w:rFonts w:ascii="Times New Roman" w:eastAsia="Times New Roman" w:hAnsi="Times New Roman" w:cs="Times New Roman"/>
+              </w:rPr>
+              <w:t>nd / Bibliotecario</w:t>
+            </w:r>
           </w:p>
         </w:tc>
       </w:tr>
@@ -1313,7 +1150,7 @@
             <w:tcBorders>
               <w:top w:val="nil"/>
               <w:left w:val="single" w:sz="8" w:space="0" w:color="000000"/>
-              <w:bottom w:val="single" w:sz="8" w:space="0" w:color="000000"/>
+              <w:bottom w:val="nil"/>
               <w:right w:val="single" w:sz="8" w:space="0" w:color="000000"/>
             </w:tcBorders>
             <w:tcMar>
@@ -1334,30 +1171,8 @@
               <w:rPr>
                 <w:rFonts w:ascii="Times New Roman" w:eastAsia="Times New Roman" w:hAnsi="Times New Roman" w:cs="Times New Roman"/>
               </w:rPr>
-              <w:t xml:space="preserve">Mata </w:t>
-            </w:r>
-            <w:proofErr w:type="spellStart"/>
-            <w:r>
-              <w:rPr>
-                <w:rFonts w:ascii="Times New Roman" w:eastAsia="Times New Roman" w:hAnsi="Times New Roman" w:cs="Times New Roman"/>
-              </w:rPr>
-              <w:t>Jauregui</w:t>
-            </w:r>
-            <w:proofErr w:type="spellEnd"/>
-            <w:r>
-              <w:rPr>
-                <w:rFonts w:ascii="Times New Roman" w:eastAsia="Times New Roman" w:hAnsi="Times New Roman" w:cs="Times New Roman"/>
-              </w:rPr>
-              <w:t xml:space="preserve">, </w:t>
-            </w:r>
-            <w:proofErr w:type="spellStart"/>
-            <w:r>
-              <w:rPr>
-                <w:rFonts w:ascii="Times New Roman" w:eastAsia="Times New Roman" w:hAnsi="Times New Roman" w:cs="Times New Roman"/>
-              </w:rPr>
-              <w:t>Duiván</w:t>
-            </w:r>
-            <w:proofErr w:type="spellEnd"/>
+              <w:t>Huacac Quispe, Ever</w:t>
+            </w:r>
           </w:p>
         </w:tc>
         <w:tc>
@@ -1366,7 +1181,7 @@
             <w:tcBorders>
               <w:top w:val="nil"/>
               <w:left w:val="nil"/>
-              <w:bottom w:val="single" w:sz="8" w:space="0" w:color="000000"/>
+              <w:bottom w:val="nil"/>
               <w:right w:val="single" w:sz="8" w:space="0" w:color="000000"/>
             </w:tcBorders>
             <w:tcMar>
@@ -1387,16 +1202,75 @@
               <w:rPr>
                 <w:rFonts w:ascii="Times New Roman" w:eastAsia="Times New Roman" w:hAnsi="Times New Roman" w:cs="Times New Roman"/>
               </w:rPr>
-              <w:t xml:space="preserve">Desarrollador </w:t>
-            </w:r>
-            <w:proofErr w:type="spellStart"/>
-            <w:r>
-              <w:rPr>
-                <w:rFonts w:ascii="Times New Roman" w:eastAsia="Times New Roman" w:hAnsi="Times New Roman" w:cs="Times New Roman"/>
-              </w:rPr>
-              <w:t>FrontEnd</w:t>
-            </w:r>
-            <w:proofErr w:type="spellEnd"/>
+              <w:t xml:space="preserve"> Desarrollador Full Stack</w:t>
+            </w:r>
+          </w:p>
+        </w:tc>
+      </w:tr>
+      <w:tr>
+        <w:trPr>
+          <w:trHeight w:val="485"/>
+        </w:trPr>
+        <w:tc>
+          <w:tcPr>
+            <w:tcW w:w="3438" w:type="dxa"/>
+            <w:tcBorders>
+              <w:top w:val="nil"/>
+              <w:left w:val="single" w:sz="8" w:space="0" w:color="000000"/>
+              <w:bottom w:val="single" w:sz="8" w:space="0" w:color="000000"/>
+              <w:right w:val="single" w:sz="8" w:space="0" w:color="000000"/>
+            </w:tcBorders>
+            <w:tcMar>
+              <w:top w:w="100" w:type="dxa"/>
+              <w:left w:w="100" w:type="dxa"/>
+              <w:bottom w:w="100" w:type="dxa"/>
+              <w:right w:w="100" w:type="dxa"/>
+            </w:tcMar>
+          </w:tcPr>
+          <w:p>
+            <w:pPr>
+              <w:spacing w:before="240" w:after="0" w:line="276" w:lineRule="auto"/>
+              <w:rPr>
+                <w:rFonts w:ascii="Times New Roman" w:eastAsia="Times New Roman" w:hAnsi="Times New Roman" w:cs="Times New Roman"/>
+              </w:rPr>
+            </w:pPr>
+            <w:r>
+              <w:rPr>
+                <w:rFonts w:ascii="Times New Roman" w:eastAsia="Times New Roman" w:hAnsi="Times New Roman" w:cs="Times New Roman"/>
+              </w:rPr>
+              <w:t>Mata Jauregui, Duiván</w:t>
+            </w:r>
+          </w:p>
+        </w:tc>
+        <w:tc>
+          <w:tcPr>
+            <w:tcW w:w="5064" w:type="dxa"/>
+            <w:tcBorders>
+              <w:top w:val="nil"/>
+              <w:left w:val="nil"/>
+              <w:bottom w:val="single" w:sz="8" w:space="0" w:color="000000"/>
+              <w:right w:val="single" w:sz="8" w:space="0" w:color="000000"/>
+            </w:tcBorders>
+            <w:tcMar>
+              <w:top w:w="100" w:type="dxa"/>
+              <w:left w:w="100" w:type="dxa"/>
+              <w:bottom w:w="100" w:type="dxa"/>
+              <w:right w:w="100" w:type="dxa"/>
+            </w:tcMar>
+          </w:tcPr>
+          <w:p>
+            <w:pPr>
+              <w:spacing w:before="240" w:after="0" w:line="276" w:lineRule="auto"/>
+              <w:rPr>
+                <w:rFonts w:ascii="Times New Roman" w:eastAsia="Times New Roman" w:hAnsi="Times New Roman" w:cs="Times New Roman"/>
+              </w:rPr>
+            </w:pPr>
+            <w:r>
+              <w:rPr>
+                <w:rFonts w:ascii="Times New Roman" w:eastAsia="Times New Roman" w:hAnsi="Times New Roman" w:cs="Times New Roman"/>
+              </w:rPr>
+              <w:t>Desarrollador FrontEnd</w:t>
+            </w:r>
           </w:p>
         </w:tc>
       </w:tr>
@@ -1483,16 +1357,7 @@
         </w:numPr>
       </w:pPr>
       <w:r>
-        <w:t xml:space="preserve">Módulo de registro </w:t>
-      </w:r>
-      <w:r>
-        <w:t xml:space="preserve">y edición </w:t>
-      </w:r>
-      <w:r>
-        <w:t>de usuarios</w:t>
-      </w:r>
-      <w:r>
-        <w:t xml:space="preserve"> (libre, cada usuario edita su propio usuario)</w:t>
+        <w:t>Módulo de registro y edición de usuarios (libre, cada usuario edita su propio usuario)</w:t>
       </w:r>
     </w:p>
     <w:p>
@@ -1657,12 +1522,7 @@
         <w:t>Pagar compra</w:t>
       </w:r>
       <w:r>
-        <w:t>(libre</w:t>
-      </w:r>
-      <w:bookmarkStart w:id="0" w:name="_GoBack"/>
-      <w:bookmarkEnd w:id="0"/>
-      <w:r>
-        <w:t>)</w:t>
+        <w:t>(libre)</w:t>
       </w:r>
     </w:p>
     <w:p>
@@ -1728,6 +1588,7 @@
         </w:numPr>
       </w:pPr>
       <w:r>
+        <w:lastRenderedPageBreak/>
         <w:t>Pedidos</w:t>
       </w:r>
     </w:p>
@@ -1740,10 +1601,7 @@
         </w:numPr>
       </w:pPr>
       <w:r>
-        <w:t>Reportes</w:t>
-      </w:r>
-      <w:r>
-        <w:t>(administrador)</w:t>
+        <w:t>Reportes(administrador)</w:t>
       </w:r>
     </w:p>
     <w:p>
@@ -1897,7 +1755,7 @@
         </w:trPr>
         <w:tc>
           <w:tcPr>
-            <w:tcW w:w="3135" w:type="dxa"/>
+            <w:tcW w:w="3137" w:type="dxa"/>
             <w:tcBorders>
               <w:top w:val="single" w:sz="8" w:space="0" w:color="000000"/>
               <w:left w:val="single" w:sz="8" w:space="0" w:color="000000"/>
@@ -1931,7 +1789,7 @@
         </w:tc>
         <w:tc>
           <w:tcPr>
-            <w:tcW w:w="975" w:type="dxa"/>
+            <w:tcW w:w="976" w:type="dxa"/>
             <w:tcBorders>
               <w:top w:val="single" w:sz="8" w:space="0" w:color="000000"/>
               <w:left w:val="nil"/>
@@ -2426,7 +2284,7 @@
         </w:trPr>
         <w:tc>
           <w:tcPr>
-            <w:tcW w:w="3135" w:type="dxa"/>
+            <w:tcW w:w="3137" w:type="dxa"/>
             <w:tcBorders>
               <w:top w:val="nil"/>
               <w:left w:val="single" w:sz="8" w:space="0" w:color="000000"/>
@@ -2458,7 +2316,7 @@
         </w:tc>
         <w:tc>
           <w:tcPr>
-            <w:tcW w:w="975" w:type="dxa"/>
+            <w:tcW w:w="976" w:type="dxa"/>
             <w:tcBorders>
               <w:top w:val="nil"/>
               <w:left w:val="nil"/>
@@ -2875,7 +2733,7 @@
         </w:trPr>
         <w:tc>
           <w:tcPr>
-            <w:tcW w:w="3135" w:type="dxa"/>
+            <w:tcW w:w="3137" w:type="dxa"/>
             <w:tcBorders>
               <w:top w:val="nil"/>
               <w:left w:val="single" w:sz="8" w:space="0" w:color="000000"/>
@@ -2901,360 +2759,306 @@
               <w:rPr>
                 <w:rFonts w:ascii="Times New Roman" w:eastAsia="Times New Roman" w:hAnsi="Times New Roman" w:cs="Times New Roman"/>
               </w:rPr>
-              <w:t>Desarrollo Front</w:t>
-            </w:r>
-          </w:p>
-        </w:tc>
-        <w:tc>
-          <w:tcPr>
-            <w:tcW w:w="975" w:type="dxa"/>
-            <w:tcBorders>
-              <w:top w:val="nil"/>
-              <w:left w:val="nil"/>
-              <w:bottom w:val="single" w:sz="8" w:space="0" w:color="000000"/>
-              <w:right w:val="single" w:sz="8" w:space="0" w:color="000000"/>
-            </w:tcBorders>
-            <w:tcMar>
-              <w:top w:w="100" w:type="dxa"/>
-              <w:left w:w="80" w:type="dxa"/>
-              <w:bottom w:w="100" w:type="dxa"/>
-              <w:right w:w="80" w:type="dxa"/>
-            </w:tcMar>
-          </w:tcPr>
-          <w:p>
-            <w:pPr>
-              <w:spacing w:before="240" w:after="0" w:line="276" w:lineRule="auto"/>
-              <w:jc w:val="center"/>
-              <w:rPr>
-                <w:rFonts w:ascii="Times New Roman" w:eastAsia="Times New Roman" w:hAnsi="Times New Roman" w:cs="Times New Roman"/>
-              </w:rPr>
-            </w:pPr>
-            <w:r>
-              <w:rPr>
-                <w:rFonts w:ascii="Times New Roman" w:eastAsia="Times New Roman" w:hAnsi="Times New Roman" w:cs="Times New Roman"/>
-              </w:rPr>
-              <w:t xml:space="preserve"> </w:t>
-            </w:r>
-          </w:p>
-        </w:tc>
-        <w:tc>
-          <w:tcPr>
-            <w:tcW w:w="416" w:type="dxa"/>
-            <w:tcBorders>
-              <w:top w:val="nil"/>
-              <w:left w:val="nil"/>
-              <w:bottom w:val="single" w:sz="8" w:space="0" w:color="000000"/>
-              <w:right w:val="single" w:sz="8" w:space="0" w:color="000000"/>
-            </w:tcBorders>
-            <w:tcMar>
-              <w:top w:w="100" w:type="dxa"/>
-              <w:left w:w="80" w:type="dxa"/>
-              <w:bottom w:w="100" w:type="dxa"/>
-              <w:right w:w="80" w:type="dxa"/>
-            </w:tcMar>
-          </w:tcPr>
-          <w:p>
-            <w:pPr>
-              <w:spacing w:before="240" w:after="0" w:line="276" w:lineRule="auto"/>
-              <w:jc w:val="center"/>
-              <w:rPr>
-                <w:rFonts w:ascii="Times New Roman" w:eastAsia="Times New Roman" w:hAnsi="Times New Roman" w:cs="Times New Roman"/>
-              </w:rPr>
-            </w:pPr>
-            <w:r>
-              <w:rPr>
-                <w:rFonts w:ascii="Times New Roman" w:eastAsia="Times New Roman" w:hAnsi="Times New Roman" w:cs="Times New Roman"/>
-              </w:rPr>
-              <w:t xml:space="preserve"> </w:t>
-            </w:r>
-          </w:p>
-        </w:tc>
-        <w:tc>
-          <w:tcPr>
-            <w:tcW w:w="416" w:type="dxa"/>
-            <w:tcBorders>
-              <w:top w:val="nil"/>
-              <w:left w:val="nil"/>
-              <w:bottom w:val="single" w:sz="8" w:space="0" w:color="000000"/>
-              <w:right w:val="single" w:sz="8" w:space="0" w:color="000000"/>
-            </w:tcBorders>
-            <w:tcMar>
-              <w:top w:w="100" w:type="dxa"/>
-              <w:left w:w="80" w:type="dxa"/>
-              <w:bottom w:w="100" w:type="dxa"/>
-              <w:right w:w="80" w:type="dxa"/>
-            </w:tcMar>
-          </w:tcPr>
-          <w:p>
-            <w:pPr>
-              <w:spacing w:before="240" w:after="0" w:line="276" w:lineRule="auto"/>
-              <w:jc w:val="center"/>
-              <w:rPr>
-                <w:rFonts w:ascii="Times New Roman" w:eastAsia="Times New Roman" w:hAnsi="Times New Roman" w:cs="Times New Roman"/>
-              </w:rPr>
-            </w:pPr>
-            <w:r>
-              <w:rPr>
-                <w:rFonts w:ascii="Times New Roman" w:eastAsia="Times New Roman" w:hAnsi="Times New Roman" w:cs="Times New Roman"/>
-              </w:rPr>
-              <w:t xml:space="preserve"> </w:t>
-            </w:r>
-          </w:p>
-        </w:tc>
-        <w:tc>
-          <w:tcPr>
-            <w:tcW w:w="416" w:type="dxa"/>
-            <w:tcBorders>
-              <w:top w:val="nil"/>
-              <w:left w:val="nil"/>
-              <w:bottom w:val="single" w:sz="8" w:space="0" w:color="000000"/>
-              <w:right w:val="single" w:sz="8" w:space="0" w:color="000000"/>
-            </w:tcBorders>
-            <w:tcMar>
-              <w:top w:w="100" w:type="dxa"/>
-              <w:left w:w="80" w:type="dxa"/>
-              <w:bottom w:w="100" w:type="dxa"/>
-              <w:right w:w="80" w:type="dxa"/>
-            </w:tcMar>
-          </w:tcPr>
-          <w:p>
-            <w:pPr>
-              <w:spacing w:before="240" w:after="0" w:line="276" w:lineRule="auto"/>
-              <w:jc w:val="center"/>
-              <w:rPr>
-                <w:rFonts w:ascii="Times New Roman" w:eastAsia="Times New Roman" w:hAnsi="Times New Roman" w:cs="Times New Roman"/>
-              </w:rPr>
-            </w:pPr>
-            <w:r>
-              <w:rPr>
-                <w:rFonts w:ascii="Times New Roman" w:eastAsia="Times New Roman" w:hAnsi="Times New Roman" w:cs="Times New Roman"/>
-              </w:rPr>
-              <w:t xml:space="preserve"> X</w:t>
-            </w:r>
-          </w:p>
-        </w:tc>
-        <w:tc>
-          <w:tcPr>
-            <w:tcW w:w="416" w:type="dxa"/>
-            <w:tcBorders>
-              <w:top w:val="nil"/>
-              <w:left w:val="nil"/>
-              <w:bottom w:val="single" w:sz="8" w:space="0" w:color="000000"/>
-              <w:right w:val="single" w:sz="8" w:space="0" w:color="000000"/>
-            </w:tcBorders>
-            <w:tcMar>
-              <w:top w:w="100" w:type="dxa"/>
-              <w:left w:w="80" w:type="dxa"/>
-              <w:bottom w:w="100" w:type="dxa"/>
-              <w:right w:w="80" w:type="dxa"/>
-            </w:tcMar>
-          </w:tcPr>
-          <w:p>
-            <w:pPr>
-              <w:spacing w:before="240" w:after="0" w:line="276" w:lineRule="auto"/>
-              <w:jc w:val="center"/>
-              <w:rPr>
-                <w:rFonts w:ascii="Times New Roman" w:eastAsia="Times New Roman" w:hAnsi="Times New Roman" w:cs="Times New Roman"/>
-              </w:rPr>
-            </w:pPr>
-            <w:r>
-              <w:rPr>
-                <w:rFonts w:ascii="Times New Roman" w:eastAsia="Times New Roman" w:hAnsi="Times New Roman" w:cs="Times New Roman"/>
-              </w:rPr>
-              <w:t xml:space="preserve">X </w:t>
-            </w:r>
-          </w:p>
-        </w:tc>
-        <w:tc>
-          <w:tcPr>
-            <w:tcW w:w="416" w:type="dxa"/>
-            <w:tcBorders>
-              <w:top w:val="nil"/>
-              <w:left w:val="nil"/>
-              <w:bottom w:val="single" w:sz="8" w:space="0" w:color="000000"/>
-              <w:right w:val="single" w:sz="8" w:space="0" w:color="000000"/>
-            </w:tcBorders>
-            <w:tcMar>
-              <w:top w:w="100" w:type="dxa"/>
-              <w:left w:w="80" w:type="dxa"/>
-              <w:bottom w:w="100" w:type="dxa"/>
-              <w:right w:w="80" w:type="dxa"/>
-            </w:tcMar>
-          </w:tcPr>
-          <w:p>
-            <w:pPr>
-              <w:spacing w:before="240" w:after="0" w:line="276" w:lineRule="auto"/>
-              <w:jc w:val="center"/>
-              <w:rPr>
-                <w:rFonts w:ascii="Times New Roman" w:eastAsia="Times New Roman" w:hAnsi="Times New Roman" w:cs="Times New Roman"/>
-              </w:rPr>
-            </w:pPr>
-            <w:r>
-              <w:rPr>
-                <w:rFonts w:ascii="Times New Roman" w:eastAsia="Times New Roman" w:hAnsi="Times New Roman" w:cs="Times New Roman"/>
-              </w:rPr>
-              <w:t xml:space="preserve"> X</w:t>
-            </w:r>
-          </w:p>
-        </w:tc>
-        <w:tc>
-          <w:tcPr>
-            <w:tcW w:w="416" w:type="dxa"/>
-            <w:tcBorders>
-              <w:top w:val="nil"/>
-              <w:left w:val="nil"/>
-              <w:bottom w:val="single" w:sz="8" w:space="0" w:color="000000"/>
-              <w:right w:val="single" w:sz="8" w:space="0" w:color="000000"/>
-            </w:tcBorders>
-            <w:tcMar>
-              <w:top w:w="100" w:type="dxa"/>
-              <w:left w:w="80" w:type="dxa"/>
-              <w:bottom w:w="100" w:type="dxa"/>
-              <w:right w:w="80" w:type="dxa"/>
-            </w:tcMar>
-          </w:tcPr>
-          <w:p>
-            <w:pPr>
-              <w:spacing w:before="240" w:after="0" w:line="276" w:lineRule="auto"/>
-              <w:jc w:val="center"/>
-              <w:rPr>
-                <w:rFonts w:ascii="Times New Roman" w:eastAsia="Times New Roman" w:hAnsi="Times New Roman" w:cs="Times New Roman"/>
-              </w:rPr>
-            </w:pPr>
-            <w:r>
-              <w:rPr>
-                <w:rFonts w:ascii="Times New Roman" w:eastAsia="Times New Roman" w:hAnsi="Times New Roman" w:cs="Times New Roman"/>
-              </w:rPr>
-              <w:t xml:space="preserve">X </w:t>
-            </w:r>
-          </w:p>
-        </w:tc>
-        <w:tc>
-          <w:tcPr>
-            <w:tcW w:w="416" w:type="dxa"/>
-            <w:tcBorders>
-              <w:top w:val="nil"/>
-              <w:left w:val="nil"/>
-              <w:bottom w:val="single" w:sz="8" w:space="0" w:color="000000"/>
-              <w:right w:val="single" w:sz="8" w:space="0" w:color="000000"/>
-            </w:tcBorders>
-            <w:tcMar>
-              <w:top w:w="100" w:type="dxa"/>
-              <w:left w:w="80" w:type="dxa"/>
-              <w:bottom w:w="100" w:type="dxa"/>
-              <w:right w:w="80" w:type="dxa"/>
-            </w:tcMar>
-          </w:tcPr>
-          <w:p>
-            <w:pPr>
-              <w:spacing w:before="240" w:after="0" w:line="276" w:lineRule="auto"/>
-              <w:jc w:val="center"/>
-              <w:rPr>
-                <w:rFonts w:ascii="Times New Roman" w:eastAsia="Times New Roman" w:hAnsi="Times New Roman" w:cs="Times New Roman"/>
-              </w:rPr>
-            </w:pPr>
-            <w:r>
-              <w:rPr>
-                <w:rFonts w:ascii="Times New Roman" w:eastAsia="Times New Roman" w:hAnsi="Times New Roman" w:cs="Times New Roman"/>
-              </w:rPr>
-              <w:t xml:space="preserve"> </w:t>
-            </w:r>
-          </w:p>
-        </w:tc>
-        <w:tc>
-          <w:tcPr>
-            <w:tcW w:w="416" w:type="dxa"/>
-            <w:tcBorders>
-              <w:top w:val="nil"/>
-              <w:left w:val="nil"/>
-              <w:bottom w:val="single" w:sz="8" w:space="0" w:color="000000"/>
-              <w:right w:val="single" w:sz="8" w:space="0" w:color="000000"/>
-            </w:tcBorders>
-            <w:tcMar>
-              <w:top w:w="100" w:type="dxa"/>
-              <w:left w:w="80" w:type="dxa"/>
-              <w:bottom w:w="100" w:type="dxa"/>
-              <w:right w:w="80" w:type="dxa"/>
-            </w:tcMar>
-          </w:tcPr>
-          <w:p>
-            <w:pPr>
-              <w:spacing w:before="240" w:after="0" w:line="276" w:lineRule="auto"/>
-              <w:jc w:val="center"/>
-              <w:rPr>
-                <w:rFonts w:ascii="Times New Roman" w:eastAsia="Times New Roman" w:hAnsi="Times New Roman" w:cs="Times New Roman"/>
-              </w:rPr>
-            </w:pPr>
-            <w:r>
-              <w:rPr>
-                <w:rFonts w:ascii="Times New Roman" w:eastAsia="Times New Roman" w:hAnsi="Times New Roman" w:cs="Times New Roman"/>
-              </w:rPr>
-              <w:t xml:space="preserve"> </w:t>
-            </w:r>
-          </w:p>
-        </w:tc>
-        <w:tc>
-          <w:tcPr>
-            <w:tcW w:w="416" w:type="dxa"/>
-            <w:tcBorders>
-              <w:top w:val="nil"/>
-              <w:left w:val="nil"/>
-              <w:bottom w:val="single" w:sz="8" w:space="0" w:color="000000"/>
-              <w:right w:val="single" w:sz="8" w:space="0" w:color="000000"/>
-            </w:tcBorders>
-            <w:tcMar>
-              <w:top w:w="100" w:type="dxa"/>
-              <w:left w:w="80" w:type="dxa"/>
-              <w:bottom w:w="100" w:type="dxa"/>
-              <w:right w:w="80" w:type="dxa"/>
-            </w:tcMar>
-          </w:tcPr>
-          <w:p>
-            <w:pPr>
-              <w:spacing w:before="240" w:after="0" w:line="276" w:lineRule="auto"/>
-              <w:jc w:val="center"/>
-              <w:rPr>
-                <w:rFonts w:ascii="Times New Roman" w:eastAsia="Times New Roman" w:hAnsi="Times New Roman" w:cs="Times New Roman"/>
-              </w:rPr>
-            </w:pPr>
-            <w:r>
-              <w:rPr>
-                <w:rFonts w:ascii="Times New Roman" w:eastAsia="Times New Roman" w:hAnsi="Times New Roman" w:cs="Times New Roman"/>
-              </w:rPr>
-              <w:t xml:space="preserve"> </w:t>
-            </w:r>
-          </w:p>
-        </w:tc>
-        <w:tc>
-          <w:tcPr>
-            <w:tcW w:w="416" w:type="dxa"/>
-            <w:tcBorders>
-              <w:top w:val="nil"/>
-              <w:left w:val="nil"/>
-              <w:bottom w:val="single" w:sz="8" w:space="0" w:color="000000"/>
-              <w:right w:val="single" w:sz="8" w:space="0" w:color="000000"/>
-            </w:tcBorders>
-            <w:tcMar>
-              <w:top w:w="100" w:type="dxa"/>
-              <w:left w:w="80" w:type="dxa"/>
-              <w:bottom w:w="100" w:type="dxa"/>
-              <w:right w:w="80" w:type="dxa"/>
-            </w:tcMar>
-          </w:tcPr>
-          <w:p>
-            <w:pPr>
-              <w:spacing w:before="240" w:after="0" w:line="276" w:lineRule="auto"/>
-              <w:jc w:val="center"/>
-              <w:rPr>
-                <w:rFonts w:ascii="Times New Roman" w:eastAsia="Times New Roman" w:hAnsi="Times New Roman" w:cs="Times New Roman"/>
-              </w:rPr>
-            </w:pPr>
-            <w:r>
-              <w:rPr>
-                <w:rFonts w:ascii="Times New Roman" w:eastAsia="Times New Roman" w:hAnsi="Times New Roman" w:cs="Times New Roman"/>
-              </w:rPr>
-              <w:t xml:space="preserve"> </w:t>
-            </w:r>
+              <w:t>Diseño de arquitectura y mockups</w:t>
+            </w:r>
+          </w:p>
+        </w:tc>
+        <w:tc>
+          <w:tcPr>
+            <w:tcW w:w="976" w:type="dxa"/>
+            <w:tcBorders>
+              <w:top w:val="nil"/>
+              <w:left w:val="nil"/>
+              <w:bottom w:val="single" w:sz="8" w:space="0" w:color="000000"/>
+              <w:right w:val="single" w:sz="8" w:space="0" w:color="000000"/>
+            </w:tcBorders>
+            <w:tcMar>
+              <w:top w:w="100" w:type="dxa"/>
+              <w:left w:w="80" w:type="dxa"/>
+              <w:bottom w:w="100" w:type="dxa"/>
+              <w:right w:w="80" w:type="dxa"/>
+            </w:tcMar>
+          </w:tcPr>
+          <w:p>
+            <w:pPr>
+              <w:spacing w:before="240" w:after="0" w:line="276" w:lineRule="auto"/>
+              <w:jc w:val="center"/>
+              <w:rPr>
+                <w:rFonts w:ascii="Times New Roman" w:eastAsia="Times New Roman" w:hAnsi="Times New Roman" w:cs="Times New Roman"/>
+              </w:rPr>
+            </w:pPr>
+          </w:p>
+        </w:tc>
+        <w:tc>
+          <w:tcPr>
+            <w:tcW w:w="416" w:type="dxa"/>
+            <w:tcBorders>
+              <w:top w:val="nil"/>
+              <w:left w:val="nil"/>
+              <w:bottom w:val="single" w:sz="8" w:space="0" w:color="000000"/>
+              <w:right w:val="single" w:sz="8" w:space="0" w:color="000000"/>
+            </w:tcBorders>
+            <w:tcMar>
+              <w:top w:w="100" w:type="dxa"/>
+              <w:left w:w="80" w:type="dxa"/>
+              <w:bottom w:w="100" w:type="dxa"/>
+              <w:right w:w="80" w:type="dxa"/>
+            </w:tcMar>
+          </w:tcPr>
+          <w:p>
+            <w:pPr>
+              <w:spacing w:before="240" w:after="0" w:line="276" w:lineRule="auto"/>
+              <w:jc w:val="center"/>
+              <w:rPr>
+                <w:rFonts w:ascii="Times New Roman" w:eastAsia="Times New Roman" w:hAnsi="Times New Roman" w:cs="Times New Roman"/>
+              </w:rPr>
+            </w:pPr>
+          </w:p>
+        </w:tc>
+        <w:tc>
+          <w:tcPr>
+            <w:tcW w:w="416" w:type="dxa"/>
+            <w:tcBorders>
+              <w:top w:val="nil"/>
+              <w:left w:val="nil"/>
+              <w:bottom w:val="single" w:sz="8" w:space="0" w:color="000000"/>
+              <w:right w:val="single" w:sz="8" w:space="0" w:color="000000"/>
+            </w:tcBorders>
+            <w:tcMar>
+              <w:top w:w="100" w:type="dxa"/>
+              <w:left w:w="80" w:type="dxa"/>
+              <w:bottom w:w="100" w:type="dxa"/>
+              <w:right w:w="80" w:type="dxa"/>
+            </w:tcMar>
+          </w:tcPr>
+          <w:p>
+            <w:pPr>
+              <w:spacing w:before="240" w:after="0" w:line="276" w:lineRule="auto"/>
+              <w:jc w:val="center"/>
+              <w:rPr>
+                <w:rFonts w:ascii="Times New Roman" w:eastAsia="Times New Roman" w:hAnsi="Times New Roman" w:cs="Times New Roman"/>
+              </w:rPr>
+            </w:pPr>
+            <w:r>
+              <w:rPr>
+                <w:rFonts w:ascii="Times New Roman" w:eastAsia="Times New Roman" w:hAnsi="Times New Roman" w:cs="Times New Roman"/>
+              </w:rPr>
+              <w:t>X</w:t>
+            </w:r>
+          </w:p>
+        </w:tc>
+        <w:tc>
+          <w:tcPr>
+            <w:tcW w:w="416" w:type="dxa"/>
+            <w:tcBorders>
+              <w:top w:val="nil"/>
+              <w:left w:val="nil"/>
+              <w:bottom w:val="single" w:sz="8" w:space="0" w:color="000000"/>
+              <w:right w:val="single" w:sz="8" w:space="0" w:color="000000"/>
+            </w:tcBorders>
+            <w:tcMar>
+              <w:top w:w="100" w:type="dxa"/>
+              <w:left w:w="80" w:type="dxa"/>
+              <w:bottom w:w="100" w:type="dxa"/>
+              <w:right w:w="80" w:type="dxa"/>
+            </w:tcMar>
+          </w:tcPr>
+          <w:p>
+            <w:pPr>
+              <w:spacing w:before="240" w:after="0" w:line="276" w:lineRule="auto"/>
+              <w:jc w:val="center"/>
+              <w:rPr>
+                <w:rFonts w:ascii="Times New Roman" w:eastAsia="Times New Roman" w:hAnsi="Times New Roman" w:cs="Times New Roman"/>
+              </w:rPr>
+            </w:pPr>
+            <w:r>
+              <w:rPr>
+                <w:rFonts w:ascii="Times New Roman" w:eastAsia="Times New Roman" w:hAnsi="Times New Roman" w:cs="Times New Roman"/>
+              </w:rPr>
+              <w:t>X</w:t>
+            </w:r>
+          </w:p>
+        </w:tc>
+        <w:tc>
+          <w:tcPr>
+            <w:tcW w:w="416" w:type="dxa"/>
+            <w:tcBorders>
+              <w:top w:val="nil"/>
+              <w:left w:val="nil"/>
+              <w:bottom w:val="single" w:sz="8" w:space="0" w:color="000000"/>
+              <w:right w:val="single" w:sz="8" w:space="0" w:color="000000"/>
+            </w:tcBorders>
+            <w:tcMar>
+              <w:top w:w="100" w:type="dxa"/>
+              <w:left w:w="80" w:type="dxa"/>
+              <w:bottom w:w="100" w:type="dxa"/>
+              <w:right w:w="80" w:type="dxa"/>
+            </w:tcMar>
+          </w:tcPr>
+          <w:p>
+            <w:pPr>
+              <w:spacing w:before="240" w:after="0" w:line="276" w:lineRule="auto"/>
+              <w:jc w:val="center"/>
+              <w:rPr>
+                <w:rFonts w:ascii="Times New Roman" w:eastAsia="Times New Roman" w:hAnsi="Times New Roman" w:cs="Times New Roman"/>
+              </w:rPr>
+            </w:pPr>
+          </w:p>
+        </w:tc>
+        <w:tc>
+          <w:tcPr>
+            <w:tcW w:w="416" w:type="dxa"/>
+            <w:tcBorders>
+              <w:top w:val="nil"/>
+              <w:left w:val="nil"/>
+              <w:bottom w:val="single" w:sz="8" w:space="0" w:color="000000"/>
+              <w:right w:val="single" w:sz="8" w:space="0" w:color="000000"/>
+            </w:tcBorders>
+            <w:tcMar>
+              <w:top w:w="100" w:type="dxa"/>
+              <w:left w:w="80" w:type="dxa"/>
+              <w:bottom w:w="100" w:type="dxa"/>
+              <w:right w:w="80" w:type="dxa"/>
+            </w:tcMar>
+          </w:tcPr>
+          <w:p>
+            <w:pPr>
+              <w:spacing w:before="240" w:after="0" w:line="276" w:lineRule="auto"/>
+              <w:jc w:val="center"/>
+              <w:rPr>
+                <w:rFonts w:ascii="Times New Roman" w:eastAsia="Times New Roman" w:hAnsi="Times New Roman" w:cs="Times New Roman"/>
+              </w:rPr>
+            </w:pPr>
+          </w:p>
+        </w:tc>
+        <w:tc>
+          <w:tcPr>
+            <w:tcW w:w="416" w:type="dxa"/>
+            <w:tcBorders>
+              <w:top w:val="nil"/>
+              <w:left w:val="nil"/>
+              <w:bottom w:val="single" w:sz="8" w:space="0" w:color="000000"/>
+              <w:right w:val="single" w:sz="8" w:space="0" w:color="000000"/>
+            </w:tcBorders>
+            <w:tcMar>
+              <w:top w:w="100" w:type="dxa"/>
+              <w:left w:w="80" w:type="dxa"/>
+              <w:bottom w:w="100" w:type="dxa"/>
+              <w:right w:w="80" w:type="dxa"/>
+            </w:tcMar>
+          </w:tcPr>
+          <w:p>
+            <w:pPr>
+              <w:spacing w:before="240" w:after="0" w:line="276" w:lineRule="auto"/>
+              <w:jc w:val="center"/>
+              <w:rPr>
+                <w:rFonts w:ascii="Times New Roman" w:eastAsia="Times New Roman" w:hAnsi="Times New Roman" w:cs="Times New Roman"/>
+              </w:rPr>
+            </w:pPr>
+          </w:p>
+        </w:tc>
+        <w:tc>
+          <w:tcPr>
+            <w:tcW w:w="416" w:type="dxa"/>
+            <w:tcBorders>
+              <w:top w:val="nil"/>
+              <w:left w:val="nil"/>
+              <w:bottom w:val="single" w:sz="8" w:space="0" w:color="000000"/>
+              <w:right w:val="single" w:sz="8" w:space="0" w:color="000000"/>
+            </w:tcBorders>
+            <w:tcMar>
+              <w:top w:w="100" w:type="dxa"/>
+              <w:left w:w="80" w:type="dxa"/>
+              <w:bottom w:w="100" w:type="dxa"/>
+              <w:right w:w="80" w:type="dxa"/>
+            </w:tcMar>
+          </w:tcPr>
+          <w:p>
+            <w:pPr>
+              <w:spacing w:before="240" w:after="0" w:line="276" w:lineRule="auto"/>
+              <w:jc w:val="center"/>
+              <w:rPr>
+                <w:rFonts w:ascii="Times New Roman" w:eastAsia="Times New Roman" w:hAnsi="Times New Roman" w:cs="Times New Roman"/>
+              </w:rPr>
+            </w:pPr>
+          </w:p>
+        </w:tc>
+        <w:tc>
+          <w:tcPr>
+            <w:tcW w:w="416" w:type="dxa"/>
+            <w:tcBorders>
+              <w:top w:val="nil"/>
+              <w:left w:val="nil"/>
+              <w:bottom w:val="single" w:sz="8" w:space="0" w:color="000000"/>
+              <w:right w:val="single" w:sz="8" w:space="0" w:color="000000"/>
+            </w:tcBorders>
+            <w:tcMar>
+              <w:top w:w="100" w:type="dxa"/>
+              <w:left w:w="80" w:type="dxa"/>
+              <w:bottom w:w="100" w:type="dxa"/>
+              <w:right w:w="80" w:type="dxa"/>
+            </w:tcMar>
+          </w:tcPr>
+          <w:p>
+            <w:pPr>
+              <w:spacing w:before="240" w:after="0" w:line="276" w:lineRule="auto"/>
+              <w:jc w:val="center"/>
+              <w:rPr>
+                <w:rFonts w:ascii="Times New Roman" w:eastAsia="Times New Roman" w:hAnsi="Times New Roman" w:cs="Times New Roman"/>
+              </w:rPr>
+            </w:pPr>
+          </w:p>
+        </w:tc>
+        <w:tc>
+          <w:tcPr>
+            <w:tcW w:w="416" w:type="dxa"/>
+            <w:tcBorders>
+              <w:top w:val="nil"/>
+              <w:left w:val="nil"/>
+              <w:bottom w:val="single" w:sz="8" w:space="0" w:color="000000"/>
+              <w:right w:val="single" w:sz="8" w:space="0" w:color="000000"/>
+            </w:tcBorders>
+            <w:tcMar>
+              <w:top w:w="100" w:type="dxa"/>
+              <w:left w:w="80" w:type="dxa"/>
+              <w:bottom w:w="100" w:type="dxa"/>
+              <w:right w:w="80" w:type="dxa"/>
+            </w:tcMar>
+          </w:tcPr>
+          <w:p>
+            <w:pPr>
+              <w:spacing w:before="240" w:after="0" w:line="276" w:lineRule="auto"/>
+              <w:jc w:val="center"/>
+              <w:rPr>
+                <w:rFonts w:ascii="Times New Roman" w:eastAsia="Times New Roman" w:hAnsi="Times New Roman" w:cs="Times New Roman"/>
+              </w:rPr>
+            </w:pPr>
+          </w:p>
+        </w:tc>
+        <w:tc>
+          <w:tcPr>
+            <w:tcW w:w="416" w:type="dxa"/>
+            <w:tcBorders>
+              <w:top w:val="nil"/>
+              <w:left w:val="nil"/>
+              <w:bottom w:val="single" w:sz="8" w:space="0" w:color="000000"/>
+              <w:right w:val="single" w:sz="8" w:space="0" w:color="000000"/>
+            </w:tcBorders>
+            <w:tcMar>
+              <w:top w:w="100" w:type="dxa"/>
+              <w:left w:w="80" w:type="dxa"/>
+              <w:bottom w:w="100" w:type="dxa"/>
+              <w:right w:w="80" w:type="dxa"/>
+            </w:tcMar>
+          </w:tcPr>
+          <w:p>
+            <w:pPr>
+              <w:spacing w:before="240" w:after="0" w:line="276" w:lineRule="auto"/>
+              <w:jc w:val="center"/>
+              <w:rPr>
+                <w:rFonts w:ascii="Times New Roman" w:eastAsia="Times New Roman" w:hAnsi="Times New Roman" w:cs="Times New Roman"/>
+              </w:rPr>
+            </w:pPr>
           </w:p>
         </w:tc>
         <w:tc>
@@ -3282,12 +3086,6 @@
                 <w:rFonts w:ascii="Times New Roman" w:eastAsia="Times New Roman" w:hAnsi="Times New Roman" w:cs="Times New Roman"/>
               </w:rPr>
             </w:pPr>
-            <w:r>
-              <w:rPr>
-                <w:rFonts w:ascii="Times New Roman" w:eastAsia="Times New Roman" w:hAnsi="Times New Roman" w:cs="Times New Roman"/>
-              </w:rPr>
-              <w:t xml:space="preserve"> </w:t>
-            </w:r>
           </w:p>
         </w:tc>
         <w:tc>
@@ -3315,12 +3113,6 @@
                 <w:rFonts w:ascii="Times New Roman" w:eastAsia="Times New Roman" w:hAnsi="Times New Roman" w:cs="Times New Roman"/>
               </w:rPr>
             </w:pPr>
-            <w:r>
-              <w:rPr>
-                <w:rFonts w:ascii="Times New Roman" w:eastAsia="Times New Roman" w:hAnsi="Times New Roman" w:cs="Times New Roman"/>
-              </w:rPr>
-              <w:t xml:space="preserve"> </w:t>
-            </w:r>
           </w:p>
         </w:tc>
       </w:tr>
@@ -3330,7 +3122,7 @@
         </w:trPr>
         <w:tc>
           <w:tcPr>
-            <w:tcW w:w="3135" w:type="dxa"/>
+            <w:tcW w:w="3137" w:type="dxa"/>
             <w:tcBorders>
               <w:top w:val="nil"/>
               <w:left w:val="single" w:sz="8" w:space="0" w:color="000000"/>
@@ -3356,422 +3148,294 @@
               <w:rPr>
                 <w:rFonts w:ascii="Times New Roman" w:eastAsia="Times New Roman" w:hAnsi="Times New Roman" w:cs="Times New Roman"/>
               </w:rPr>
-              <w:t>Desarrollo de formulario registro/</w:t>
-            </w:r>
-            <w:proofErr w:type="spellStart"/>
-            <w:r>
-              <w:rPr>
-                <w:rFonts w:ascii="Times New Roman" w:eastAsia="Times New Roman" w:hAnsi="Times New Roman" w:cs="Times New Roman"/>
-              </w:rPr>
-              <w:t>login</w:t>
-            </w:r>
-            <w:proofErr w:type="spellEnd"/>
-          </w:p>
-          <w:p>
-            <w:pPr>
-              <w:spacing w:before="240" w:after="0" w:line="276" w:lineRule="auto"/>
-              <w:jc w:val="center"/>
-              <w:rPr>
-                <w:rFonts w:ascii="Times New Roman" w:eastAsia="Times New Roman" w:hAnsi="Times New Roman" w:cs="Times New Roman"/>
-              </w:rPr>
-            </w:pPr>
-            <w:r>
-              <w:rPr>
-                <w:rFonts w:ascii="Times New Roman" w:eastAsia="Times New Roman" w:hAnsi="Times New Roman" w:cs="Times New Roman"/>
-              </w:rPr>
-              <w:t>Desarrollo de interfaz registro de productos</w:t>
-            </w:r>
-          </w:p>
-          <w:p>
-            <w:pPr>
-              <w:spacing w:before="240" w:after="0" w:line="276" w:lineRule="auto"/>
-              <w:jc w:val="center"/>
-              <w:rPr>
-                <w:rFonts w:ascii="Times New Roman" w:eastAsia="Times New Roman" w:hAnsi="Times New Roman" w:cs="Times New Roman"/>
-              </w:rPr>
-            </w:pPr>
-            <w:r>
-              <w:rPr>
-                <w:rFonts w:ascii="Times New Roman" w:eastAsia="Times New Roman" w:hAnsi="Times New Roman" w:cs="Times New Roman"/>
-              </w:rPr>
-              <w:t>Desarrollo de listado de productos del cliente</w:t>
-            </w:r>
-          </w:p>
-          <w:p>
-            <w:pPr>
-              <w:spacing w:before="240" w:after="0" w:line="276" w:lineRule="auto"/>
-              <w:jc w:val="center"/>
-              <w:rPr>
-                <w:rFonts w:ascii="Times New Roman" w:eastAsia="Times New Roman" w:hAnsi="Times New Roman" w:cs="Times New Roman"/>
-              </w:rPr>
-            </w:pPr>
-            <w:r>
-              <w:rPr>
-                <w:rFonts w:ascii="Times New Roman" w:eastAsia="Times New Roman" w:hAnsi="Times New Roman" w:cs="Times New Roman"/>
-              </w:rPr>
-              <w:t>Desarrollo de interfaz listado de productos en general</w:t>
-            </w:r>
-          </w:p>
-          <w:p>
-            <w:pPr>
-              <w:spacing w:before="240" w:after="0" w:line="276" w:lineRule="auto"/>
-              <w:jc w:val="center"/>
-              <w:rPr>
-                <w:rFonts w:ascii="Times New Roman" w:eastAsia="Times New Roman" w:hAnsi="Times New Roman" w:cs="Times New Roman"/>
-              </w:rPr>
-            </w:pPr>
-          </w:p>
-        </w:tc>
-        <w:tc>
-          <w:tcPr>
-            <w:tcW w:w="975" w:type="dxa"/>
-            <w:tcBorders>
-              <w:top w:val="nil"/>
-              <w:left w:val="nil"/>
-              <w:bottom w:val="single" w:sz="8" w:space="0" w:color="000000"/>
-              <w:right w:val="single" w:sz="8" w:space="0" w:color="000000"/>
-            </w:tcBorders>
-            <w:tcMar>
-              <w:top w:w="100" w:type="dxa"/>
-              <w:left w:w="80" w:type="dxa"/>
-              <w:bottom w:w="100" w:type="dxa"/>
-              <w:right w:w="80" w:type="dxa"/>
-            </w:tcMar>
-          </w:tcPr>
-          <w:p>
-            <w:pPr>
-              <w:spacing w:before="240" w:after="0" w:line="276" w:lineRule="auto"/>
-              <w:jc w:val="center"/>
-              <w:rPr>
-                <w:rFonts w:ascii="Times New Roman" w:eastAsia="Times New Roman" w:hAnsi="Times New Roman" w:cs="Times New Roman"/>
-              </w:rPr>
-            </w:pPr>
-            <w:r>
-              <w:rPr>
-                <w:rFonts w:ascii="Times New Roman" w:eastAsia="Times New Roman" w:hAnsi="Times New Roman" w:cs="Times New Roman"/>
-              </w:rPr>
-              <w:t xml:space="preserve"> </w:t>
-            </w:r>
-          </w:p>
-        </w:tc>
-        <w:tc>
-          <w:tcPr>
-            <w:tcW w:w="416" w:type="dxa"/>
-            <w:tcBorders>
-              <w:top w:val="nil"/>
-              <w:left w:val="nil"/>
-              <w:bottom w:val="single" w:sz="8" w:space="0" w:color="000000"/>
-              <w:right w:val="single" w:sz="8" w:space="0" w:color="000000"/>
-            </w:tcBorders>
-            <w:tcMar>
-              <w:top w:w="100" w:type="dxa"/>
-              <w:left w:w="80" w:type="dxa"/>
-              <w:bottom w:w="100" w:type="dxa"/>
-              <w:right w:w="80" w:type="dxa"/>
-            </w:tcMar>
-          </w:tcPr>
-          <w:p>
-            <w:pPr>
-              <w:spacing w:before="240" w:after="0" w:line="276" w:lineRule="auto"/>
-              <w:jc w:val="center"/>
-              <w:rPr>
-                <w:rFonts w:ascii="Times New Roman" w:eastAsia="Times New Roman" w:hAnsi="Times New Roman" w:cs="Times New Roman"/>
-              </w:rPr>
-            </w:pPr>
-            <w:r>
-              <w:rPr>
-                <w:rFonts w:ascii="Times New Roman" w:eastAsia="Times New Roman" w:hAnsi="Times New Roman" w:cs="Times New Roman"/>
-              </w:rPr>
-              <w:t xml:space="preserve"> </w:t>
-            </w:r>
-          </w:p>
-        </w:tc>
-        <w:tc>
-          <w:tcPr>
-            <w:tcW w:w="416" w:type="dxa"/>
-            <w:tcBorders>
-              <w:top w:val="nil"/>
-              <w:left w:val="nil"/>
-              <w:bottom w:val="single" w:sz="8" w:space="0" w:color="000000"/>
-              <w:right w:val="single" w:sz="8" w:space="0" w:color="000000"/>
-            </w:tcBorders>
-            <w:tcMar>
-              <w:top w:w="100" w:type="dxa"/>
-              <w:left w:w="80" w:type="dxa"/>
-              <w:bottom w:w="100" w:type="dxa"/>
-              <w:right w:w="80" w:type="dxa"/>
-            </w:tcMar>
-          </w:tcPr>
-          <w:p>
-            <w:pPr>
-              <w:spacing w:before="240" w:after="0" w:line="276" w:lineRule="auto"/>
-              <w:jc w:val="center"/>
-              <w:rPr>
-                <w:rFonts w:ascii="Times New Roman" w:eastAsia="Times New Roman" w:hAnsi="Times New Roman" w:cs="Times New Roman"/>
-              </w:rPr>
-            </w:pPr>
-            <w:r>
-              <w:rPr>
-                <w:rFonts w:ascii="Times New Roman" w:eastAsia="Times New Roman" w:hAnsi="Times New Roman" w:cs="Times New Roman"/>
-              </w:rPr>
-              <w:t xml:space="preserve"> </w:t>
-            </w:r>
-          </w:p>
-        </w:tc>
-        <w:tc>
-          <w:tcPr>
-            <w:tcW w:w="416" w:type="dxa"/>
-            <w:tcBorders>
-              <w:top w:val="nil"/>
-              <w:left w:val="nil"/>
-              <w:bottom w:val="single" w:sz="8" w:space="0" w:color="000000"/>
-              <w:right w:val="single" w:sz="8" w:space="0" w:color="000000"/>
-            </w:tcBorders>
-            <w:tcMar>
-              <w:top w:w="100" w:type="dxa"/>
-              <w:left w:w="80" w:type="dxa"/>
-              <w:bottom w:w="100" w:type="dxa"/>
-              <w:right w:w="80" w:type="dxa"/>
-            </w:tcMar>
-          </w:tcPr>
-          <w:p>
-            <w:pPr>
-              <w:spacing w:before="240" w:after="0" w:line="276" w:lineRule="auto"/>
-              <w:jc w:val="center"/>
-              <w:rPr>
-                <w:rFonts w:ascii="Times New Roman" w:eastAsia="Times New Roman" w:hAnsi="Times New Roman" w:cs="Times New Roman"/>
-              </w:rPr>
-            </w:pPr>
-            <w:r>
-              <w:rPr>
-                <w:rFonts w:ascii="Times New Roman" w:eastAsia="Times New Roman" w:hAnsi="Times New Roman" w:cs="Times New Roman"/>
-              </w:rPr>
-              <w:t xml:space="preserve"> </w:t>
-            </w:r>
-          </w:p>
-        </w:tc>
-        <w:tc>
-          <w:tcPr>
-            <w:tcW w:w="416" w:type="dxa"/>
-            <w:tcBorders>
-              <w:top w:val="nil"/>
-              <w:left w:val="nil"/>
-              <w:bottom w:val="single" w:sz="8" w:space="0" w:color="000000"/>
-              <w:right w:val="single" w:sz="8" w:space="0" w:color="000000"/>
-            </w:tcBorders>
-            <w:tcMar>
-              <w:top w:w="100" w:type="dxa"/>
-              <w:left w:w="80" w:type="dxa"/>
-              <w:bottom w:w="100" w:type="dxa"/>
-              <w:right w:w="80" w:type="dxa"/>
-            </w:tcMar>
-          </w:tcPr>
-          <w:p>
-            <w:pPr>
-              <w:spacing w:before="240" w:after="0" w:line="276" w:lineRule="auto"/>
-              <w:jc w:val="center"/>
-              <w:rPr>
-                <w:rFonts w:ascii="Times New Roman" w:eastAsia="Times New Roman" w:hAnsi="Times New Roman" w:cs="Times New Roman"/>
-              </w:rPr>
-            </w:pPr>
-            <w:r>
-              <w:rPr>
-                <w:rFonts w:ascii="Times New Roman" w:eastAsia="Times New Roman" w:hAnsi="Times New Roman" w:cs="Times New Roman"/>
-              </w:rPr>
-              <w:t xml:space="preserve"> </w:t>
-            </w:r>
-          </w:p>
-        </w:tc>
-        <w:tc>
-          <w:tcPr>
-            <w:tcW w:w="416" w:type="dxa"/>
-            <w:tcBorders>
-              <w:top w:val="nil"/>
-              <w:left w:val="nil"/>
-              <w:bottom w:val="single" w:sz="8" w:space="0" w:color="000000"/>
-              <w:right w:val="single" w:sz="8" w:space="0" w:color="000000"/>
-            </w:tcBorders>
-            <w:tcMar>
-              <w:top w:w="100" w:type="dxa"/>
-              <w:left w:w="80" w:type="dxa"/>
-              <w:bottom w:w="100" w:type="dxa"/>
-              <w:right w:w="80" w:type="dxa"/>
-            </w:tcMar>
-          </w:tcPr>
-          <w:p>
-            <w:pPr>
-              <w:spacing w:before="240" w:after="0" w:line="276" w:lineRule="auto"/>
-              <w:jc w:val="center"/>
-              <w:rPr>
-                <w:rFonts w:ascii="Times New Roman" w:eastAsia="Times New Roman" w:hAnsi="Times New Roman" w:cs="Times New Roman"/>
-              </w:rPr>
-            </w:pPr>
-            <w:r>
-              <w:rPr>
-                <w:rFonts w:ascii="Times New Roman" w:eastAsia="Times New Roman" w:hAnsi="Times New Roman" w:cs="Times New Roman"/>
-              </w:rPr>
-              <w:t xml:space="preserve"> </w:t>
-            </w:r>
-          </w:p>
-        </w:tc>
-        <w:tc>
-          <w:tcPr>
-            <w:tcW w:w="416" w:type="dxa"/>
-            <w:tcBorders>
-              <w:top w:val="nil"/>
-              <w:left w:val="nil"/>
-              <w:bottom w:val="single" w:sz="8" w:space="0" w:color="000000"/>
-              <w:right w:val="single" w:sz="8" w:space="0" w:color="000000"/>
-            </w:tcBorders>
-            <w:tcMar>
-              <w:top w:w="100" w:type="dxa"/>
-              <w:left w:w="80" w:type="dxa"/>
-              <w:bottom w:w="100" w:type="dxa"/>
-              <w:right w:w="80" w:type="dxa"/>
-            </w:tcMar>
-          </w:tcPr>
-          <w:p>
-            <w:pPr>
-              <w:spacing w:before="240" w:after="0" w:line="276" w:lineRule="auto"/>
-              <w:jc w:val="center"/>
-              <w:rPr>
-                <w:rFonts w:ascii="Times New Roman" w:eastAsia="Times New Roman" w:hAnsi="Times New Roman" w:cs="Times New Roman"/>
-              </w:rPr>
-            </w:pPr>
-            <w:r>
-              <w:rPr>
-                <w:rFonts w:ascii="Times New Roman" w:eastAsia="Times New Roman" w:hAnsi="Times New Roman" w:cs="Times New Roman"/>
-              </w:rPr>
-              <w:t xml:space="preserve"> </w:t>
-            </w:r>
-          </w:p>
-        </w:tc>
-        <w:tc>
-          <w:tcPr>
-            <w:tcW w:w="416" w:type="dxa"/>
-            <w:tcBorders>
-              <w:top w:val="nil"/>
-              <w:left w:val="nil"/>
-              <w:bottom w:val="single" w:sz="8" w:space="0" w:color="000000"/>
-              <w:right w:val="single" w:sz="8" w:space="0" w:color="000000"/>
-            </w:tcBorders>
-            <w:tcMar>
-              <w:top w:w="100" w:type="dxa"/>
-              <w:left w:w="80" w:type="dxa"/>
-              <w:bottom w:w="100" w:type="dxa"/>
-              <w:right w:w="80" w:type="dxa"/>
-            </w:tcMar>
-          </w:tcPr>
-          <w:p>
-            <w:pPr>
-              <w:spacing w:before="240" w:after="0" w:line="276" w:lineRule="auto"/>
-              <w:jc w:val="center"/>
-              <w:rPr>
-                <w:rFonts w:ascii="Times New Roman" w:eastAsia="Times New Roman" w:hAnsi="Times New Roman" w:cs="Times New Roman"/>
-              </w:rPr>
-            </w:pPr>
-            <w:r>
-              <w:rPr>
-                <w:rFonts w:ascii="Times New Roman" w:eastAsia="Times New Roman" w:hAnsi="Times New Roman" w:cs="Times New Roman"/>
-              </w:rPr>
-              <w:t xml:space="preserve"> </w:t>
-            </w:r>
-          </w:p>
-        </w:tc>
-        <w:tc>
-          <w:tcPr>
-            <w:tcW w:w="416" w:type="dxa"/>
-            <w:tcBorders>
-              <w:top w:val="nil"/>
-              <w:left w:val="nil"/>
-              <w:bottom w:val="single" w:sz="8" w:space="0" w:color="000000"/>
-              <w:right w:val="single" w:sz="8" w:space="0" w:color="000000"/>
-            </w:tcBorders>
-            <w:tcMar>
-              <w:top w:w="100" w:type="dxa"/>
-              <w:left w:w="80" w:type="dxa"/>
-              <w:bottom w:w="100" w:type="dxa"/>
-              <w:right w:w="80" w:type="dxa"/>
-            </w:tcMar>
-          </w:tcPr>
-          <w:p>
-            <w:pPr>
-              <w:spacing w:before="240" w:after="0" w:line="276" w:lineRule="auto"/>
-              <w:jc w:val="center"/>
-              <w:rPr>
-                <w:rFonts w:ascii="Times New Roman" w:eastAsia="Times New Roman" w:hAnsi="Times New Roman" w:cs="Times New Roman"/>
-              </w:rPr>
-            </w:pPr>
-            <w:r>
-              <w:rPr>
-                <w:rFonts w:ascii="Times New Roman" w:eastAsia="Times New Roman" w:hAnsi="Times New Roman" w:cs="Times New Roman"/>
-              </w:rPr>
-              <w:t xml:space="preserve"> </w:t>
-            </w:r>
-          </w:p>
-        </w:tc>
-        <w:tc>
-          <w:tcPr>
-            <w:tcW w:w="416" w:type="dxa"/>
-            <w:tcBorders>
-              <w:top w:val="nil"/>
-              <w:left w:val="nil"/>
-              <w:bottom w:val="single" w:sz="8" w:space="0" w:color="000000"/>
-              <w:right w:val="single" w:sz="8" w:space="0" w:color="000000"/>
-            </w:tcBorders>
-            <w:tcMar>
-              <w:top w:w="100" w:type="dxa"/>
-              <w:left w:w="80" w:type="dxa"/>
-              <w:bottom w:w="100" w:type="dxa"/>
-              <w:right w:w="80" w:type="dxa"/>
-            </w:tcMar>
-          </w:tcPr>
-          <w:p>
-            <w:pPr>
-              <w:spacing w:before="240" w:after="0" w:line="276" w:lineRule="auto"/>
-              <w:jc w:val="center"/>
-              <w:rPr>
-                <w:rFonts w:ascii="Times New Roman" w:eastAsia="Times New Roman" w:hAnsi="Times New Roman" w:cs="Times New Roman"/>
-              </w:rPr>
-            </w:pPr>
-            <w:r>
-              <w:rPr>
-                <w:rFonts w:ascii="Times New Roman" w:eastAsia="Times New Roman" w:hAnsi="Times New Roman" w:cs="Times New Roman"/>
-              </w:rPr>
-              <w:t xml:space="preserve"> </w:t>
-            </w:r>
-          </w:p>
-        </w:tc>
-        <w:tc>
-          <w:tcPr>
-            <w:tcW w:w="416" w:type="dxa"/>
-            <w:tcBorders>
-              <w:top w:val="nil"/>
-              <w:left w:val="nil"/>
-              <w:bottom w:val="single" w:sz="8" w:space="0" w:color="000000"/>
-              <w:right w:val="single" w:sz="8" w:space="0" w:color="000000"/>
-            </w:tcBorders>
-            <w:tcMar>
-              <w:top w:w="100" w:type="dxa"/>
-              <w:left w:w="80" w:type="dxa"/>
-              <w:bottom w:w="100" w:type="dxa"/>
-              <w:right w:w="80" w:type="dxa"/>
-            </w:tcMar>
-          </w:tcPr>
-          <w:p>
-            <w:pPr>
-              <w:spacing w:before="240" w:after="0" w:line="276" w:lineRule="auto"/>
-              <w:jc w:val="center"/>
-              <w:rPr>
-                <w:rFonts w:ascii="Times New Roman" w:eastAsia="Times New Roman" w:hAnsi="Times New Roman" w:cs="Times New Roman"/>
-              </w:rPr>
-            </w:pPr>
-            <w:r>
-              <w:rPr>
-                <w:rFonts w:ascii="Times New Roman" w:eastAsia="Times New Roman" w:hAnsi="Times New Roman" w:cs="Times New Roman"/>
-              </w:rPr>
-              <w:t xml:space="preserve"> </w:t>
-            </w:r>
+              <w:t>Hito: Fin de Análisis</w:t>
+            </w:r>
+          </w:p>
+        </w:tc>
+        <w:tc>
+          <w:tcPr>
+            <w:tcW w:w="976" w:type="dxa"/>
+            <w:tcBorders>
+              <w:top w:val="nil"/>
+              <w:left w:val="nil"/>
+              <w:bottom w:val="single" w:sz="8" w:space="0" w:color="000000"/>
+              <w:right w:val="single" w:sz="8" w:space="0" w:color="000000"/>
+            </w:tcBorders>
+            <w:tcMar>
+              <w:top w:w="100" w:type="dxa"/>
+              <w:left w:w="80" w:type="dxa"/>
+              <w:bottom w:w="100" w:type="dxa"/>
+              <w:right w:w="80" w:type="dxa"/>
+            </w:tcMar>
+          </w:tcPr>
+          <w:p>
+            <w:pPr>
+              <w:spacing w:before="240" w:after="0" w:line="276" w:lineRule="auto"/>
+              <w:jc w:val="center"/>
+              <w:rPr>
+                <w:rFonts w:ascii="Times New Roman" w:eastAsia="Times New Roman" w:hAnsi="Times New Roman" w:cs="Times New Roman"/>
+              </w:rPr>
+            </w:pPr>
+          </w:p>
+        </w:tc>
+        <w:tc>
+          <w:tcPr>
+            <w:tcW w:w="416" w:type="dxa"/>
+            <w:tcBorders>
+              <w:top w:val="nil"/>
+              <w:left w:val="nil"/>
+              <w:bottom w:val="single" w:sz="8" w:space="0" w:color="000000"/>
+              <w:right w:val="single" w:sz="8" w:space="0" w:color="000000"/>
+            </w:tcBorders>
+            <w:tcMar>
+              <w:top w:w="100" w:type="dxa"/>
+              <w:left w:w="80" w:type="dxa"/>
+              <w:bottom w:w="100" w:type="dxa"/>
+              <w:right w:w="80" w:type="dxa"/>
+            </w:tcMar>
+          </w:tcPr>
+          <w:p>
+            <w:pPr>
+              <w:spacing w:before="240" w:after="0" w:line="276" w:lineRule="auto"/>
+              <w:jc w:val="center"/>
+              <w:rPr>
+                <w:rFonts w:ascii="Times New Roman" w:eastAsia="Times New Roman" w:hAnsi="Times New Roman" w:cs="Times New Roman"/>
+              </w:rPr>
+            </w:pPr>
+          </w:p>
+        </w:tc>
+        <w:tc>
+          <w:tcPr>
+            <w:tcW w:w="416" w:type="dxa"/>
+            <w:tcBorders>
+              <w:top w:val="nil"/>
+              <w:left w:val="nil"/>
+              <w:bottom w:val="single" w:sz="8" w:space="0" w:color="000000"/>
+              <w:right w:val="single" w:sz="8" w:space="0" w:color="000000"/>
+            </w:tcBorders>
+            <w:tcMar>
+              <w:top w:w="100" w:type="dxa"/>
+              <w:left w:w="80" w:type="dxa"/>
+              <w:bottom w:w="100" w:type="dxa"/>
+              <w:right w:w="80" w:type="dxa"/>
+            </w:tcMar>
+          </w:tcPr>
+          <w:p>
+            <w:pPr>
+              <w:spacing w:before="240" w:after="0" w:line="276" w:lineRule="auto"/>
+              <w:jc w:val="center"/>
+              <w:rPr>
+                <w:rFonts w:ascii="Times New Roman" w:eastAsia="Times New Roman" w:hAnsi="Times New Roman" w:cs="Times New Roman"/>
+              </w:rPr>
+            </w:pPr>
+          </w:p>
+        </w:tc>
+        <w:tc>
+          <w:tcPr>
+            <w:tcW w:w="416" w:type="dxa"/>
+            <w:tcBorders>
+              <w:top w:val="nil"/>
+              <w:left w:val="nil"/>
+              <w:bottom w:val="single" w:sz="8" w:space="0" w:color="000000"/>
+              <w:right w:val="single" w:sz="8" w:space="0" w:color="000000"/>
+            </w:tcBorders>
+            <w:tcMar>
+              <w:top w:w="100" w:type="dxa"/>
+              <w:left w:w="80" w:type="dxa"/>
+              <w:bottom w:w="100" w:type="dxa"/>
+              <w:right w:w="80" w:type="dxa"/>
+            </w:tcMar>
+          </w:tcPr>
+          <w:p>
+            <w:pPr>
+              <w:spacing w:before="240" w:after="0" w:line="276" w:lineRule="auto"/>
+              <w:jc w:val="center"/>
+              <w:rPr>
+                <w:rFonts w:ascii="Times New Roman" w:eastAsia="Times New Roman" w:hAnsi="Times New Roman" w:cs="Times New Roman"/>
+              </w:rPr>
+            </w:pPr>
+          </w:p>
+        </w:tc>
+        <w:tc>
+          <w:tcPr>
+            <w:tcW w:w="416" w:type="dxa"/>
+            <w:tcBorders>
+              <w:top w:val="nil"/>
+              <w:left w:val="nil"/>
+              <w:bottom w:val="single" w:sz="8" w:space="0" w:color="000000"/>
+              <w:right w:val="single" w:sz="8" w:space="0" w:color="000000"/>
+            </w:tcBorders>
+            <w:tcMar>
+              <w:top w:w="100" w:type="dxa"/>
+              <w:left w:w="80" w:type="dxa"/>
+              <w:bottom w:w="100" w:type="dxa"/>
+              <w:right w:w="80" w:type="dxa"/>
+            </w:tcMar>
+          </w:tcPr>
+          <w:p>
+            <w:pPr>
+              <w:spacing w:before="240" w:after="0" w:line="276" w:lineRule="auto"/>
+              <w:jc w:val="center"/>
+              <w:rPr>
+                <w:rFonts w:ascii="Times New Roman" w:eastAsia="Times New Roman" w:hAnsi="Times New Roman" w:cs="Times New Roman"/>
+              </w:rPr>
+            </w:pPr>
+          </w:p>
+        </w:tc>
+        <w:tc>
+          <w:tcPr>
+            <w:tcW w:w="416" w:type="dxa"/>
+            <w:tcBorders>
+              <w:top w:val="nil"/>
+              <w:left w:val="nil"/>
+              <w:bottom w:val="single" w:sz="8" w:space="0" w:color="000000"/>
+              <w:right w:val="single" w:sz="8" w:space="0" w:color="000000"/>
+            </w:tcBorders>
+            <w:tcMar>
+              <w:top w:w="100" w:type="dxa"/>
+              <w:left w:w="80" w:type="dxa"/>
+              <w:bottom w:w="100" w:type="dxa"/>
+              <w:right w:w="80" w:type="dxa"/>
+            </w:tcMar>
+          </w:tcPr>
+          <w:p>
+            <w:pPr>
+              <w:spacing w:before="240" w:after="0" w:line="276" w:lineRule="auto"/>
+              <w:jc w:val="center"/>
+              <w:rPr>
+                <w:rFonts w:ascii="Times New Roman" w:eastAsia="Times New Roman" w:hAnsi="Times New Roman" w:cs="Times New Roman"/>
+              </w:rPr>
+            </w:pPr>
+          </w:p>
+        </w:tc>
+        <w:tc>
+          <w:tcPr>
+            <w:tcW w:w="416" w:type="dxa"/>
+            <w:tcBorders>
+              <w:top w:val="nil"/>
+              <w:left w:val="nil"/>
+              <w:bottom w:val="single" w:sz="8" w:space="0" w:color="000000"/>
+              <w:right w:val="single" w:sz="8" w:space="0" w:color="000000"/>
+            </w:tcBorders>
+            <w:tcMar>
+              <w:top w:w="100" w:type="dxa"/>
+              <w:left w:w="80" w:type="dxa"/>
+              <w:bottom w:w="100" w:type="dxa"/>
+              <w:right w:w="80" w:type="dxa"/>
+            </w:tcMar>
+          </w:tcPr>
+          <w:p>
+            <w:pPr>
+              <w:spacing w:before="240" w:after="0" w:line="276" w:lineRule="auto"/>
+              <w:jc w:val="center"/>
+              <w:rPr>
+                <w:rFonts w:ascii="Times New Roman" w:eastAsia="Times New Roman" w:hAnsi="Times New Roman" w:cs="Times New Roman"/>
+              </w:rPr>
+            </w:pPr>
+          </w:p>
+        </w:tc>
+        <w:tc>
+          <w:tcPr>
+            <w:tcW w:w="416" w:type="dxa"/>
+            <w:tcBorders>
+              <w:top w:val="nil"/>
+              <w:left w:val="nil"/>
+              <w:bottom w:val="single" w:sz="8" w:space="0" w:color="000000"/>
+              <w:right w:val="single" w:sz="8" w:space="0" w:color="000000"/>
+            </w:tcBorders>
+            <w:tcMar>
+              <w:top w:w="100" w:type="dxa"/>
+              <w:left w:w="80" w:type="dxa"/>
+              <w:bottom w:w="100" w:type="dxa"/>
+              <w:right w:w="80" w:type="dxa"/>
+            </w:tcMar>
+          </w:tcPr>
+          <w:p>
+            <w:pPr>
+              <w:spacing w:before="240" w:after="0" w:line="276" w:lineRule="auto"/>
+              <w:jc w:val="center"/>
+              <w:rPr>
+                <w:rFonts w:ascii="Times New Roman" w:eastAsia="Times New Roman" w:hAnsi="Times New Roman" w:cs="Times New Roman"/>
+              </w:rPr>
+            </w:pPr>
+          </w:p>
+        </w:tc>
+        <w:tc>
+          <w:tcPr>
+            <w:tcW w:w="416" w:type="dxa"/>
+            <w:tcBorders>
+              <w:top w:val="nil"/>
+              <w:left w:val="nil"/>
+              <w:bottom w:val="single" w:sz="8" w:space="0" w:color="000000"/>
+              <w:right w:val="single" w:sz="8" w:space="0" w:color="000000"/>
+            </w:tcBorders>
+            <w:tcMar>
+              <w:top w:w="100" w:type="dxa"/>
+              <w:left w:w="80" w:type="dxa"/>
+              <w:bottom w:w="100" w:type="dxa"/>
+              <w:right w:w="80" w:type="dxa"/>
+            </w:tcMar>
+          </w:tcPr>
+          <w:p>
+            <w:pPr>
+              <w:spacing w:before="240" w:after="0" w:line="276" w:lineRule="auto"/>
+              <w:jc w:val="center"/>
+              <w:rPr>
+                <w:rFonts w:ascii="Times New Roman" w:eastAsia="Times New Roman" w:hAnsi="Times New Roman" w:cs="Times New Roman"/>
+              </w:rPr>
+            </w:pPr>
+          </w:p>
+        </w:tc>
+        <w:tc>
+          <w:tcPr>
+            <w:tcW w:w="416" w:type="dxa"/>
+            <w:tcBorders>
+              <w:top w:val="nil"/>
+              <w:left w:val="nil"/>
+              <w:bottom w:val="single" w:sz="8" w:space="0" w:color="000000"/>
+              <w:right w:val="single" w:sz="8" w:space="0" w:color="000000"/>
+            </w:tcBorders>
+            <w:tcMar>
+              <w:top w:w="100" w:type="dxa"/>
+              <w:left w:w="80" w:type="dxa"/>
+              <w:bottom w:w="100" w:type="dxa"/>
+              <w:right w:w="80" w:type="dxa"/>
+            </w:tcMar>
+          </w:tcPr>
+          <w:p>
+            <w:pPr>
+              <w:spacing w:before="240" w:after="0" w:line="276" w:lineRule="auto"/>
+              <w:jc w:val="center"/>
+              <w:rPr>
+                <w:rFonts w:ascii="Times New Roman" w:eastAsia="Times New Roman" w:hAnsi="Times New Roman" w:cs="Times New Roman"/>
+              </w:rPr>
+            </w:pPr>
+          </w:p>
+        </w:tc>
+        <w:tc>
+          <w:tcPr>
+            <w:tcW w:w="416" w:type="dxa"/>
+            <w:tcBorders>
+              <w:top w:val="nil"/>
+              <w:left w:val="nil"/>
+              <w:bottom w:val="single" w:sz="8" w:space="0" w:color="000000"/>
+              <w:right w:val="single" w:sz="8" w:space="0" w:color="000000"/>
+            </w:tcBorders>
+            <w:tcMar>
+              <w:top w:w="100" w:type="dxa"/>
+              <w:left w:w="80" w:type="dxa"/>
+              <w:bottom w:w="100" w:type="dxa"/>
+              <w:right w:w="80" w:type="dxa"/>
+            </w:tcMar>
+          </w:tcPr>
+          <w:p>
+            <w:pPr>
+              <w:spacing w:before="240" w:after="0" w:line="276" w:lineRule="auto"/>
+              <w:jc w:val="center"/>
+              <w:rPr>
+                <w:rFonts w:ascii="Times New Roman" w:eastAsia="Times New Roman" w:hAnsi="Times New Roman" w:cs="Times New Roman"/>
+              </w:rPr>
+            </w:pPr>
           </w:p>
         </w:tc>
         <w:tc>
@@ -3799,12 +3463,6 @@
                 <w:rFonts w:ascii="Times New Roman" w:eastAsia="Times New Roman" w:hAnsi="Times New Roman" w:cs="Times New Roman"/>
               </w:rPr>
             </w:pPr>
-            <w:r>
-              <w:rPr>
-                <w:rFonts w:ascii="Times New Roman" w:eastAsia="Times New Roman" w:hAnsi="Times New Roman" w:cs="Times New Roman"/>
-              </w:rPr>
-              <w:t xml:space="preserve"> </w:t>
-            </w:r>
           </w:p>
         </w:tc>
         <w:tc>
@@ -3832,12 +3490,6 @@
                 <w:rFonts w:ascii="Times New Roman" w:eastAsia="Times New Roman" w:hAnsi="Times New Roman" w:cs="Times New Roman"/>
               </w:rPr>
             </w:pPr>
-            <w:r>
-              <w:rPr>
-                <w:rFonts w:ascii="Times New Roman" w:eastAsia="Times New Roman" w:hAnsi="Times New Roman" w:cs="Times New Roman"/>
-              </w:rPr>
-              <w:t xml:space="preserve"> </w:t>
-            </w:r>
           </w:p>
         </w:tc>
       </w:tr>
@@ -3847,7 +3499,7 @@
         </w:trPr>
         <w:tc>
           <w:tcPr>
-            <w:tcW w:w="3135" w:type="dxa"/>
+            <w:tcW w:w="3137" w:type="dxa"/>
             <w:tcBorders>
               <w:top w:val="nil"/>
               <w:left w:val="single" w:sz="8" w:space="0" w:color="000000"/>
@@ -3873,13 +3525,13 @@
               <w:rPr>
                 <w:rFonts w:ascii="Times New Roman" w:eastAsia="Times New Roman" w:hAnsi="Times New Roman" w:cs="Times New Roman"/>
               </w:rPr>
-              <w:t xml:space="preserve">Desarrollo Back  </w:t>
-            </w:r>
-          </w:p>
-        </w:tc>
-        <w:tc>
-          <w:tcPr>
-            <w:tcW w:w="975" w:type="dxa"/>
+              <w:t>Desarrollo Front</w:t>
+            </w:r>
+          </w:p>
+        </w:tc>
+        <w:tc>
+          <w:tcPr>
+            <w:tcW w:w="976" w:type="dxa"/>
             <w:tcBorders>
               <w:top w:val="nil"/>
               <w:left w:val="nil"/>
@@ -4033,6 +3685,102 @@
               <w:rPr>
                 <w:rFonts w:ascii="Times New Roman" w:eastAsia="Times New Roman" w:hAnsi="Times New Roman" w:cs="Times New Roman"/>
               </w:rPr>
+              <w:t xml:space="preserve">X </w:t>
+            </w:r>
+          </w:p>
+        </w:tc>
+        <w:tc>
+          <w:tcPr>
+            <w:tcW w:w="416" w:type="dxa"/>
+            <w:tcBorders>
+              <w:top w:val="nil"/>
+              <w:left w:val="nil"/>
+              <w:bottom w:val="single" w:sz="8" w:space="0" w:color="000000"/>
+              <w:right w:val="single" w:sz="8" w:space="0" w:color="000000"/>
+            </w:tcBorders>
+            <w:tcMar>
+              <w:top w:w="100" w:type="dxa"/>
+              <w:left w:w="80" w:type="dxa"/>
+              <w:bottom w:w="100" w:type="dxa"/>
+              <w:right w:w="80" w:type="dxa"/>
+            </w:tcMar>
+          </w:tcPr>
+          <w:p>
+            <w:pPr>
+              <w:spacing w:before="240" w:after="0" w:line="276" w:lineRule="auto"/>
+              <w:jc w:val="center"/>
+              <w:rPr>
+                <w:rFonts w:ascii="Times New Roman" w:eastAsia="Times New Roman" w:hAnsi="Times New Roman" w:cs="Times New Roman"/>
+              </w:rPr>
+            </w:pPr>
+            <w:r>
+              <w:rPr>
+                <w:rFonts w:ascii="Times New Roman" w:eastAsia="Times New Roman" w:hAnsi="Times New Roman" w:cs="Times New Roman"/>
+              </w:rPr>
+              <w:t xml:space="preserve"> X</w:t>
+            </w:r>
+          </w:p>
+        </w:tc>
+        <w:tc>
+          <w:tcPr>
+            <w:tcW w:w="416" w:type="dxa"/>
+            <w:tcBorders>
+              <w:top w:val="nil"/>
+              <w:left w:val="nil"/>
+              <w:bottom w:val="single" w:sz="8" w:space="0" w:color="000000"/>
+              <w:right w:val="single" w:sz="8" w:space="0" w:color="000000"/>
+            </w:tcBorders>
+            <w:tcMar>
+              <w:top w:w="100" w:type="dxa"/>
+              <w:left w:w="80" w:type="dxa"/>
+              <w:bottom w:w="100" w:type="dxa"/>
+              <w:right w:w="80" w:type="dxa"/>
+            </w:tcMar>
+          </w:tcPr>
+          <w:p>
+            <w:pPr>
+              <w:spacing w:before="240" w:after="0" w:line="276" w:lineRule="auto"/>
+              <w:jc w:val="center"/>
+              <w:rPr>
+                <w:rFonts w:ascii="Times New Roman" w:eastAsia="Times New Roman" w:hAnsi="Times New Roman" w:cs="Times New Roman"/>
+              </w:rPr>
+            </w:pPr>
+            <w:r>
+              <w:rPr>
+                <w:rFonts w:ascii="Times New Roman" w:eastAsia="Times New Roman" w:hAnsi="Times New Roman" w:cs="Times New Roman"/>
+              </w:rPr>
+              <w:t xml:space="preserve">X </w:t>
+            </w:r>
+          </w:p>
+        </w:tc>
+        <w:tc>
+          <w:tcPr>
+            <w:tcW w:w="416" w:type="dxa"/>
+            <w:tcBorders>
+              <w:top w:val="nil"/>
+              <w:left w:val="nil"/>
+              <w:bottom w:val="single" w:sz="8" w:space="0" w:color="000000"/>
+              <w:right w:val="single" w:sz="8" w:space="0" w:color="000000"/>
+            </w:tcBorders>
+            <w:tcMar>
+              <w:top w:w="100" w:type="dxa"/>
+              <w:left w:w="80" w:type="dxa"/>
+              <w:bottom w:w="100" w:type="dxa"/>
+              <w:right w:w="80" w:type="dxa"/>
+            </w:tcMar>
+          </w:tcPr>
+          <w:p>
+            <w:pPr>
+              <w:spacing w:before="240" w:after="0" w:line="276" w:lineRule="auto"/>
+              <w:jc w:val="center"/>
+              <w:rPr>
+                <w:rFonts w:ascii="Times New Roman" w:eastAsia="Times New Roman" w:hAnsi="Times New Roman" w:cs="Times New Roman"/>
+              </w:rPr>
+            </w:pPr>
+            <w:r>
+              <w:rPr>
+                <w:rFonts w:ascii="Times New Roman" w:eastAsia="Times New Roman" w:hAnsi="Times New Roman" w:cs="Times New Roman"/>
+              </w:rPr>
               <w:t xml:space="preserve"> </w:t>
             </w:r>
           </w:p>
@@ -4065,103 +3813,7 @@
               <w:rPr>
                 <w:rFonts w:ascii="Times New Roman" w:eastAsia="Times New Roman" w:hAnsi="Times New Roman" w:cs="Times New Roman"/>
               </w:rPr>
-              <w:t xml:space="preserve">X </w:t>
-            </w:r>
-          </w:p>
-        </w:tc>
-        <w:tc>
-          <w:tcPr>
-            <w:tcW w:w="416" w:type="dxa"/>
-            <w:tcBorders>
-              <w:top w:val="nil"/>
-              <w:left w:val="nil"/>
-              <w:bottom w:val="single" w:sz="8" w:space="0" w:color="000000"/>
-              <w:right w:val="single" w:sz="8" w:space="0" w:color="000000"/>
-            </w:tcBorders>
-            <w:tcMar>
-              <w:top w:w="100" w:type="dxa"/>
-              <w:left w:w="80" w:type="dxa"/>
-              <w:bottom w:w="100" w:type="dxa"/>
-              <w:right w:w="80" w:type="dxa"/>
-            </w:tcMar>
-          </w:tcPr>
-          <w:p>
-            <w:pPr>
-              <w:spacing w:before="240" w:after="0" w:line="276" w:lineRule="auto"/>
-              <w:jc w:val="center"/>
-              <w:rPr>
-                <w:rFonts w:ascii="Times New Roman" w:eastAsia="Times New Roman" w:hAnsi="Times New Roman" w:cs="Times New Roman"/>
-              </w:rPr>
-            </w:pPr>
-            <w:r>
-              <w:rPr>
-                <w:rFonts w:ascii="Times New Roman" w:eastAsia="Times New Roman" w:hAnsi="Times New Roman" w:cs="Times New Roman"/>
-              </w:rPr>
-              <w:t xml:space="preserve"> X</w:t>
-            </w:r>
-          </w:p>
-        </w:tc>
-        <w:tc>
-          <w:tcPr>
-            <w:tcW w:w="416" w:type="dxa"/>
-            <w:tcBorders>
-              <w:top w:val="nil"/>
-              <w:left w:val="nil"/>
-              <w:bottom w:val="single" w:sz="8" w:space="0" w:color="000000"/>
-              <w:right w:val="single" w:sz="8" w:space="0" w:color="000000"/>
-            </w:tcBorders>
-            <w:tcMar>
-              <w:top w:w="100" w:type="dxa"/>
-              <w:left w:w="80" w:type="dxa"/>
-              <w:bottom w:w="100" w:type="dxa"/>
-              <w:right w:w="80" w:type="dxa"/>
-            </w:tcMar>
-          </w:tcPr>
-          <w:p>
-            <w:pPr>
-              <w:spacing w:before="240" w:after="0" w:line="276" w:lineRule="auto"/>
-              <w:jc w:val="center"/>
-              <w:rPr>
-                <w:rFonts w:ascii="Times New Roman" w:eastAsia="Times New Roman" w:hAnsi="Times New Roman" w:cs="Times New Roman"/>
-              </w:rPr>
-            </w:pPr>
-            <w:r>
-              <w:rPr>
-                <w:rFonts w:ascii="Times New Roman" w:eastAsia="Times New Roman" w:hAnsi="Times New Roman" w:cs="Times New Roman"/>
-              </w:rPr>
-              <w:t xml:space="preserve">X </w:t>
-            </w:r>
-          </w:p>
-        </w:tc>
-        <w:tc>
-          <w:tcPr>
-            <w:tcW w:w="416" w:type="dxa"/>
-            <w:tcBorders>
-              <w:top w:val="nil"/>
-              <w:left w:val="nil"/>
-              <w:bottom w:val="single" w:sz="8" w:space="0" w:color="000000"/>
-              <w:right w:val="single" w:sz="8" w:space="0" w:color="000000"/>
-            </w:tcBorders>
-            <w:tcMar>
-              <w:top w:w="100" w:type="dxa"/>
-              <w:left w:w="80" w:type="dxa"/>
-              <w:bottom w:w="100" w:type="dxa"/>
-              <w:right w:w="80" w:type="dxa"/>
-            </w:tcMar>
-          </w:tcPr>
-          <w:p>
-            <w:pPr>
-              <w:spacing w:before="240" w:after="0" w:line="276" w:lineRule="auto"/>
-              <w:jc w:val="center"/>
-              <w:rPr>
-                <w:rFonts w:ascii="Times New Roman" w:eastAsia="Times New Roman" w:hAnsi="Times New Roman" w:cs="Times New Roman"/>
-              </w:rPr>
-            </w:pPr>
-            <w:r>
-              <w:rPr>
-                <w:rFonts w:ascii="Times New Roman" w:eastAsia="Times New Roman" w:hAnsi="Times New Roman" w:cs="Times New Roman"/>
-              </w:rPr>
-              <w:t xml:space="preserve">X </w:t>
+              <w:t xml:space="preserve"> </w:t>
             </w:r>
           </w:p>
         </w:tc>
@@ -4302,7 +3954,7 @@
         </w:trPr>
         <w:tc>
           <w:tcPr>
-            <w:tcW w:w="3135" w:type="dxa"/>
+            <w:tcW w:w="3137" w:type="dxa"/>
             <w:tcBorders>
               <w:top w:val="nil"/>
               <w:left w:val="single" w:sz="8" w:space="0" w:color="000000"/>
@@ -4315,21 +3967,50 @@
               <w:bottom w:w="100" w:type="dxa"/>
               <w:right w:w="80" w:type="dxa"/>
             </w:tcMar>
-            <w:vAlign w:val="bottom"/>
-          </w:tcPr>
-          <w:p>
-            <w:pPr>
-              <w:spacing w:before="240" w:after="0" w:line="276" w:lineRule="auto"/>
-              <w:jc w:val="center"/>
-              <w:rPr>
-                <w:rFonts w:ascii="Times New Roman" w:eastAsia="Times New Roman" w:hAnsi="Times New Roman" w:cs="Times New Roman"/>
-              </w:rPr>
-            </w:pPr>
-            <w:r>
-              <w:rPr>
-                <w:rFonts w:ascii="Times New Roman" w:eastAsia="Times New Roman" w:hAnsi="Times New Roman" w:cs="Times New Roman"/>
-              </w:rPr>
-              <w:t>Definición de la base de datos.</w:t>
+          </w:tcPr>
+          <w:p>
+            <w:pPr>
+              <w:spacing w:before="240" w:after="0" w:line="276" w:lineRule="auto"/>
+              <w:jc w:val="center"/>
+              <w:rPr>
+                <w:rFonts w:ascii="Times New Roman" w:eastAsia="Times New Roman" w:hAnsi="Times New Roman" w:cs="Times New Roman"/>
+              </w:rPr>
+            </w:pPr>
+            <w:r>
+              <w:rPr>
+                <w:rFonts w:ascii="Times New Roman" w:eastAsia="Times New Roman" w:hAnsi="Times New Roman" w:cs="Times New Roman"/>
+              </w:rPr>
+              <w:t>Desarrollo de formulario registro/login</w:t>
+            </w:r>
+          </w:p>
+          <w:p>
+            <w:pPr>
+              <w:spacing w:before="240" w:after="0" w:line="276" w:lineRule="auto"/>
+              <w:jc w:val="center"/>
+              <w:rPr>
+                <w:rFonts w:ascii="Times New Roman" w:eastAsia="Times New Roman" w:hAnsi="Times New Roman" w:cs="Times New Roman"/>
+              </w:rPr>
+            </w:pPr>
+            <w:r>
+              <w:rPr>
+                <w:rFonts w:ascii="Times New Roman" w:eastAsia="Times New Roman" w:hAnsi="Times New Roman" w:cs="Times New Roman"/>
+              </w:rPr>
+              <w:t>Desarrollo de interfaz registro de productos</w:t>
+            </w:r>
+          </w:p>
+          <w:p>
+            <w:pPr>
+              <w:spacing w:before="240" w:after="0" w:line="276" w:lineRule="auto"/>
+              <w:jc w:val="center"/>
+              <w:rPr>
+                <w:rFonts w:ascii="Times New Roman" w:eastAsia="Times New Roman" w:hAnsi="Times New Roman" w:cs="Times New Roman"/>
+              </w:rPr>
+            </w:pPr>
+            <w:r>
+              <w:rPr>
+                <w:rFonts w:ascii="Times New Roman" w:eastAsia="Times New Roman" w:hAnsi="Times New Roman" w:cs="Times New Roman"/>
+              </w:rPr>
+              <w:t>Desarrollo de listado de productos del cliente</w:t>
             </w:r>
           </w:p>
           <w:p>
@@ -4345,131 +4026,34 @@
                 <w:rFonts w:ascii="Times New Roman" w:eastAsia="Times New Roman" w:hAnsi="Times New Roman" w:cs="Times New Roman"/>
               </w:rPr>
               <w:lastRenderedPageBreak/>
-              <w:t>Desarrollo de autenticación por roles.</w:t>
-            </w:r>
-          </w:p>
-          <w:p>
-            <w:pPr>
-              <w:spacing w:before="240" w:after="0" w:line="276" w:lineRule="auto"/>
-              <w:jc w:val="center"/>
-              <w:rPr>
-                <w:rFonts w:ascii="Times New Roman" w:eastAsia="Times New Roman" w:hAnsi="Times New Roman" w:cs="Times New Roman"/>
-              </w:rPr>
-            </w:pPr>
-            <w:r>
-              <w:rPr>
-                <w:rFonts w:ascii="Times New Roman" w:eastAsia="Times New Roman" w:hAnsi="Times New Roman" w:cs="Times New Roman"/>
-              </w:rPr>
-              <w:t>Desarrollo de servicios web para la gestión de clientes.</w:t>
-            </w:r>
-          </w:p>
-          <w:p>
-            <w:pPr>
-              <w:spacing w:before="240" w:after="0" w:line="276" w:lineRule="auto"/>
-              <w:jc w:val="center"/>
-              <w:rPr>
-                <w:rFonts w:ascii="Times New Roman" w:eastAsia="Times New Roman" w:hAnsi="Times New Roman" w:cs="Times New Roman"/>
-              </w:rPr>
-            </w:pPr>
-            <w:r>
-              <w:rPr>
-                <w:rFonts w:ascii="Times New Roman" w:eastAsia="Times New Roman" w:hAnsi="Times New Roman" w:cs="Times New Roman"/>
-              </w:rPr>
-              <w:t>Desarrollo de servicios web para la gestión de compras.</w:t>
-            </w:r>
-          </w:p>
-          <w:p>
-            <w:pPr>
-              <w:spacing w:before="240" w:after="0" w:line="276" w:lineRule="auto"/>
-              <w:jc w:val="center"/>
-              <w:rPr>
-                <w:rFonts w:ascii="Times New Roman" w:eastAsia="Times New Roman" w:hAnsi="Times New Roman" w:cs="Times New Roman"/>
-              </w:rPr>
-            </w:pPr>
-            <w:r>
-              <w:rPr>
-                <w:rFonts w:ascii="Times New Roman" w:eastAsia="Times New Roman" w:hAnsi="Times New Roman" w:cs="Times New Roman"/>
-              </w:rPr>
-              <w:t>Desarrollo de servicios web para la gestión de ventas.</w:t>
-            </w:r>
-          </w:p>
-          <w:p>
-            <w:pPr>
-              <w:spacing w:before="240" w:after="0" w:line="276" w:lineRule="auto"/>
-              <w:jc w:val="center"/>
-              <w:rPr>
-                <w:rFonts w:ascii="Times New Roman" w:eastAsia="Times New Roman" w:hAnsi="Times New Roman" w:cs="Times New Roman"/>
-              </w:rPr>
-            </w:pPr>
-            <w:r>
-              <w:rPr>
-                <w:rFonts w:ascii="Times New Roman" w:eastAsia="Times New Roman" w:hAnsi="Times New Roman" w:cs="Times New Roman"/>
-              </w:rPr>
-              <w:t>Desarrollo de servicios web para la gestión de proveedores.</w:t>
-            </w:r>
-          </w:p>
-          <w:p>
-            <w:pPr>
-              <w:spacing w:before="240" w:after="0" w:line="276" w:lineRule="auto"/>
-              <w:jc w:val="center"/>
-              <w:rPr>
-                <w:rFonts w:ascii="Times New Roman" w:eastAsia="Times New Roman" w:hAnsi="Times New Roman" w:cs="Times New Roman"/>
-              </w:rPr>
-            </w:pPr>
-            <w:r>
-              <w:rPr>
-                <w:rFonts w:ascii="Times New Roman" w:eastAsia="Times New Roman" w:hAnsi="Times New Roman" w:cs="Times New Roman"/>
-              </w:rPr>
-              <w:t>Desarrollo de integración con pasarela de pagos.</w:t>
-            </w:r>
-          </w:p>
-          <w:p>
-            <w:pPr>
-              <w:spacing w:before="240" w:after="0" w:line="276" w:lineRule="auto"/>
-              <w:jc w:val="center"/>
-              <w:rPr>
-                <w:rFonts w:ascii="Times New Roman" w:eastAsia="Times New Roman" w:hAnsi="Times New Roman" w:cs="Times New Roman"/>
-              </w:rPr>
-            </w:pPr>
-            <w:r>
-              <w:rPr>
-                <w:rFonts w:ascii="Times New Roman" w:eastAsia="Times New Roman" w:hAnsi="Times New Roman" w:cs="Times New Roman"/>
-              </w:rPr>
-              <w:t>Desarrollo de servicios web para los datos de los reportes.</w:t>
-            </w:r>
-          </w:p>
-          <w:p>
-            <w:pPr>
-              <w:spacing w:before="240" w:after="0" w:line="276" w:lineRule="auto"/>
-              <w:jc w:val="center"/>
-              <w:rPr>
-                <w:rFonts w:ascii="Times New Roman" w:eastAsia="Times New Roman" w:hAnsi="Times New Roman" w:cs="Times New Roman"/>
-              </w:rPr>
-            </w:pPr>
-            <w:r>
-              <w:rPr>
-                <w:rFonts w:ascii="Times New Roman" w:eastAsia="Times New Roman" w:hAnsi="Times New Roman" w:cs="Times New Roman"/>
-              </w:rPr>
-              <w:t>Desarrollo de servicios web para la gestión de la contabilidad.</w:t>
-            </w:r>
-          </w:p>
-        </w:tc>
-        <w:tc>
-          <w:tcPr>
-            <w:tcW w:w="975" w:type="dxa"/>
-            <w:tcBorders>
-              <w:top w:val="nil"/>
-              <w:left w:val="nil"/>
-              <w:bottom w:val="single" w:sz="8" w:space="0" w:color="000000"/>
-              <w:right w:val="single" w:sz="8" w:space="0" w:color="000000"/>
-            </w:tcBorders>
-            <w:tcMar>
-              <w:top w:w="100" w:type="dxa"/>
-              <w:left w:w="80" w:type="dxa"/>
-              <w:bottom w:w="100" w:type="dxa"/>
-              <w:right w:w="80" w:type="dxa"/>
-            </w:tcMar>
-            <w:vAlign w:val="bottom"/>
+              <w:t>Desarrollo de interfaz listado de productos en general</w:t>
+            </w:r>
+          </w:p>
+          <w:p>
+            <w:pPr>
+              <w:spacing w:before="240" w:after="0" w:line="276" w:lineRule="auto"/>
+              <w:jc w:val="center"/>
+              <w:rPr>
+                <w:rFonts w:ascii="Times New Roman" w:eastAsia="Times New Roman" w:hAnsi="Times New Roman" w:cs="Times New Roman"/>
+              </w:rPr>
+            </w:pPr>
+          </w:p>
+        </w:tc>
+        <w:tc>
+          <w:tcPr>
+            <w:tcW w:w="976" w:type="dxa"/>
+            <w:tcBorders>
+              <w:top w:val="nil"/>
+              <w:left w:val="nil"/>
+              <w:bottom w:val="single" w:sz="8" w:space="0" w:color="000000"/>
+              <w:right w:val="single" w:sz="8" w:space="0" w:color="000000"/>
+            </w:tcBorders>
+            <w:tcMar>
+              <w:top w:w="100" w:type="dxa"/>
+              <w:left w:w="80" w:type="dxa"/>
+              <w:bottom w:w="100" w:type="dxa"/>
+              <w:right w:w="80" w:type="dxa"/>
+            </w:tcMar>
           </w:tcPr>
           <w:p>
             <w:pPr>
@@ -4503,7 +4087,6 @@
               <w:bottom w:w="100" w:type="dxa"/>
               <w:right w:w="80" w:type="dxa"/>
             </w:tcMar>
-            <w:vAlign w:val="bottom"/>
           </w:tcPr>
           <w:p>
             <w:pPr>
@@ -4536,7 +4119,6 @@
               <w:bottom w:w="100" w:type="dxa"/>
               <w:right w:w="80" w:type="dxa"/>
             </w:tcMar>
-            <w:vAlign w:val="bottom"/>
           </w:tcPr>
           <w:p>
             <w:pPr>
@@ -4569,7 +4151,6 @@
               <w:bottom w:w="100" w:type="dxa"/>
               <w:right w:w="80" w:type="dxa"/>
             </w:tcMar>
-            <w:vAlign w:val="bottom"/>
           </w:tcPr>
           <w:p>
             <w:pPr>
@@ -4602,7 +4183,6 @@
               <w:bottom w:w="100" w:type="dxa"/>
               <w:right w:w="80" w:type="dxa"/>
             </w:tcMar>
-            <w:vAlign w:val="bottom"/>
           </w:tcPr>
           <w:p>
             <w:pPr>
@@ -4635,7 +4215,6 @@
               <w:bottom w:w="100" w:type="dxa"/>
               <w:right w:w="80" w:type="dxa"/>
             </w:tcMar>
-            <w:vAlign w:val="bottom"/>
           </w:tcPr>
           <w:p>
             <w:pPr>
@@ -4668,7 +4247,6 @@
               <w:bottom w:w="100" w:type="dxa"/>
               <w:right w:w="80" w:type="dxa"/>
             </w:tcMar>
-            <w:vAlign w:val="bottom"/>
           </w:tcPr>
           <w:p>
             <w:pPr>
@@ -4701,7 +4279,6 @@
               <w:bottom w:w="100" w:type="dxa"/>
               <w:right w:w="80" w:type="dxa"/>
             </w:tcMar>
-            <w:vAlign w:val="bottom"/>
           </w:tcPr>
           <w:p>
             <w:pPr>
@@ -4734,7 +4311,6 @@
               <w:bottom w:w="100" w:type="dxa"/>
               <w:right w:w="80" w:type="dxa"/>
             </w:tcMar>
-            <w:vAlign w:val="bottom"/>
           </w:tcPr>
           <w:p>
             <w:pPr>
@@ -4767,7 +4343,6 @@
               <w:bottom w:w="100" w:type="dxa"/>
               <w:right w:w="80" w:type="dxa"/>
             </w:tcMar>
-            <w:vAlign w:val="bottom"/>
           </w:tcPr>
           <w:p>
             <w:pPr>
@@ -4800,7 +4375,6 @@
               <w:bottom w:w="100" w:type="dxa"/>
               <w:right w:w="80" w:type="dxa"/>
             </w:tcMar>
-            <w:vAlign w:val="bottom"/>
           </w:tcPr>
           <w:p>
             <w:pPr>
@@ -4891,7 +4465,7 @@
         </w:trPr>
         <w:tc>
           <w:tcPr>
-            <w:tcW w:w="3135" w:type="dxa"/>
+            <w:tcW w:w="3137" w:type="dxa"/>
             <w:tcBorders>
               <w:top w:val="nil"/>
               <w:left w:val="single" w:sz="8" w:space="0" w:color="000000"/>
@@ -4904,41 +4478,38 @@
               <w:bottom w:w="100" w:type="dxa"/>
               <w:right w:w="80" w:type="dxa"/>
             </w:tcMar>
-            <w:vAlign w:val="bottom"/>
-          </w:tcPr>
-          <w:p>
-            <w:pPr>
-              <w:spacing w:before="240" w:after="0" w:line="276" w:lineRule="auto"/>
-              <w:jc w:val="center"/>
-              <w:rPr>
-                <w:rFonts w:ascii="Times New Roman" w:eastAsia="Times New Roman" w:hAnsi="Times New Roman" w:cs="Times New Roman"/>
-              </w:rPr>
-            </w:pPr>
-            <w:r>
-              <w:rPr>
-                <w:rFonts w:ascii="Times New Roman" w:eastAsia="Times New Roman" w:hAnsi="Times New Roman" w:cs="Times New Roman"/>
-              </w:rPr>
-              <w:lastRenderedPageBreak/>
-              <w:t xml:space="preserve">Pruebas </w:t>
-            </w:r>
-          </w:p>
-        </w:tc>
-        <w:tc>
-          <w:tcPr>
-            <w:tcW w:w="975" w:type="dxa"/>
-            <w:tcBorders>
-              <w:top w:val="nil"/>
-              <w:left w:val="nil"/>
-              <w:bottom w:val="single" w:sz="8" w:space="0" w:color="000000"/>
-              <w:right w:val="single" w:sz="8" w:space="0" w:color="000000"/>
-            </w:tcBorders>
-            <w:tcMar>
-              <w:top w:w="100" w:type="dxa"/>
-              <w:left w:w="80" w:type="dxa"/>
-              <w:bottom w:w="100" w:type="dxa"/>
-              <w:right w:w="80" w:type="dxa"/>
-            </w:tcMar>
-            <w:vAlign w:val="bottom"/>
+          </w:tcPr>
+          <w:p>
+            <w:pPr>
+              <w:spacing w:before="240" w:after="0" w:line="276" w:lineRule="auto"/>
+              <w:jc w:val="center"/>
+              <w:rPr>
+                <w:rFonts w:ascii="Times New Roman" w:eastAsia="Times New Roman" w:hAnsi="Times New Roman" w:cs="Times New Roman"/>
+              </w:rPr>
+            </w:pPr>
+            <w:r>
+              <w:rPr>
+                <w:rFonts w:ascii="Times New Roman" w:eastAsia="Times New Roman" w:hAnsi="Times New Roman" w:cs="Times New Roman"/>
+              </w:rPr>
+              <w:t xml:space="preserve">Desarrollo Back  </w:t>
+            </w:r>
+          </w:p>
+        </w:tc>
+        <w:tc>
+          <w:tcPr>
+            <w:tcW w:w="976" w:type="dxa"/>
+            <w:tcBorders>
+              <w:top w:val="nil"/>
+              <w:left w:val="nil"/>
+              <w:bottom w:val="single" w:sz="8" w:space="0" w:color="000000"/>
+              <w:right w:val="single" w:sz="8" w:space="0" w:color="000000"/>
+            </w:tcBorders>
+            <w:tcMar>
+              <w:top w:w="100" w:type="dxa"/>
+              <w:left w:w="80" w:type="dxa"/>
+              <w:bottom w:w="100" w:type="dxa"/>
+              <w:right w:w="80" w:type="dxa"/>
+            </w:tcMar>
           </w:tcPr>
           <w:p>
             <w:pPr>
@@ -4971,7 +4542,6 @@
               <w:bottom w:w="100" w:type="dxa"/>
               <w:right w:w="80" w:type="dxa"/>
             </w:tcMar>
-            <w:vAlign w:val="bottom"/>
           </w:tcPr>
           <w:p>
             <w:pPr>
@@ -5004,7 +4574,6 @@
               <w:bottom w:w="100" w:type="dxa"/>
               <w:right w:w="80" w:type="dxa"/>
             </w:tcMar>
-            <w:vAlign w:val="bottom"/>
           </w:tcPr>
           <w:p>
             <w:pPr>
@@ -5037,7 +4606,6 @@
               <w:bottom w:w="100" w:type="dxa"/>
               <w:right w:w="80" w:type="dxa"/>
             </w:tcMar>
-            <w:vAlign w:val="bottom"/>
           </w:tcPr>
           <w:p>
             <w:pPr>
@@ -5070,7 +4638,6 @@
               <w:bottom w:w="100" w:type="dxa"/>
               <w:right w:w="80" w:type="dxa"/>
             </w:tcMar>
-            <w:vAlign w:val="bottom"/>
           </w:tcPr>
           <w:p>
             <w:pPr>
@@ -5103,7 +4670,134 @@
               <w:bottom w:w="100" w:type="dxa"/>
               <w:right w:w="80" w:type="dxa"/>
             </w:tcMar>
-            <w:vAlign w:val="bottom"/>
+          </w:tcPr>
+          <w:p>
+            <w:pPr>
+              <w:spacing w:before="240" w:after="0" w:line="276" w:lineRule="auto"/>
+              <w:jc w:val="center"/>
+              <w:rPr>
+                <w:rFonts w:ascii="Times New Roman" w:eastAsia="Times New Roman" w:hAnsi="Times New Roman" w:cs="Times New Roman"/>
+              </w:rPr>
+            </w:pPr>
+            <w:r>
+              <w:rPr>
+                <w:rFonts w:ascii="Times New Roman" w:eastAsia="Times New Roman" w:hAnsi="Times New Roman" w:cs="Times New Roman"/>
+              </w:rPr>
+              <w:t xml:space="preserve">X </w:t>
+            </w:r>
+          </w:p>
+        </w:tc>
+        <w:tc>
+          <w:tcPr>
+            <w:tcW w:w="416" w:type="dxa"/>
+            <w:tcBorders>
+              <w:top w:val="nil"/>
+              <w:left w:val="nil"/>
+              <w:bottom w:val="single" w:sz="8" w:space="0" w:color="000000"/>
+              <w:right w:val="single" w:sz="8" w:space="0" w:color="000000"/>
+            </w:tcBorders>
+            <w:tcMar>
+              <w:top w:w="100" w:type="dxa"/>
+              <w:left w:w="80" w:type="dxa"/>
+              <w:bottom w:w="100" w:type="dxa"/>
+              <w:right w:w="80" w:type="dxa"/>
+            </w:tcMar>
+          </w:tcPr>
+          <w:p>
+            <w:pPr>
+              <w:spacing w:before="240" w:after="0" w:line="276" w:lineRule="auto"/>
+              <w:jc w:val="center"/>
+              <w:rPr>
+                <w:rFonts w:ascii="Times New Roman" w:eastAsia="Times New Roman" w:hAnsi="Times New Roman" w:cs="Times New Roman"/>
+              </w:rPr>
+            </w:pPr>
+            <w:r>
+              <w:rPr>
+                <w:rFonts w:ascii="Times New Roman" w:eastAsia="Times New Roman" w:hAnsi="Times New Roman" w:cs="Times New Roman"/>
+              </w:rPr>
+              <w:t xml:space="preserve"> X</w:t>
+            </w:r>
+          </w:p>
+        </w:tc>
+        <w:tc>
+          <w:tcPr>
+            <w:tcW w:w="416" w:type="dxa"/>
+            <w:tcBorders>
+              <w:top w:val="nil"/>
+              <w:left w:val="nil"/>
+              <w:bottom w:val="single" w:sz="8" w:space="0" w:color="000000"/>
+              <w:right w:val="single" w:sz="8" w:space="0" w:color="000000"/>
+            </w:tcBorders>
+            <w:tcMar>
+              <w:top w:w="100" w:type="dxa"/>
+              <w:left w:w="80" w:type="dxa"/>
+              <w:bottom w:w="100" w:type="dxa"/>
+              <w:right w:w="80" w:type="dxa"/>
+            </w:tcMar>
+          </w:tcPr>
+          <w:p>
+            <w:pPr>
+              <w:spacing w:before="240" w:after="0" w:line="276" w:lineRule="auto"/>
+              <w:jc w:val="center"/>
+              <w:rPr>
+                <w:rFonts w:ascii="Times New Roman" w:eastAsia="Times New Roman" w:hAnsi="Times New Roman" w:cs="Times New Roman"/>
+              </w:rPr>
+            </w:pPr>
+            <w:r>
+              <w:rPr>
+                <w:rFonts w:ascii="Times New Roman" w:eastAsia="Times New Roman" w:hAnsi="Times New Roman" w:cs="Times New Roman"/>
+              </w:rPr>
+              <w:t xml:space="preserve">X </w:t>
+            </w:r>
+          </w:p>
+        </w:tc>
+        <w:tc>
+          <w:tcPr>
+            <w:tcW w:w="416" w:type="dxa"/>
+            <w:tcBorders>
+              <w:top w:val="nil"/>
+              <w:left w:val="nil"/>
+              <w:bottom w:val="single" w:sz="8" w:space="0" w:color="000000"/>
+              <w:right w:val="single" w:sz="8" w:space="0" w:color="000000"/>
+            </w:tcBorders>
+            <w:tcMar>
+              <w:top w:w="100" w:type="dxa"/>
+              <w:left w:w="80" w:type="dxa"/>
+              <w:bottom w:w="100" w:type="dxa"/>
+              <w:right w:w="80" w:type="dxa"/>
+            </w:tcMar>
+          </w:tcPr>
+          <w:p>
+            <w:pPr>
+              <w:spacing w:before="240" w:after="0" w:line="276" w:lineRule="auto"/>
+              <w:jc w:val="center"/>
+              <w:rPr>
+                <w:rFonts w:ascii="Times New Roman" w:eastAsia="Times New Roman" w:hAnsi="Times New Roman" w:cs="Times New Roman"/>
+              </w:rPr>
+            </w:pPr>
+            <w:r>
+              <w:rPr>
+                <w:rFonts w:ascii="Times New Roman" w:eastAsia="Times New Roman" w:hAnsi="Times New Roman" w:cs="Times New Roman"/>
+              </w:rPr>
+              <w:t xml:space="preserve">X </w:t>
+            </w:r>
+          </w:p>
+        </w:tc>
+        <w:tc>
+          <w:tcPr>
+            <w:tcW w:w="416" w:type="dxa"/>
+            <w:tcBorders>
+              <w:top w:val="nil"/>
+              <w:left w:val="nil"/>
+              <w:bottom w:val="single" w:sz="8" w:space="0" w:color="000000"/>
+              <w:right w:val="single" w:sz="8" w:space="0" w:color="000000"/>
+            </w:tcBorders>
+            <w:tcMar>
+              <w:top w:w="100" w:type="dxa"/>
+              <w:left w:w="80" w:type="dxa"/>
+              <w:bottom w:w="100" w:type="dxa"/>
+              <w:right w:w="80" w:type="dxa"/>
+            </w:tcMar>
           </w:tcPr>
           <w:p>
             <w:pPr>
@@ -5136,7 +4830,6 @@
               <w:bottom w:w="100" w:type="dxa"/>
               <w:right w:w="80" w:type="dxa"/>
             </w:tcMar>
-            <w:vAlign w:val="bottom"/>
           </w:tcPr>
           <w:p>
             <w:pPr>
@@ -5151,138 +4844,6 @@
                 <w:rFonts w:ascii="Times New Roman" w:eastAsia="Times New Roman" w:hAnsi="Times New Roman" w:cs="Times New Roman"/>
               </w:rPr>
               <w:t xml:space="preserve"> </w:t>
-            </w:r>
-          </w:p>
-        </w:tc>
-        <w:tc>
-          <w:tcPr>
-            <w:tcW w:w="416" w:type="dxa"/>
-            <w:tcBorders>
-              <w:top w:val="nil"/>
-              <w:left w:val="nil"/>
-              <w:bottom w:val="single" w:sz="8" w:space="0" w:color="000000"/>
-              <w:right w:val="single" w:sz="8" w:space="0" w:color="000000"/>
-            </w:tcBorders>
-            <w:tcMar>
-              <w:top w:w="100" w:type="dxa"/>
-              <w:left w:w="80" w:type="dxa"/>
-              <w:bottom w:w="100" w:type="dxa"/>
-              <w:right w:w="80" w:type="dxa"/>
-            </w:tcMar>
-            <w:vAlign w:val="bottom"/>
-          </w:tcPr>
-          <w:p>
-            <w:pPr>
-              <w:spacing w:before="240" w:after="0" w:line="276" w:lineRule="auto"/>
-              <w:jc w:val="center"/>
-              <w:rPr>
-                <w:rFonts w:ascii="Times New Roman" w:eastAsia="Times New Roman" w:hAnsi="Times New Roman" w:cs="Times New Roman"/>
-              </w:rPr>
-            </w:pPr>
-            <w:r>
-              <w:rPr>
-                <w:rFonts w:ascii="Times New Roman" w:eastAsia="Times New Roman" w:hAnsi="Times New Roman" w:cs="Times New Roman"/>
-              </w:rPr>
-              <w:t xml:space="preserve"> </w:t>
-            </w:r>
-          </w:p>
-        </w:tc>
-        <w:tc>
-          <w:tcPr>
-            <w:tcW w:w="416" w:type="dxa"/>
-            <w:tcBorders>
-              <w:top w:val="nil"/>
-              <w:left w:val="nil"/>
-              <w:bottom w:val="single" w:sz="8" w:space="0" w:color="000000"/>
-              <w:right w:val="single" w:sz="8" w:space="0" w:color="000000"/>
-            </w:tcBorders>
-            <w:tcMar>
-              <w:top w:w="100" w:type="dxa"/>
-              <w:left w:w="80" w:type="dxa"/>
-              <w:bottom w:w="100" w:type="dxa"/>
-              <w:right w:w="80" w:type="dxa"/>
-            </w:tcMar>
-            <w:vAlign w:val="bottom"/>
-          </w:tcPr>
-          <w:p>
-            <w:pPr>
-              <w:spacing w:before="240" w:after="0" w:line="276" w:lineRule="auto"/>
-              <w:jc w:val="center"/>
-              <w:rPr>
-                <w:rFonts w:ascii="Times New Roman" w:eastAsia="Times New Roman" w:hAnsi="Times New Roman" w:cs="Times New Roman"/>
-              </w:rPr>
-            </w:pPr>
-            <w:r>
-              <w:rPr>
-                <w:rFonts w:ascii="Times New Roman" w:eastAsia="Times New Roman" w:hAnsi="Times New Roman" w:cs="Times New Roman"/>
-              </w:rPr>
-              <w:t xml:space="preserve"> X</w:t>
-            </w:r>
-          </w:p>
-        </w:tc>
-        <w:tc>
-          <w:tcPr>
-            <w:tcW w:w="416" w:type="dxa"/>
-            <w:tcBorders>
-              <w:top w:val="nil"/>
-              <w:left w:val="nil"/>
-              <w:bottom w:val="single" w:sz="8" w:space="0" w:color="000000"/>
-              <w:right w:val="single" w:sz="8" w:space="0" w:color="000000"/>
-            </w:tcBorders>
-            <w:tcMar>
-              <w:top w:w="100" w:type="dxa"/>
-              <w:left w:w="80" w:type="dxa"/>
-              <w:bottom w:w="100" w:type="dxa"/>
-              <w:right w:w="80" w:type="dxa"/>
-            </w:tcMar>
-            <w:vAlign w:val="bottom"/>
-          </w:tcPr>
-          <w:p>
-            <w:pPr>
-              <w:spacing w:before="240" w:after="0" w:line="276" w:lineRule="auto"/>
-              <w:jc w:val="center"/>
-              <w:rPr>
-                <w:rFonts w:ascii="Times New Roman" w:eastAsia="Times New Roman" w:hAnsi="Times New Roman" w:cs="Times New Roman"/>
-              </w:rPr>
-            </w:pPr>
-            <w:r>
-              <w:rPr>
-                <w:rFonts w:ascii="Times New Roman" w:eastAsia="Times New Roman" w:hAnsi="Times New Roman" w:cs="Times New Roman"/>
-              </w:rPr>
-              <w:t xml:space="preserve"> X</w:t>
-            </w:r>
-          </w:p>
-        </w:tc>
-        <w:tc>
-          <w:tcPr>
-            <w:tcW w:w="416" w:type="dxa"/>
-            <w:tcBorders>
-              <w:top w:val="nil"/>
-              <w:left w:val="nil"/>
-              <w:bottom w:val="single" w:sz="8" w:space="0" w:color="000000"/>
-              <w:right w:val="single" w:sz="8" w:space="0" w:color="000000"/>
-            </w:tcBorders>
-            <w:tcMar>
-              <w:top w:w="100" w:type="dxa"/>
-              <w:left w:w="80" w:type="dxa"/>
-              <w:bottom w:w="100" w:type="dxa"/>
-              <w:right w:w="80" w:type="dxa"/>
-            </w:tcMar>
-            <w:vAlign w:val="bottom"/>
-          </w:tcPr>
-          <w:p>
-            <w:pPr>
-              <w:spacing w:before="240" w:after="0" w:line="276" w:lineRule="auto"/>
-              <w:jc w:val="center"/>
-              <w:rPr>
-                <w:rFonts w:ascii="Times New Roman" w:eastAsia="Times New Roman" w:hAnsi="Times New Roman" w:cs="Times New Roman"/>
-              </w:rPr>
-            </w:pPr>
-            <w:r>
-              <w:rPr>
-                <w:rFonts w:ascii="Times New Roman" w:eastAsia="Times New Roman" w:hAnsi="Times New Roman" w:cs="Times New Roman"/>
-              </w:rPr>
-              <w:t xml:space="preserve">X </w:t>
             </w:r>
           </w:p>
         </w:tc>
@@ -5359,7 +4920,7 @@
         </w:trPr>
         <w:tc>
           <w:tcPr>
-            <w:tcW w:w="3135" w:type="dxa"/>
+            <w:tcW w:w="3137" w:type="dxa"/>
             <w:tcBorders>
               <w:top w:val="nil"/>
               <w:left w:val="single" w:sz="8" w:space="0" w:color="000000"/>
@@ -5380,14 +4941,139 @@
               <w:jc w:val="center"/>
               <w:rPr>
                 <w:rFonts w:ascii="Times New Roman" w:eastAsia="Times New Roman" w:hAnsi="Times New Roman" w:cs="Times New Roman"/>
-                <w:highlight w:val="yellow"/>
-              </w:rPr>
-            </w:pPr>
-          </w:p>
-        </w:tc>
-        <w:tc>
-          <w:tcPr>
-            <w:tcW w:w="975" w:type="dxa"/>
+              </w:rPr>
+            </w:pPr>
+            <w:r>
+              <w:rPr>
+                <w:rFonts w:ascii="Times New Roman" w:eastAsia="Times New Roman" w:hAnsi="Times New Roman" w:cs="Times New Roman"/>
+              </w:rPr>
+              <w:t>Definición de la base de datos.</w:t>
+            </w:r>
+          </w:p>
+          <w:p>
+            <w:pPr>
+              <w:spacing w:before="240" w:after="0" w:line="276" w:lineRule="auto"/>
+              <w:jc w:val="center"/>
+              <w:rPr>
+                <w:rFonts w:ascii="Times New Roman" w:eastAsia="Times New Roman" w:hAnsi="Times New Roman" w:cs="Times New Roman"/>
+              </w:rPr>
+            </w:pPr>
+            <w:r>
+              <w:rPr>
+                <w:rFonts w:ascii="Times New Roman" w:eastAsia="Times New Roman" w:hAnsi="Times New Roman" w:cs="Times New Roman"/>
+              </w:rPr>
+              <w:t>Desarrollo de autenticación por roles.</w:t>
+            </w:r>
+          </w:p>
+          <w:p>
+            <w:pPr>
+              <w:spacing w:before="240" w:after="0" w:line="276" w:lineRule="auto"/>
+              <w:jc w:val="center"/>
+              <w:rPr>
+                <w:rFonts w:ascii="Times New Roman" w:eastAsia="Times New Roman" w:hAnsi="Times New Roman" w:cs="Times New Roman"/>
+              </w:rPr>
+            </w:pPr>
+            <w:r>
+              <w:rPr>
+                <w:rFonts w:ascii="Times New Roman" w:eastAsia="Times New Roman" w:hAnsi="Times New Roman" w:cs="Times New Roman"/>
+              </w:rPr>
+              <w:t>Desarrollo de servicios web para la gestión de clientes.</w:t>
+            </w:r>
+          </w:p>
+          <w:p>
+            <w:pPr>
+              <w:spacing w:before="240" w:after="0" w:line="276" w:lineRule="auto"/>
+              <w:jc w:val="center"/>
+              <w:rPr>
+                <w:rFonts w:ascii="Times New Roman" w:eastAsia="Times New Roman" w:hAnsi="Times New Roman" w:cs="Times New Roman"/>
+              </w:rPr>
+            </w:pPr>
+            <w:r>
+              <w:rPr>
+                <w:rFonts w:ascii="Times New Roman" w:eastAsia="Times New Roman" w:hAnsi="Times New Roman" w:cs="Times New Roman"/>
+              </w:rPr>
+              <w:t>Desarrollo de servicios web para la gestión de compras.</w:t>
+            </w:r>
+          </w:p>
+          <w:p>
+            <w:pPr>
+              <w:spacing w:before="240" w:after="0" w:line="276" w:lineRule="auto"/>
+              <w:jc w:val="center"/>
+              <w:rPr>
+                <w:rFonts w:ascii="Times New Roman" w:eastAsia="Times New Roman" w:hAnsi="Times New Roman" w:cs="Times New Roman"/>
+              </w:rPr>
+            </w:pPr>
+            <w:r>
+              <w:rPr>
+                <w:rFonts w:ascii="Times New Roman" w:eastAsia="Times New Roman" w:hAnsi="Times New Roman" w:cs="Times New Roman"/>
+              </w:rPr>
+              <w:t>Desarrollo de servicios web para la gestión de ventas.</w:t>
+            </w:r>
+          </w:p>
+          <w:p>
+            <w:pPr>
+              <w:spacing w:before="240" w:after="0" w:line="276" w:lineRule="auto"/>
+              <w:jc w:val="center"/>
+              <w:rPr>
+                <w:rFonts w:ascii="Times New Roman" w:eastAsia="Times New Roman" w:hAnsi="Times New Roman" w:cs="Times New Roman"/>
+              </w:rPr>
+            </w:pPr>
+            <w:r>
+              <w:rPr>
+                <w:rFonts w:ascii="Times New Roman" w:eastAsia="Times New Roman" w:hAnsi="Times New Roman" w:cs="Times New Roman"/>
+              </w:rPr>
+              <w:t>Desarrollo de servicios web para la gestión de proveedores.</w:t>
+            </w:r>
+          </w:p>
+          <w:p>
+            <w:pPr>
+              <w:spacing w:before="240" w:after="0" w:line="276" w:lineRule="auto"/>
+              <w:jc w:val="center"/>
+              <w:rPr>
+                <w:rFonts w:ascii="Times New Roman" w:eastAsia="Times New Roman" w:hAnsi="Times New Roman" w:cs="Times New Roman"/>
+              </w:rPr>
+            </w:pPr>
+            <w:r>
+              <w:rPr>
+                <w:rFonts w:ascii="Times New Roman" w:eastAsia="Times New Roman" w:hAnsi="Times New Roman" w:cs="Times New Roman"/>
+              </w:rPr>
+              <w:t>Desarrollo de integración con pasarela de pagos.</w:t>
+            </w:r>
+          </w:p>
+          <w:p>
+            <w:pPr>
+              <w:spacing w:before="240" w:after="0" w:line="276" w:lineRule="auto"/>
+              <w:jc w:val="center"/>
+              <w:rPr>
+                <w:rFonts w:ascii="Times New Roman" w:eastAsia="Times New Roman" w:hAnsi="Times New Roman" w:cs="Times New Roman"/>
+              </w:rPr>
+            </w:pPr>
+            <w:r>
+              <w:rPr>
+                <w:rFonts w:ascii="Times New Roman" w:eastAsia="Times New Roman" w:hAnsi="Times New Roman" w:cs="Times New Roman"/>
+              </w:rPr>
+              <w:t>Desarrollo de servicios web para los datos de los reportes.</w:t>
+            </w:r>
+          </w:p>
+          <w:p>
+            <w:pPr>
+              <w:spacing w:before="240" w:after="0" w:line="276" w:lineRule="auto"/>
+              <w:jc w:val="center"/>
+              <w:rPr>
+                <w:rFonts w:ascii="Times New Roman" w:eastAsia="Times New Roman" w:hAnsi="Times New Roman" w:cs="Times New Roman"/>
+              </w:rPr>
+            </w:pPr>
+            <w:r>
+              <w:rPr>
+                <w:rFonts w:ascii="Times New Roman" w:eastAsia="Times New Roman" w:hAnsi="Times New Roman" w:cs="Times New Roman"/>
+              </w:rPr>
+              <w:t>Desarrollo de servicios web para la gestión de la contabilidad.</w:t>
+            </w:r>
+          </w:p>
+        </w:tc>
+        <w:tc>
+          <w:tcPr>
+            <w:tcW w:w="976" w:type="dxa"/>
             <w:tcBorders>
               <w:top w:val="nil"/>
               <w:left w:val="nil"/>
@@ -5821,7 +5507,7 @@
         </w:trPr>
         <w:tc>
           <w:tcPr>
-            <w:tcW w:w="3135" w:type="dxa"/>
+            <w:tcW w:w="3137" w:type="dxa"/>
             <w:tcBorders>
               <w:top w:val="nil"/>
               <w:left w:val="single" w:sz="8" w:space="0" w:color="000000"/>
@@ -5848,13 +5534,13 @@
               <w:rPr>
                 <w:rFonts w:ascii="Times New Roman" w:eastAsia="Times New Roman" w:hAnsi="Times New Roman" w:cs="Times New Roman"/>
               </w:rPr>
-              <w:t xml:space="preserve"> Documentación (Manual, requisitos, conformidad del cliente)</w:t>
-            </w:r>
-          </w:p>
-        </w:tc>
-        <w:tc>
-          <w:tcPr>
-            <w:tcW w:w="975" w:type="dxa"/>
+              <w:t>Hito: Fin de desarrollo</w:t>
+            </w:r>
+          </w:p>
+        </w:tc>
+        <w:tc>
+          <w:tcPr>
+            <w:tcW w:w="976" w:type="dxa"/>
             <w:tcBorders>
               <w:top w:val="nil"/>
               <w:left w:val="nil"/>
@@ -5877,6 +5563,395 @@
                 <w:rFonts w:ascii="Times New Roman" w:eastAsia="Times New Roman" w:hAnsi="Times New Roman" w:cs="Times New Roman"/>
               </w:rPr>
             </w:pPr>
+          </w:p>
+        </w:tc>
+        <w:tc>
+          <w:tcPr>
+            <w:tcW w:w="416" w:type="dxa"/>
+            <w:tcBorders>
+              <w:top w:val="nil"/>
+              <w:left w:val="nil"/>
+              <w:bottom w:val="single" w:sz="8" w:space="0" w:color="000000"/>
+              <w:right w:val="single" w:sz="8" w:space="0" w:color="000000"/>
+            </w:tcBorders>
+            <w:tcMar>
+              <w:top w:w="100" w:type="dxa"/>
+              <w:left w:w="80" w:type="dxa"/>
+              <w:bottom w:w="100" w:type="dxa"/>
+              <w:right w:w="80" w:type="dxa"/>
+            </w:tcMar>
+            <w:vAlign w:val="bottom"/>
+          </w:tcPr>
+          <w:p>
+            <w:pPr>
+              <w:spacing w:before="240" w:after="0" w:line="276" w:lineRule="auto"/>
+              <w:jc w:val="center"/>
+              <w:rPr>
+                <w:rFonts w:ascii="Times New Roman" w:eastAsia="Times New Roman" w:hAnsi="Times New Roman" w:cs="Times New Roman"/>
+              </w:rPr>
+            </w:pPr>
+          </w:p>
+        </w:tc>
+        <w:tc>
+          <w:tcPr>
+            <w:tcW w:w="416" w:type="dxa"/>
+            <w:tcBorders>
+              <w:top w:val="nil"/>
+              <w:left w:val="nil"/>
+              <w:bottom w:val="single" w:sz="8" w:space="0" w:color="000000"/>
+              <w:right w:val="single" w:sz="8" w:space="0" w:color="000000"/>
+            </w:tcBorders>
+            <w:tcMar>
+              <w:top w:w="100" w:type="dxa"/>
+              <w:left w:w="80" w:type="dxa"/>
+              <w:bottom w:w="100" w:type="dxa"/>
+              <w:right w:w="80" w:type="dxa"/>
+            </w:tcMar>
+            <w:vAlign w:val="bottom"/>
+          </w:tcPr>
+          <w:p>
+            <w:pPr>
+              <w:spacing w:before="240" w:after="0" w:line="276" w:lineRule="auto"/>
+              <w:jc w:val="center"/>
+              <w:rPr>
+                <w:rFonts w:ascii="Times New Roman" w:eastAsia="Times New Roman" w:hAnsi="Times New Roman" w:cs="Times New Roman"/>
+              </w:rPr>
+            </w:pPr>
+          </w:p>
+        </w:tc>
+        <w:tc>
+          <w:tcPr>
+            <w:tcW w:w="416" w:type="dxa"/>
+            <w:tcBorders>
+              <w:top w:val="nil"/>
+              <w:left w:val="nil"/>
+              <w:bottom w:val="single" w:sz="8" w:space="0" w:color="000000"/>
+              <w:right w:val="single" w:sz="8" w:space="0" w:color="000000"/>
+            </w:tcBorders>
+            <w:tcMar>
+              <w:top w:w="100" w:type="dxa"/>
+              <w:left w:w="80" w:type="dxa"/>
+              <w:bottom w:w="100" w:type="dxa"/>
+              <w:right w:w="80" w:type="dxa"/>
+            </w:tcMar>
+            <w:vAlign w:val="bottom"/>
+          </w:tcPr>
+          <w:p>
+            <w:pPr>
+              <w:spacing w:before="240" w:after="0" w:line="276" w:lineRule="auto"/>
+              <w:jc w:val="center"/>
+              <w:rPr>
+                <w:rFonts w:ascii="Times New Roman" w:eastAsia="Times New Roman" w:hAnsi="Times New Roman" w:cs="Times New Roman"/>
+              </w:rPr>
+            </w:pPr>
+          </w:p>
+        </w:tc>
+        <w:tc>
+          <w:tcPr>
+            <w:tcW w:w="416" w:type="dxa"/>
+            <w:tcBorders>
+              <w:top w:val="nil"/>
+              <w:left w:val="nil"/>
+              <w:bottom w:val="single" w:sz="8" w:space="0" w:color="000000"/>
+              <w:right w:val="single" w:sz="8" w:space="0" w:color="000000"/>
+            </w:tcBorders>
+            <w:tcMar>
+              <w:top w:w="100" w:type="dxa"/>
+              <w:left w:w="80" w:type="dxa"/>
+              <w:bottom w:w="100" w:type="dxa"/>
+              <w:right w:w="80" w:type="dxa"/>
+            </w:tcMar>
+            <w:vAlign w:val="bottom"/>
+          </w:tcPr>
+          <w:p>
+            <w:pPr>
+              <w:spacing w:before="240" w:after="0" w:line="276" w:lineRule="auto"/>
+              <w:jc w:val="center"/>
+              <w:rPr>
+                <w:rFonts w:ascii="Times New Roman" w:eastAsia="Times New Roman" w:hAnsi="Times New Roman" w:cs="Times New Roman"/>
+              </w:rPr>
+            </w:pPr>
+          </w:p>
+        </w:tc>
+        <w:tc>
+          <w:tcPr>
+            <w:tcW w:w="416" w:type="dxa"/>
+            <w:tcBorders>
+              <w:top w:val="nil"/>
+              <w:left w:val="nil"/>
+              <w:bottom w:val="single" w:sz="8" w:space="0" w:color="000000"/>
+              <w:right w:val="single" w:sz="8" w:space="0" w:color="000000"/>
+            </w:tcBorders>
+            <w:tcMar>
+              <w:top w:w="100" w:type="dxa"/>
+              <w:left w:w="80" w:type="dxa"/>
+              <w:bottom w:w="100" w:type="dxa"/>
+              <w:right w:w="80" w:type="dxa"/>
+            </w:tcMar>
+            <w:vAlign w:val="bottom"/>
+          </w:tcPr>
+          <w:p>
+            <w:pPr>
+              <w:spacing w:before="240" w:after="0" w:line="276" w:lineRule="auto"/>
+              <w:jc w:val="center"/>
+              <w:rPr>
+                <w:rFonts w:ascii="Times New Roman" w:eastAsia="Times New Roman" w:hAnsi="Times New Roman" w:cs="Times New Roman"/>
+              </w:rPr>
+            </w:pPr>
+          </w:p>
+        </w:tc>
+        <w:tc>
+          <w:tcPr>
+            <w:tcW w:w="416" w:type="dxa"/>
+            <w:tcBorders>
+              <w:top w:val="nil"/>
+              <w:left w:val="nil"/>
+              <w:bottom w:val="single" w:sz="8" w:space="0" w:color="000000"/>
+              <w:right w:val="single" w:sz="8" w:space="0" w:color="000000"/>
+            </w:tcBorders>
+            <w:tcMar>
+              <w:top w:w="100" w:type="dxa"/>
+              <w:left w:w="80" w:type="dxa"/>
+              <w:bottom w:w="100" w:type="dxa"/>
+              <w:right w:w="80" w:type="dxa"/>
+            </w:tcMar>
+            <w:vAlign w:val="bottom"/>
+          </w:tcPr>
+          <w:p>
+            <w:pPr>
+              <w:spacing w:before="240" w:after="0" w:line="276" w:lineRule="auto"/>
+              <w:jc w:val="center"/>
+              <w:rPr>
+                <w:rFonts w:ascii="Times New Roman" w:eastAsia="Times New Roman" w:hAnsi="Times New Roman" w:cs="Times New Roman"/>
+              </w:rPr>
+            </w:pPr>
+          </w:p>
+        </w:tc>
+        <w:tc>
+          <w:tcPr>
+            <w:tcW w:w="416" w:type="dxa"/>
+            <w:tcBorders>
+              <w:top w:val="nil"/>
+              <w:left w:val="nil"/>
+              <w:bottom w:val="single" w:sz="8" w:space="0" w:color="000000"/>
+              <w:right w:val="single" w:sz="8" w:space="0" w:color="000000"/>
+            </w:tcBorders>
+            <w:tcMar>
+              <w:top w:w="100" w:type="dxa"/>
+              <w:left w:w="80" w:type="dxa"/>
+              <w:bottom w:w="100" w:type="dxa"/>
+              <w:right w:w="80" w:type="dxa"/>
+            </w:tcMar>
+            <w:vAlign w:val="bottom"/>
+          </w:tcPr>
+          <w:p>
+            <w:pPr>
+              <w:spacing w:before="240" w:after="0" w:line="276" w:lineRule="auto"/>
+              <w:jc w:val="center"/>
+              <w:rPr>
+                <w:rFonts w:ascii="Times New Roman" w:eastAsia="Times New Roman" w:hAnsi="Times New Roman" w:cs="Times New Roman"/>
+              </w:rPr>
+            </w:pPr>
+          </w:p>
+        </w:tc>
+        <w:tc>
+          <w:tcPr>
+            <w:tcW w:w="416" w:type="dxa"/>
+            <w:tcBorders>
+              <w:top w:val="nil"/>
+              <w:left w:val="nil"/>
+              <w:bottom w:val="single" w:sz="8" w:space="0" w:color="000000"/>
+              <w:right w:val="single" w:sz="8" w:space="0" w:color="000000"/>
+            </w:tcBorders>
+            <w:tcMar>
+              <w:top w:w="100" w:type="dxa"/>
+              <w:left w:w="80" w:type="dxa"/>
+              <w:bottom w:w="100" w:type="dxa"/>
+              <w:right w:w="80" w:type="dxa"/>
+            </w:tcMar>
+            <w:vAlign w:val="bottom"/>
+          </w:tcPr>
+          <w:p>
+            <w:pPr>
+              <w:spacing w:before="240" w:after="0" w:line="276" w:lineRule="auto"/>
+              <w:jc w:val="center"/>
+              <w:rPr>
+                <w:rFonts w:ascii="Times New Roman" w:eastAsia="Times New Roman" w:hAnsi="Times New Roman" w:cs="Times New Roman"/>
+              </w:rPr>
+            </w:pPr>
+          </w:p>
+        </w:tc>
+        <w:tc>
+          <w:tcPr>
+            <w:tcW w:w="416" w:type="dxa"/>
+            <w:tcBorders>
+              <w:top w:val="nil"/>
+              <w:left w:val="nil"/>
+              <w:bottom w:val="single" w:sz="8" w:space="0" w:color="000000"/>
+              <w:right w:val="single" w:sz="8" w:space="0" w:color="000000"/>
+            </w:tcBorders>
+            <w:tcMar>
+              <w:top w:w="100" w:type="dxa"/>
+              <w:left w:w="80" w:type="dxa"/>
+              <w:bottom w:w="100" w:type="dxa"/>
+              <w:right w:w="80" w:type="dxa"/>
+            </w:tcMar>
+            <w:vAlign w:val="bottom"/>
+          </w:tcPr>
+          <w:p>
+            <w:pPr>
+              <w:spacing w:before="240" w:after="0" w:line="276" w:lineRule="auto"/>
+              <w:jc w:val="center"/>
+              <w:rPr>
+                <w:rFonts w:ascii="Times New Roman" w:eastAsia="Times New Roman" w:hAnsi="Times New Roman" w:cs="Times New Roman"/>
+              </w:rPr>
+            </w:pPr>
+          </w:p>
+        </w:tc>
+        <w:tc>
+          <w:tcPr>
+            <w:tcW w:w="416" w:type="dxa"/>
+            <w:tcBorders>
+              <w:top w:val="nil"/>
+              <w:left w:val="nil"/>
+              <w:bottom w:val="single" w:sz="8" w:space="0" w:color="000000"/>
+              <w:right w:val="single" w:sz="8" w:space="0" w:color="000000"/>
+            </w:tcBorders>
+            <w:tcMar>
+              <w:top w:w="100" w:type="dxa"/>
+              <w:left w:w="80" w:type="dxa"/>
+              <w:bottom w:w="100" w:type="dxa"/>
+              <w:right w:w="80" w:type="dxa"/>
+            </w:tcMar>
+            <w:vAlign w:val="bottom"/>
+          </w:tcPr>
+          <w:p>
+            <w:pPr>
+              <w:spacing w:before="240" w:after="0" w:line="276" w:lineRule="auto"/>
+              <w:jc w:val="center"/>
+              <w:rPr>
+                <w:rFonts w:ascii="Times New Roman" w:eastAsia="Times New Roman" w:hAnsi="Times New Roman" w:cs="Times New Roman"/>
+              </w:rPr>
+            </w:pPr>
+          </w:p>
+        </w:tc>
+        <w:tc>
+          <w:tcPr>
+            <w:tcW w:w="416" w:type="dxa"/>
+            <w:tcBorders>
+              <w:top w:val="nil"/>
+              <w:left w:val="nil"/>
+              <w:bottom w:val="single" w:sz="8" w:space="0" w:color="000000"/>
+              <w:right w:val="single" w:sz="8" w:space="0" w:color="000000"/>
+            </w:tcBorders>
+            <w:tcMar>
+              <w:top w:w="100" w:type="dxa"/>
+              <w:left w:w="80" w:type="dxa"/>
+              <w:bottom w:w="100" w:type="dxa"/>
+              <w:right w:w="80" w:type="dxa"/>
+            </w:tcMar>
+            <w:vAlign w:val="bottom"/>
+          </w:tcPr>
+          <w:p>
+            <w:pPr>
+              <w:spacing w:before="240" w:after="0" w:line="276" w:lineRule="auto"/>
+              <w:jc w:val="center"/>
+              <w:rPr>
+                <w:rFonts w:ascii="Times New Roman" w:eastAsia="Times New Roman" w:hAnsi="Times New Roman" w:cs="Times New Roman"/>
+              </w:rPr>
+            </w:pPr>
+          </w:p>
+        </w:tc>
+        <w:tc>
+          <w:tcPr>
+            <w:tcW w:w="416" w:type="dxa"/>
+            <w:tcBorders>
+              <w:top w:val="nil"/>
+              <w:left w:val="nil"/>
+              <w:bottom w:val="single" w:sz="8" w:space="0" w:color="000000"/>
+              <w:right w:val="single" w:sz="8" w:space="0" w:color="000000"/>
+            </w:tcBorders>
+            <w:tcMar>
+              <w:top w:w="100" w:type="dxa"/>
+              <w:left w:w="80" w:type="dxa"/>
+              <w:bottom w:w="100" w:type="dxa"/>
+              <w:right w:w="80" w:type="dxa"/>
+            </w:tcMar>
+            <w:vAlign w:val="bottom"/>
+          </w:tcPr>
+          <w:p>
+            <w:pPr>
+              <w:spacing w:before="240" w:after="0" w:line="276" w:lineRule="auto"/>
+              <w:jc w:val="center"/>
+              <w:rPr>
+                <w:rFonts w:ascii="Times New Roman" w:eastAsia="Times New Roman" w:hAnsi="Times New Roman" w:cs="Times New Roman"/>
+              </w:rPr>
+            </w:pPr>
+          </w:p>
+        </w:tc>
+      </w:tr>
+      <w:tr>
+        <w:trPr>
+          <w:trHeight w:val="500"/>
+        </w:trPr>
+        <w:tc>
+          <w:tcPr>
+            <w:tcW w:w="3137" w:type="dxa"/>
+            <w:tcBorders>
+              <w:top w:val="nil"/>
+              <w:left w:val="single" w:sz="8" w:space="0" w:color="000000"/>
+              <w:bottom w:val="single" w:sz="8" w:space="0" w:color="000000"/>
+              <w:right w:val="single" w:sz="8" w:space="0" w:color="000000"/>
+            </w:tcBorders>
+            <w:tcMar>
+              <w:top w:w="100" w:type="dxa"/>
+              <w:left w:w="80" w:type="dxa"/>
+              <w:bottom w:w="100" w:type="dxa"/>
+              <w:right w:w="80" w:type="dxa"/>
+            </w:tcMar>
+            <w:vAlign w:val="bottom"/>
+          </w:tcPr>
+          <w:p>
+            <w:pPr>
+              <w:spacing w:before="240" w:after="0" w:line="276" w:lineRule="auto"/>
+              <w:jc w:val="center"/>
+              <w:rPr>
+                <w:rFonts w:ascii="Times New Roman" w:eastAsia="Times New Roman" w:hAnsi="Times New Roman" w:cs="Times New Roman"/>
+              </w:rPr>
+            </w:pPr>
+            <w:r>
+              <w:rPr>
+                <w:rFonts w:ascii="Times New Roman" w:eastAsia="Times New Roman" w:hAnsi="Times New Roman" w:cs="Times New Roman"/>
+              </w:rPr>
+              <w:t xml:space="preserve">Pruebas </w:t>
+            </w:r>
+          </w:p>
+        </w:tc>
+        <w:tc>
+          <w:tcPr>
+            <w:tcW w:w="976" w:type="dxa"/>
+            <w:tcBorders>
+              <w:top w:val="nil"/>
+              <w:left w:val="nil"/>
+              <w:bottom w:val="single" w:sz="8" w:space="0" w:color="000000"/>
+              <w:right w:val="single" w:sz="8" w:space="0" w:color="000000"/>
+            </w:tcBorders>
+            <w:tcMar>
+              <w:top w:w="100" w:type="dxa"/>
+              <w:left w:w="80" w:type="dxa"/>
+              <w:bottom w:w="100" w:type="dxa"/>
+              <w:right w:w="80" w:type="dxa"/>
+            </w:tcMar>
+            <w:vAlign w:val="bottom"/>
+          </w:tcPr>
+          <w:p>
+            <w:pPr>
+              <w:spacing w:before="240" w:after="0" w:line="276" w:lineRule="auto"/>
+              <w:jc w:val="center"/>
+              <w:rPr>
+                <w:rFonts w:ascii="Times New Roman" w:eastAsia="Times New Roman" w:hAnsi="Times New Roman" w:cs="Times New Roman"/>
+              </w:rPr>
+            </w:pPr>
             <w:r>
               <w:rPr>
                 <w:rFonts w:ascii="Times New Roman" w:eastAsia="Times New Roman" w:hAnsi="Times New Roman" w:cs="Times New Roman"/>
@@ -6145,6 +6220,105 @@
               <w:rPr>
                 <w:rFonts w:ascii="Times New Roman" w:eastAsia="Times New Roman" w:hAnsi="Times New Roman" w:cs="Times New Roman"/>
               </w:rPr>
+              <w:t xml:space="preserve"> X</w:t>
+            </w:r>
+          </w:p>
+        </w:tc>
+        <w:tc>
+          <w:tcPr>
+            <w:tcW w:w="416" w:type="dxa"/>
+            <w:tcBorders>
+              <w:top w:val="nil"/>
+              <w:left w:val="nil"/>
+              <w:bottom w:val="single" w:sz="8" w:space="0" w:color="000000"/>
+              <w:right w:val="single" w:sz="8" w:space="0" w:color="000000"/>
+            </w:tcBorders>
+            <w:tcMar>
+              <w:top w:w="100" w:type="dxa"/>
+              <w:left w:w="80" w:type="dxa"/>
+              <w:bottom w:w="100" w:type="dxa"/>
+              <w:right w:w="80" w:type="dxa"/>
+            </w:tcMar>
+            <w:vAlign w:val="bottom"/>
+          </w:tcPr>
+          <w:p>
+            <w:pPr>
+              <w:spacing w:before="240" w:after="0" w:line="276" w:lineRule="auto"/>
+              <w:jc w:val="center"/>
+              <w:rPr>
+                <w:rFonts w:ascii="Times New Roman" w:eastAsia="Times New Roman" w:hAnsi="Times New Roman" w:cs="Times New Roman"/>
+              </w:rPr>
+            </w:pPr>
+            <w:r>
+              <w:rPr>
+                <w:rFonts w:ascii="Times New Roman" w:eastAsia="Times New Roman" w:hAnsi="Times New Roman" w:cs="Times New Roman"/>
+              </w:rPr>
+              <w:t xml:space="preserve"> X</w:t>
+            </w:r>
+          </w:p>
+        </w:tc>
+        <w:tc>
+          <w:tcPr>
+            <w:tcW w:w="416" w:type="dxa"/>
+            <w:tcBorders>
+              <w:top w:val="nil"/>
+              <w:left w:val="nil"/>
+              <w:bottom w:val="single" w:sz="8" w:space="0" w:color="000000"/>
+              <w:right w:val="single" w:sz="8" w:space="0" w:color="000000"/>
+            </w:tcBorders>
+            <w:tcMar>
+              <w:top w:w="100" w:type="dxa"/>
+              <w:left w:w="80" w:type="dxa"/>
+              <w:bottom w:w="100" w:type="dxa"/>
+              <w:right w:w="80" w:type="dxa"/>
+            </w:tcMar>
+            <w:vAlign w:val="bottom"/>
+          </w:tcPr>
+          <w:p>
+            <w:pPr>
+              <w:spacing w:before="240" w:after="0" w:line="276" w:lineRule="auto"/>
+              <w:jc w:val="center"/>
+              <w:rPr>
+                <w:rFonts w:ascii="Times New Roman" w:eastAsia="Times New Roman" w:hAnsi="Times New Roman" w:cs="Times New Roman"/>
+              </w:rPr>
+            </w:pPr>
+            <w:r>
+              <w:rPr>
+                <w:rFonts w:ascii="Times New Roman" w:eastAsia="Times New Roman" w:hAnsi="Times New Roman" w:cs="Times New Roman"/>
+              </w:rPr>
+              <w:t xml:space="preserve">X </w:t>
+            </w:r>
+          </w:p>
+        </w:tc>
+        <w:tc>
+          <w:tcPr>
+            <w:tcW w:w="416" w:type="dxa"/>
+            <w:tcBorders>
+              <w:top w:val="nil"/>
+              <w:left w:val="nil"/>
+              <w:bottom w:val="single" w:sz="8" w:space="0" w:color="000000"/>
+              <w:right w:val="single" w:sz="8" w:space="0" w:color="000000"/>
+            </w:tcBorders>
+            <w:tcMar>
+              <w:top w:w="100" w:type="dxa"/>
+              <w:left w:w="80" w:type="dxa"/>
+              <w:bottom w:w="100" w:type="dxa"/>
+              <w:right w:w="80" w:type="dxa"/>
+            </w:tcMar>
+            <w:vAlign w:val="bottom"/>
+          </w:tcPr>
+          <w:p>
+            <w:pPr>
+              <w:spacing w:before="240" w:after="0" w:line="276" w:lineRule="auto"/>
+              <w:jc w:val="center"/>
+              <w:rPr>
+                <w:rFonts w:ascii="Times New Roman" w:eastAsia="Times New Roman" w:hAnsi="Times New Roman" w:cs="Times New Roman"/>
+              </w:rPr>
+            </w:pPr>
+            <w:r>
+              <w:rPr>
+                <w:rFonts w:ascii="Times New Roman" w:eastAsia="Times New Roman" w:hAnsi="Times New Roman" w:cs="Times New Roman"/>
+              </w:rPr>
               <w:t xml:space="preserve"> </w:t>
             </w:r>
           </w:p>
@@ -6182,12 +6356,17 @@
             </w:r>
           </w:p>
         </w:tc>
-        <w:tc>
-          <w:tcPr>
-            <w:tcW w:w="416" w:type="dxa"/>
-            <w:tcBorders>
-              <w:top w:val="nil"/>
-              <w:left w:val="nil"/>
+      </w:tr>
+      <w:tr>
+        <w:trPr>
+          <w:trHeight w:val="500"/>
+        </w:trPr>
+        <w:tc>
+          <w:tcPr>
+            <w:tcW w:w="3137" w:type="dxa"/>
+            <w:tcBorders>
+              <w:top w:val="nil"/>
+              <w:left w:val="single" w:sz="8" w:space="0" w:color="000000"/>
               <w:bottom w:val="single" w:sz="8" w:space="0" w:color="000000"/>
               <w:right w:val="single" w:sz="8" w:space="0" w:color="000000"/>
             </w:tcBorders>
@@ -6211,13 +6390,420 @@
               <w:rPr>
                 <w:rFonts w:ascii="Times New Roman" w:eastAsia="Times New Roman" w:hAnsi="Times New Roman" w:cs="Times New Roman"/>
               </w:rPr>
+              <w:t>Documentación (Manual, requisitos, conformidad del cliente)</w:t>
+            </w:r>
+          </w:p>
+        </w:tc>
+        <w:tc>
+          <w:tcPr>
+            <w:tcW w:w="976" w:type="dxa"/>
+            <w:tcBorders>
+              <w:top w:val="nil"/>
+              <w:left w:val="nil"/>
+              <w:bottom w:val="single" w:sz="8" w:space="0" w:color="000000"/>
+              <w:right w:val="single" w:sz="8" w:space="0" w:color="000000"/>
+            </w:tcBorders>
+            <w:tcMar>
+              <w:top w:w="100" w:type="dxa"/>
+              <w:left w:w="80" w:type="dxa"/>
+              <w:bottom w:w="100" w:type="dxa"/>
+              <w:right w:w="80" w:type="dxa"/>
+            </w:tcMar>
+            <w:vAlign w:val="bottom"/>
+          </w:tcPr>
+          <w:p>
+            <w:pPr>
+              <w:spacing w:before="240" w:after="0" w:line="276" w:lineRule="auto"/>
+              <w:jc w:val="center"/>
+              <w:rPr>
+                <w:rFonts w:ascii="Times New Roman" w:eastAsia="Times New Roman" w:hAnsi="Times New Roman" w:cs="Times New Roman"/>
+              </w:rPr>
+            </w:pPr>
+          </w:p>
+        </w:tc>
+        <w:tc>
+          <w:tcPr>
+            <w:tcW w:w="416" w:type="dxa"/>
+            <w:tcBorders>
+              <w:top w:val="nil"/>
+              <w:left w:val="nil"/>
+              <w:bottom w:val="single" w:sz="8" w:space="0" w:color="000000"/>
+              <w:right w:val="single" w:sz="8" w:space="0" w:color="000000"/>
+            </w:tcBorders>
+            <w:tcMar>
+              <w:top w:w="100" w:type="dxa"/>
+              <w:left w:w="80" w:type="dxa"/>
+              <w:bottom w:w="100" w:type="dxa"/>
+              <w:right w:w="80" w:type="dxa"/>
+            </w:tcMar>
+            <w:vAlign w:val="bottom"/>
+          </w:tcPr>
+          <w:p>
+            <w:pPr>
+              <w:spacing w:before="240" w:after="0" w:line="276" w:lineRule="auto"/>
+              <w:jc w:val="center"/>
+              <w:rPr>
+                <w:rFonts w:ascii="Times New Roman" w:eastAsia="Times New Roman" w:hAnsi="Times New Roman" w:cs="Times New Roman"/>
+              </w:rPr>
+            </w:pPr>
+          </w:p>
+        </w:tc>
+        <w:tc>
+          <w:tcPr>
+            <w:tcW w:w="416" w:type="dxa"/>
+            <w:tcBorders>
+              <w:top w:val="nil"/>
+              <w:left w:val="nil"/>
+              <w:bottom w:val="single" w:sz="8" w:space="0" w:color="000000"/>
+              <w:right w:val="single" w:sz="8" w:space="0" w:color="000000"/>
+            </w:tcBorders>
+            <w:tcMar>
+              <w:top w:w="100" w:type="dxa"/>
+              <w:left w:w="80" w:type="dxa"/>
+              <w:bottom w:w="100" w:type="dxa"/>
+              <w:right w:w="80" w:type="dxa"/>
+            </w:tcMar>
+            <w:vAlign w:val="bottom"/>
+          </w:tcPr>
+          <w:p>
+            <w:pPr>
+              <w:spacing w:before="240" w:after="0" w:line="276" w:lineRule="auto"/>
+              <w:jc w:val="center"/>
+              <w:rPr>
+                <w:rFonts w:ascii="Times New Roman" w:eastAsia="Times New Roman" w:hAnsi="Times New Roman" w:cs="Times New Roman"/>
+              </w:rPr>
+            </w:pPr>
+          </w:p>
+        </w:tc>
+        <w:tc>
+          <w:tcPr>
+            <w:tcW w:w="416" w:type="dxa"/>
+            <w:tcBorders>
+              <w:top w:val="nil"/>
+              <w:left w:val="nil"/>
+              <w:bottom w:val="single" w:sz="8" w:space="0" w:color="000000"/>
+              <w:right w:val="single" w:sz="8" w:space="0" w:color="000000"/>
+            </w:tcBorders>
+            <w:tcMar>
+              <w:top w:w="100" w:type="dxa"/>
+              <w:left w:w="80" w:type="dxa"/>
+              <w:bottom w:w="100" w:type="dxa"/>
+              <w:right w:w="80" w:type="dxa"/>
+            </w:tcMar>
+            <w:vAlign w:val="bottom"/>
+          </w:tcPr>
+          <w:p>
+            <w:pPr>
+              <w:spacing w:before="240" w:after="0" w:line="276" w:lineRule="auto"/>
+              <w:jc w:val="center"/>
+              <w:rPr>
+                <w:rFonts w:ascii="Times New Roman" w:eastAsia="Times New Roman" w:hAnsi="Times New Roman" w:cs="Times New Roman"/>
+              </w:rPr>
+            </w:pPr>
+          </w:p>
+        </w:tc>
+        <w:tc>
+          <w:tcPr>
+            <w:tcW w:w="416" w:type="dxa"/>
+            <w:tcBorders>
+              <w:top w:val="nil"/>
+              <w:left w:val="nil"/>
+              <w:bottom w:val="single" w:sz="8" w:space="0" w:color="000000"/>
+              <w:right w:val="single" w:sz="8" w:space="0" w:color="000000"/>
+            </w:tcBorders>
+            <w:tcMar>
+              <w:top w:w="100" w:type="dxa"/>
+              <w:left w:w="80" w:type="dxa"/>
+              <w:bottom w:w="100" w:type="dxa"/>
+              <w:right w:w="80" w:type="dxa"/>
+            </w:tcMar>
+            <w:vAlign w:val="bottom"/>
+          </w:tcPr>
+          <w:p>
+            <w:pPr>
+              <w:spacing w:before="240" w:after="0" w:line="276" w:lineRule="auto"/>
+              <w:jc w:val="center"/>
+              <w:rPr>
+                <w:rFonts w:ascii="Times New Roman" w:eastAsia="Times New Roman" w:hAnsi="Times New Roman" w:cs="Times New Roman"/>
+              </w:rPr>
+            </w:pPr>
+          </w:p>
+        </w:tc>
+        <w:tc>
+          <w:tcPr>
+            <w:tcW w:w="416" w:type="dxa"/>
+            <w:tcBorders>
+              <w:top w:val="nil"/>
+              <w:left w:val="nil"/>
+              <w:bottom w:val="single" w:sz="8" w:space="0" w:color="000000"/>
+              <w:right w:val="single" w:sz="8" w:space="0" w:color="000000"/>
+            </w:tcBorders>
+            <w:tcMar>
+              <w:top w:w="100" w:type="dxa"/>
+              <w:left w:w="80" w:type="dxa"/>
+              <w:bottom w:w="100" w:type="dxa"/>
+              <w:right w:w="80" w:type="dxa"/>
+            </w:tcMar>
+            <w:vAlign w:val="bottom"/>
+          </w:tcPr>
+          <w:p>
+            <w:pPr>
+              <w:spacing w:before="240" w:after="0" w:line="276" w:lineRule="auto"/>
+              <w:jc w:val="center"/>
+              <w:rPr>
+                <w:rFonts w:ascii="Times New Roman" w:eastAsia="Times New Roman" w:hAnsi="Times New Roman" w:cs="Times New Roman"/>
+              </w:rPr>
+            </w:pPr>
+          </w:p>
+        </w:tc>
+        <w:tc>
+          <w:tcPr>
+            <w:tcW w:w="416" w:type="dxa"/>
+            <w:tcBorders>
+              <w:top w:val="nil"/>
+              <w:left w:val="nil"/>
+              <w:bottom w:val="single" w:sz="8" w:space="0" w:color="000000"/>
+              <w:right w:val="single" w:sz="8" w:space="0" w:color="000000"/>
+            </w:tcBorders>
+            <w:tcMar>
+              <w:top w:w="100" w:type="dxa"/>
+              <w:left w:w="80" w:type="dxa"/>
+              <w:bottom w:w="100" w:type="dxa"/>
+              <w:right w:w="80" w:type="dxa"/>
+            </w:tcMar>
+            <w:vAlign w:val="bottom"/>
+          </w:tcPr>
+          <w:p>
+            <w:pPr>
+              <w:spacing w:before="240" w:after="0" w:line="276" w:lineRule="auto"/>
+              <w:jc w:val="center"/>
+              <w:rPr>
+                <w:rFonts w:ascii="Times New Roman" w:eastAsia="Times New Roman" w:hAnsi="Times New Roman" w:cs="Times New Roman"/>
+              </w:rPr>
+            </w:pPr>
+          </w:p>
+        </w:tc>
+        <w:tc>
+          <w:tcPr>
+            <w:tcW w:w="416" w:type="dxa"/>
+            <w:tcBorders>
+              <w:top w:val="nil"/>
+              <w:left w:val="nil"/>
+              <w:bottom w:val="single" w:sz="8" w:space="0" w:color="000000"/>
+              <w:right w:val="single" w:sz="8" w:space="0" w:color="000000"/>
+            </w:tcBorders>
+            <w:tcMar>
+              <w:top w:w="100" w:type="dxa"/>
+              <w:left w:w="80" w:type="dxa"/>
+              <w:bottom w:w="100" w:type="dxa"/>
+              <w:right w:w="80" w:type="dxa"/>
+            </w:tcMar>
+            <w:vAlign w:val="bottom"/>
+          </w:tcPr>
+          <w:p>
+            <w:pPr>
+              <w:spacing w:before="240" w:after="0" w:line="276" w:lineRule="auto"/>
+              <w:jc w:val="center"/>
+              <w:rPr>
+                <w:rFonts w:ascii="Times New Roman" w:eastAsia="Times New Roman" w:hAnsi="Times New Roman" w:cs="Times New Roman"/>
+              </w:rPr>
+            </w:pPr>
+          </w:p>
+        </w:tc>
+        <w:tc>
+          <w:tcPr>
+            <w:tcW w:w="416" w:type="dxa"/>
+            <w:tcBorders>
+              <w:top w:val="nil"/>
+              <w:left w:val="nil"/>
+              <w:bottom w:val="single" w:sz="8" w:space="0" w:color="000000"/>
+              <w:right w:val="single" w:sz="8" w:space="0" w:color="000000"/>
+            </w:tcBorders>
+            <w:tcMar>
+              <w:top w:w="100" w:type="dxa"/>
+              <w:left w:w="80" w:type="dxa"/>
+              <w:bottom w:w="100" w:type="dxa"/>
+              <w:right w:w="80" w:type="dxa"/>
+            </w:tcMar>
+            <w:vAlign w:val="bottom"/>
+          </w:tcPr>
+          <w:p>
+            <w:pPr>
+              <w:spacing w:before="240" w:after="0" w:line="276" w:lineRule="auto"/>
+              <w:jc w:val="center"/>
+              <w:rPr>
+                <w:rFonts w:ascii="Times New Roman" w:eastAsia="Times New Roman" w:hAnsi="Times New Roman" w:cs="Times New Roman"/>
+              </w:rPr>
+            </w:pPr>
+          </w:p>
+        </w:tc>
+        <w:tc>
+          <w:tcPr>
+            <w:tcW w:w="416" w:type="dxa"/>
+            <w:tcBorders>
+              <w:top w:val="nil"/>
+              <w:left w:val="nil"/>
+              <w:bottom w:val="single" w:sz="8" w:space="0" w:color="000000"/>
+              <w:right w:val="single" w:sz="8" w:space="0" w:color="000000"/>
+            </w:tcBorders>
+            <w:tcMar>
+              <w:top w:w="100" w:type="dxa"/>
+              <w:left w:w="80" w:type="dxa"/>
+              <w:bottom w:w="100" w:type="dxa"/>
+              <w:right w:w="80" w:type="dxa"/>
+            </w:tcMar>
+            <w:vAlign w:val="bottom"/>
+          </w:tcPr>
+          <w:p>
+            <w:pPr>
+              <w:spacing w:before="240" w:after="0" w:line="276" w:lineRule="auto"/>
+              <w:jc w:val="center"/>
+              <w:rPr>
+                <w:rFonts w:ascii="Times New Roman" w:eastAsia="Times New Roman" w:hAnsi="Times New Roman" w:cs="Times New Roman"/>
+              </w:rPr>
+            </w:pPr>
+          </w:p>
+        </w:tc>
+        <w:tc>
+          <w:tcPr>
+            <w:tcW w:w="416" w:type="dxa"/>
+            <w:tcBorders>
+              <w:top w:val="nil"/>
+              <w:left w:val="nil"/>
+              <w:bottom w:val="single" w:sz="8" w:space="0" w:color="000000"/>
+              <w:right w:val="single" w:sz="8" w:space="0" w:color="000000"/>
+            </w:tcBorders>
+            <w:tcMar>
+              <w:top w:w="100" w:type="dxa"/>
+              <w:left w:w="80" w:type="dxa"/>
+              <w:bottom w:w="100" w:type="dxa"/>
+              <w:right w:w="80" w:type="dxa"/>
+            </w:tcMar>
+            <w:vAlign w:val="bottom"/>
+          </w:tcPr>
+          <w:p>
+            <w:pPr>
+              <w:spacing w:before="240" w:after="0" w:line="276" w:lineRule="auto"/>
+              <w:jc w:val="center"/>
+              <w:rPr>
+                <w:rFonts w:ascii="Times New Roman" w:eastAsia="Times New Roman" w:hAnsi="Times New Roman" w:cs="Times New Roman"/>
+              </w:rPr>
+            </w:pPr>
+          </w:p>
+        </w:tc>
+        <w:tc>
+          <w:tcPr>
+            <w:tcW w:w="416" w:type="dxa"/>
+            <w:tcBorders>
+              <w:top w:val="nil"/>
+              <w:left w:val="nil"/>
+              <w:bottom w:val="single" w:sz="8" w:space="0" w:color="000000"/>
+              <w:right w:val="single" w:sz="8" w:space="0" w:color="000000"/>
+            </w:tcBorders>
+            <w:tcMar>
+              <w:top w:w="100" w:type="dxa"/>
+              <w:left w:w="80" w:type="dxa"/>
+              <w:bottom w:w="100" w:type="dxa"/>
+              <w:right w:w="80" w:type="dxa"/>
+            </w:tcMar>
+            <w:vAlign w:val="bottom"/>
+          </w:tcPr>
+          <w:p>
+            <w:pPr>
+              <w:spacing w:before="240" w:after="0" w:line="276" w:lineRule="auto"/>
+              <w:jc w:val="center"/>
+              <w:rPr>
+                <w:rFonts w:ascii="Times New Roman" w:eastAsia="Times New Roman" w:hAnsi="Times New Roman" w:cs="Times New Roman"/>
+              </w:rPr>
+            </w:pPr>
+            <w:r>
+              <w:rPr>
+                <w:rFonts w:ascii="Times New Roman" w:eastAsia="Times New Roman" w:hAnsi="Times New Roman" w:cs="Times New Roman"/>
+              </w:rPr>
+              <w:t>X</w:t>
+            </w:r>
+          </w:p>
+        </w:tc>
+        <w:tc>
+          <w:tcPr>
+            <w:tcW w:w="416" w:type="dxa"/>
+            <w:tcBorders>
+              <w:top w:val="nil"/>
+              <w:left w:val="nil"/>
+              <w:bottom w:val="single" w:sz="8" w:space="0" w:color="000000"/>
+              <w:right w:val="single" w:sz="8" w:space="0" w:color="000000"/>
+            </w:tcBorders>
+            <w:tcMar>
+              <w:top w:w="100" w:type="dxa"/>
+              <w:left w:w="80" w:type="dxa"/>
+              <w:bottom w:w="100" w:type="dxa"/>
+              <w:right w:w="80" w:type="dxa"/>
+            </w:tcMar>
+            <w:vAlign w:val="bottom"/>
+          </w:tcPr>
+          <w:p>
+            <w:pPr>
+              <w:spacing w:before="240" w:after="0" w:line="276" w:lineRule="auto"/>
+              <w:jc w:val="center"/>
+              <w:rPr>
+                <w:rFonts w:ascii="Times New Roman" w:eastAsia="Times New Roman" w:hAnsi="Times New Roman" w:cs="Times New Roman"/>
+              </w:rPr>
+            </w:pPr>
+            <w:r>
+              <w:rPr>
+                <w:rFonts w:ascii="Times New Roman" w:eastAsia="Times New Roman" w:hAnsi="Times New Roman" w:cs="Times New Roman"/>
+              </w:rPr>
+              <w:t>X</w:t>
+            </w:r>
+          </w:p>
+        </w:tc>
+      </w:tr>
+      <w:tr>
+        <w:trPr>
+          <w:trHeight w:val="902"/>
+        </w:trPr>
+        <w:tc>
+          <w:tcPr>
+            <w:tcW w:w="3137" w:type="dxa"/>
+            <w:tcBorders>
+              <w:top w:val="nil"/>
+              <w:left w:val="single" w:sz="8" w:space="0" w:color="000000"/>
+              <w:bottom w:val="single" w:sz="8" w:space="0" w:color="000000"/>
+              <w:right w:val="single" w:sz="8" w:space="0" w:color="000000"/>
+            </w:tcBorders>
+            <w:tcMar>
+              <w:top w:w="100" w:type="dxa"/>
+              <w:left w:w="80" w:type="dxa"/>
+              <w:bottom w:w="100" w:type="dxa"/>
+              <w:right w:w="80" w:type="dxa"/>
+            </w:tcMar>
+            <w:vAlign w:val="bottom"/>
+          </w:tcPr>
+          <w:p>
+            <w:pPr>
+              <w:spacing w:before="240" w:after="0" w:line="276" w:lineRule="auto"/>
+              <w:jc w:val="center"/>
+              <w:rPr>
+                <w:rFonts w:ascii="Times New Roman" w:eastAsia="Times New Roman" w:hAnsi="Times New Roman" w:cs="Times New Roman"/>
+              </w:rPr>
+            </w:pPr>
+            <w:r>
+              <w:rPr>
+                <w:rFonts w:ascii="Times New Roman" w:eastAsia="Times New Roman" w:hAnsi="Times New Roman" w:cs="Times New Roman"/>
+              </w:rPr>
               <w:t xml:space="preserve"> </w:t>
             </w:r>
-          </w:p>
-        </w:tc>
-        <w:tc>
-          <w:tcPr>
-            <w:tcW w:w="416" w:type="dxa"/>
+            <w:r>
+              <w:rPr>
+                <w:rFonts w:ascii="Times New Roman" w:eastAsia="Times New Roman" w:hAnsi="Times New Roman" w:cs="Times New Roman"/>
+              </w:rPr>
+              <w:t>Hito: Fin de llevarlo a producción</w:t>
+            </w:r>
+          </w:p>
+        </w:tc>
+        <w:tc>
+          <w:tcPr>
+            <w:tcW w:w="976" w:type="dxa"/>
             <w:tcBorders>
               <w:top w:val="nil"/>
               <w:left w:val="nil"/>
@@ -6244,7 +6830,7 @@
               <w:rPr>
                 <w:rFonts w:ascii="Times New Roman" w:eastAsia="Times New Roman" w:hAnsi="Times New Roman" w:cs="Times New Roman"/>
               </w:rPr>
-              <w:t xml:space="preserve">X </w:t>
+              <w:t xml:space="preserve"> </w:t>
             </w:r>
           </w:p>
         </w:tc>
@@ -6277,7 +6863,370 @@
               <w:rPr>
                 <w:rFonts w:ascii="Times New Roman" w:eastAsia="Times New Roman" w:hAnsi="Times New Roman" w:cs="Times New Roman"/>
               </w:rPr>
-              <w:t xml:space="preserve">X </w:t>
+              <w:t xml:space="preserve"> </w:t>
+            </w:r>
+          </w:p>
+        </w:tc>
+        <w:tc>
+          <w:tcPr>
+            <w:tcW w:w="416" w:type="dxa"/>
+            <w:tcBorders>
+              <w:top w:val="nil"/>
+              <w:left w:val="nil"/>
+              <w:bottom w:val="single" w:sz="8" w:space="0" w:color="000000"/>
+              <w:right w:val="single" w:sz="8" w:space="0" w:color="000000"/>
+            </w:tcBorders>
+            <w:tcMar>
+              <w:top w:w="100" w:type="dxa"/>
+              <w:left w:w="80" w:type="dxa"/>
+              <w:bottom w:w="100" w:type="dxa"/>
+              <w:right w:w="80" w:type="dxa"/>
+            </w:tcMar>
+            <w:vAlign w:val="bottom"/>
+          </w:tcPr>
+          <w:p>
+            <w:pPr>
+              <w:spacing w:before="240" w:after="0" w:line="276" w:lineRule="auto"/>
+              <w:jc w:val="center"/>
+              <w:rPr>
+                <w:rFonts w:ascii="Times New Roman" w:eastAsia="Times New Roman" w:hAnsi="Times New Roman" w:cs="Times New Roman"/>
+              </w:rPr>
+            </w:pPr>
+            <w:r>
+              <w:rPr>
+                <w:rFonts w:ascii="Times New Roman" w:eastAsia="Times New Roman" w:hAnsi="Times New Roman" w:cs="Times New Roman"/>
+              </w:rPr>
+              <w:t xml:space="preserve"> </w:t>
+            </w:r>
+          </w:p>
+        </w:tc>
+        <w:tc>
+          <w:tcPr>
+            <w:tcW w:w="416" w:type="dxa"/>
+            <w:tcBorders>
+              <w:top w:val="nil"/>
+              <w:left w:val="nil"/>
+              <w:bottom w:val="single" w:sz="8" w:space="0" w:color="000000"/>
+              <w:right w:val="single" w:sz="8" w:space="0" w:color="000000"/>
+            </w:tcBorders>
+            <w:tcMar>
+              <w:top w:w="100" w:type="dxa"/>
+              <w:left w:w="80" w:type="dxa"/>
+              <w:bottom w:w="100" w:type="dxa"/>
+              <w:right w:w="80" w:type="dxa"/>
+            </w:tcMar>
+            <w:vAlign w:val="bottom"/>
+          </w:tcPr>
+          <w:p>
+            <w:pPr>
+              <w:spacing w:before="240" w:after="0" w:line="276" w:lineRule="auto"/>
+              <w:jc w:val="center"/>
+              <w:rPr>
+                <w:rFonts w:ascii="Times New Roman" w:eastAsia="Times New Roman" w:hAnsi="Times New Roman" w:cs="Times New Roman"/>
+              </w:rPr>
+            </w:pPr>
+            <w:r>
+              <w:rPr>
+                <w:rFonts w:ascii="Times New Roman" w:eastAsia="Times New Roman" w:hAnsi="Times New Roman" w:cs="Times New Roman"/>
+              </w:rPr>
+              <w:t xml:space="preserve"> </w:t>
+            </w:r>
+          </w:p>
+        </w:tc>
+        <w:tc>
+          <w:tcPr>
+            <w:tcW w:w="416" w:type="dxa"/>
+            <w:tcBorders>
+              <w:top w:val="nil"/>
+              <w:left w:val="nil"/>
+              <w:bottom w:val="single" w:sz="8" w:space="0" w:color="000000"/>
+              <w:right w:val="single" w:sz="8" w:space="0" w:color="000000"/>
+            </w:tcBorders>
+            <w:tcMar>
+              <w:top w:w="100" w:type="dxa"/>
+              <w:left w:w="80" w:type="dxa"/>
+              <w:bottom w:w="100" w:type="dxa"/>
+              <w:right w:w="80" w:type="dxa"/>
+            </w:tcMar>
+            <w:vAlign w:val="bottom"/>
+          </w:tcPr>
+          <w:p>
+            <w:pPr>
+              <w:spacing w:before="240" w:after="0" w:line="276" w:lineRule="auto"/>
+              <w:jc w:val="center"/>
+              <w:rPr>
+                <w:rFonts w:ascii="Times New Roman" w:eastAsia="Times New Roman" w:hAnsi="Times New Roman" w:cs="Times New Roman"/>
+              </w:rPr>
+            </w:pPr>
+            <w:r>
+              <w:rPr>
+                <w:rFonts w:ascii="Times New Roman" w:eastAsia="Times New Roman" w:hAnsi="Times New Roman" w:cs="Times New Roman"/>
+              </w:rPr>
+              <w:t xml:space="preserve"> </w:t>
+            </w:r>
+          </w:p>
+        </w:tc>
+        <w:tc>
+          <w:tcPr>
+            <w:tcW w:w="416" w:type="dxa"/>
+            <w:tcBorders>
+              <w:top w:val="nil"/>
+              <w:left w:val="nil"/>
+              <w:bottom w:val="single" w:sz="8" w:space="0" w:color="000000"/>
+              <w:right w:val="single" w:sz="8" w:space="0" w:color="000000"/>
+            </w:tcBorders>
+            <w:tcMar>
+              <w:top w:w="100" w:type="dxa"/>
+              <w:left w:w="80" w:type="dxa"/>
+              <w:bottom w:w="100" w:type="dxa"/>
+              <w:right w:w="80" w:type="dxa"/>
+            </w:tcMar>
+            <w:vAlign w:val="bottom"/>
+          </w:tcPr>
+          <w:p>
+            <w:pPr>
+              <w:spacing w:before="240" w:after="0" w:line="276" w:lineRule="auto"/>
+              <w:jc w:val="center"/>
+              <w:rPr>
+                <w:rFonts w:ascii="Times New Roman" w:eastAsia="Times New Roman" w:hAnsi="Times New Roman" w:cs="Times New Roman"/>
+              </w:rPr>
+            </w:pPr>
+            <w:r>
+              <w:rPr>
+                <w:rFonts w:ascii="Times New Roman" w:eastAsia="Times New Roman" w:hAnsi="Times New Roman" w:cs="Times New Roman"/>
+              </w:rPr>
+              <w:t xml:space="preserve"> </w:t>
+            </w:r>
+          </w:p>
+        </w:tc>
+        <w:tc>
+          <w:tcPr>
+            <w:tcW w:w="416" w:type="dxa"/>
+            <w:tcBorders>
+              <w:top w:val="nil"/>
+              <w:left w:val="nil"/>
+              <w:bottom w:val="single" w:sz="8" w:space="0" w:color="000000"/>
+              <w:right w:val="single" w:sz="8" w:space="0" w:color="000000"/>
+            </w:tcBorders>
+            <w:tcMar>
+              <w:top w:w="100" w:type="dxa"/>
+              <w:left w:w="80" w:type="dxa"/>
+              <w:bottom w:w="100" w:type="dxa"/>
+              <w:right w:w="80" w:type="dxa"/>
+            </w:tcMar>
+            <w:vAlign w:val="bottom"/>
+          </w:tcPr>
+          <w:p>
+            <w:pPr>
+              <w:spacing w:before="240" w:after="0" w:line="276" w:lineRule="auto"/>
+              <w:jc w:val="center"/>
+              <w:rPr>
+                <w:rFonts w:ascii="Times New Roman" w:eastAsia="Times New Roman" w:hAnsi="Times New Roman" w:cs="Times New Roman"/>
+              </w:rPr>
+            </w:pPr>
+            <w:r>
+              <w:rPr>
+                <w:rFonts w:ascii="Times New Roman" w:eastAsia="Times New Roman" w:hAnsi="Times New Roman" w:cs="Times New Roman"/>
+              </w:rPr>
+              <w:t xml:space="preserve"> </w:t>
+            </w:r>
+          </w:p>
+        </w:tc>
+        <w:tc>
+          <w:tcPr>
+            <w:tcW w:w="416" w:type="dxa"/>
+            <w:tcBorders>
+              <w:top w:val="nil"/>
+              <w:left w:val="nil"/>
+              <w:bottom w:val="single" w:sz="8" w:space="0" w:color="000000"/>
+              <w:right w:val="single" w:sz="8" w:space="0" w:color="000000"/>
+            </w:tcBorders>
+            <w:tcMar>
+              <w:top w:w="100" w:type="dxa"/>
+              <w:left w:w="80" w:type="dxa"/>
+              <w:bottom w:w="100" w:type="dxa"/>
+              <w:right w:w="80" w:type="dxa"/>
+            </w:tcMar>
+            <w:vAlign w:val="bottom"/>
+          </w:tcPr>
+          <w:p>
+            <w:pPr>
+              <w:spacing w:before="240" w:after="0" w:line="276" w:lineRule="auto"/>
+              <w:jc w:val="center"/>
+              <w:rPr>
+                <w:rFonts w:ascii="Times New Roman" w:eastAsia="Times New Roman" w:hAnsi="Times New Roman" w:cs="Times New Roman"/>
+              </w:rPr>
+            </w:pPr>
+            <w:r>
+              <w:rPr>
+                <w:rFonts w:ascii="Times New Roman" w:eastAsia="Times New Roman" w:hAnsi="Times New Roman" w:cs="Times New Roman"/>
+              </w:rPr>
+              <w:t xml:space="preserve"> </w:t>
+            </w:r>
+          </w:p>
+        </w:tc>
+        <w:tc>
+          <w:tcPr>
+            <w:tcW w:w="416" w:type="dxa"/>
+            <w:tcBorders>
+              <w:top w:val="nil"/>
+              <w:left w:val="nil"/>
+              <w:bottom w:val="single" w:sz="8" w:space="0" w:color="000000"/>
+              <w:right w:val="single" w:sz="8" w:space="0" w:color="000000"/>
+            </w:tcBorders>
+            <w:tcMar>
+              <w:top w:w="100" w:type="dxa"/>
+              <w:left w:w="80" w:type="dxa"/>
+              <w:bottom w:w="100" w:type="dxa"/>
+              <w:right w:w="80" w:type="dxa"/>
+            </w:tcMar>
+            <w:vAlign w:val="bottom"/>
+          </w:tcPr>
+          <w:p>
+            <w:pPr>
+              <w:spacing w:before="240" w:after="0" w:line="276" w:lineRule="auto"/>
+              <w:jc w:val="center"/>
+              <w:rPr>
+                <w:rFonts w:ascii="Times New Roman" w:eastAsia="Times New Roman" w:hAnsi="Times New Roman" w:cs="Times New Roman"/>
+              </w:rPr>
+            </w:pPr>
+            <w:r>
+              <w:rPr>
+                <w:rFonts w:ascii="Times New Roman" w:eastAsia="Times New Roman" w:hAnsi="Times New Roman" w:cs="Times New Roman"/>
+              </w:rPr>
+              <w:t xml:space="preserve"> </w:t>
+            </w:r>
+          </w:p>
+        </w:tc>
+        <w:tc>
+          <w:tcPr>
+            <w:tcW w:w="416" w:type="dxa"/>
+            <w:tcBorders>
+              <w:top w:val="nil"/>
+              <w:left w:val="nil"/>
+              <w:bottom w:val="single" w:sz="8" w:space="0" w:color="000000"/>
+              <w:right w:val="single" w:sz="8" w:space="0" w:color="000000"/>
+            </w:tcBorders>
+            <w:tcMar>
+              <w:top w:w="100" w:type="dxa"/>
+              <w:left w:w="80" w:type="dxa"/>
+              <w:bottom w:w="100" w:type="dxa"/>
+              <w:right w:w="80" w:type="dxa"/>
+            </w:tcMar>
+            <w:vAlign w:val="bottom"/>
+          </w:tcPr>
+          <w:p>
+            <w:pPr>
+              <w:spacing w:before="240" w:after="0" w:line="276" w:lineRule="auto"/>
+              <w:jc w:val="center"/>
+              <w:rPr>
+                <w:rFonts w:ascii="Times New Roman" w:eastAsia="Times New Roman" w:hAnsi="Times New Roman" w:cs="Times New Roman"/>
+              </w:rPr>
+            </w:pPr>
+            <w:r>
+              <w:rPr>
+                <w:rFonts w:ascii="Times New Roman" w:eastAsia="Times New Roman" w:hAnsi="Times New Roman" w:cs="Times New Roman"/>
+              </w:rPr>
+              <w:t xml:space="preserve"> </w:t>
+            </w:r>
+          </w:p>
+        </w:tc>
+        <w:tc>
+          <w:tcPr>
+            <w:tcW w:w="416" w:type="dxa"/>
+            <w:tcBorders>
+              <w:top w:val="nil"/>
+              <w:left w:val="nil"/>
+              <w:bottom w:val="single" w:sz="8" w:space="0" w:color="000000"/>
+              <w:right w:val="single" w:sz="8" w:space="0" w:color="000000"/>
+            </w:tcBorders>
+            <w:tcMar>
+              <w:top w:w="100" w:type="dxa"/>
+              <w:left w:w="80" w:type="dxa"/>
+              <w:bottom w:w="100" w:type="dxa"/>
+              <w:right w:w="80" w:type="dxa"/>
+            </w:tcMar>
+            <w:vAlign w:val="bottom"/>
+          </w:tcPr>
+          <w:p>
+            <w:pPr>
+              <w:spacing w:before="240" w:after="0" w:line="276" w:lineRule="auto"/>
+              <w:jc w:val="center"/>
+              <w:rPr>
+                <w:rFonts w:ascii="Times New Roman" w:eastAsia="Times New Roman" w:hAnsi="Times New Roman" w:cs="Times New Roman"/>
+              </w:rPr>
+            </w:pPr>
+            <w:r>
+              <w:rPr>
+                <w:rFonts w:ascii="Times New Roman" w:eastAsia="Times New Roman" w:hAnsi="Times New Roman" w:cs="Times New Roman"/>
+              </w:rPr>
+              <w:t xml:space="preserve"> </w:t>
+            </w:r>
+          </w:p>
+        </w:tc>
+        <w:tc>
+          <w:tcPr>
+            <w:tcW w:w="416" w:type="dxa"/>
+            <w:tcBorders>
+              <w:top w:val="nil"/>
+              <w:left w:val="nil"/>
+              <w:bottom w:val="single" w:sz="8" w:space="0" w:color="000000"/>
+              <w:right w:val="single" w:sz="8" w:space="0" w:color="000000"/>
+            </w:tcBorders>
+            <w:tcMar>
+              <w:top w:w="100" w:type="dxa"/>
+              <w:left w:w="80" w:type="dxa"/>
+              <w:bottom w:w="100" w:type="dxa"/>
+              <w:right w:w="80" w:type="dxa"/>
+            </w:tcMar>
+            <w:vAlign w:val="bottom"/>
+          </w:tcPr>
+          <w:p>
+            <w:pPr>
+              <w:spacing w:before="240" w:after="0" w:line="276" w:lineRule="auto"/>
+              <w:jc w:val="center"/>
+              <w:rPr>
+                <w:rFonts w:ascii="Times New Roman" w:eastAsia="Times New Roman" w:hAnsi="Times New Roman" w:cs="Times New Roman"/>
+              </w:rPr>
+            </w:pPr>
+            <w:r>
+              <w:rPr>
+                <w:rFonts w:ascii="Times New Roman" w:eastAsia="Times New Roman" w:hAnsi="Times New Roman" w:cs="Times New Roman"/>
+              </w:rPr>
+              <w:t xml:space="preserve"> </w:t>
+            </w:r>
+          </w:p>
+        </w:tc>
+        <w:tc>
+          <w:tcPr>
+            <w:tcW w:w="416" w:type="dxa"/>
+            <w:tcBorders>
+              <w:top w:val="nil"/>
+              <w:left w:val="nil"/>
+              <w:bottom w:val="single" w:sz="8" w:space="0" w:color="000000"/>
+              <w:right w:val="single" w:sz="8" w:space="0" w:color="000000"/>
+            </w:tcBorders>
+            <w:tcMar>
+              <w:top w:w="100" w:type="dxa"/>
+              <w:left w:w="80" w:type="dxa"/>
+              <w:bottom w:w="100" w:type="dxa"/>
+              <w:right w:w="80" w:type="dxa"/>
+            </w:tcMar>
+            <w:vAlign w:val="bottom"/>
+          </w:tcPr>
+          <w:p>
+            <w:pPr>
+              <w:spacing w:before="240" w:after="0" w:line="276" w:lineRule="auto"/>
+              <w:jc w:val="center"/>
+              <w:rPr>
+                <w:rFonts w:ascii="Times New Roman" w:eastAsia="Times New Roman" w:hAnsi="Times New Roman" w:cs="Times New Roman"/>
+              </w:rPr>
+            </w:pPr>
+            <w:r>
+              <w:rPr>
+                <w:rFonts w:ascii="Times New Roman" w:eastAsia="Times New Roman" w:hAnsi="Times New Roman" w:cs="Times New Roman"/>
+              </w:rPr>
+              <w:t xml:space="preserve"> </w:t>
             </w:r>
           </w:p>
         </w:tc>
@@ -6427,7 +7376,6 @@
           <w:rFonts w:ascii="Times New Roman" w:eastAsia="Times New Roman" w:hAnsi="Times New Roman" w:cs="Times New Roman"/>
           <w:i/>
         </w:rPr>
-        <w:lastRenderedPageBreak/>
         <w:t xml:space="preserve"> </w:t>
       </w:r>
     </w:p>
@@ -6789,8 +7737,8 @@
 </file>
 
 <file path=word/numbering.xml><?xml version="1.0" encoding="utf-8"?>
-<w:numbering xmlns:wpc="http://schemas.microsoft.com/office/word/2010/wordprocessingCanvas" xmlns:mc="http://schemas.openxmlformats.org/markup-compatibility/2006" xmlns:o="urn:schemas-microsoft-com:office:office" xmlns:r="http://schemas.openxmlformats.org/officeDocument/2006/relationships" xmlns:m="http://schemas.openxmlformats.org/officeDocument/2006/math" xmlns:v="urn:schemas-microsoft-com:vml" xmlns:wp14="http://schemas.microsoft.com/office/word/2010/wordprocessingDrawing" xmlns:wp="http://schemas.openxmlformats.org/drawingml/2006/wordprocessingDrawing" xmlns:w10="urn:schemas-microsoft-com:office:word" xmlns:w="http://schemas.openxmlformats.org/wordprocessingml/2006/main" xmlns:w14="http://schemas.microsoft.com/office/word/2010/wordml" xmlns:w15="http://schemas.microsoft.com/office/word/2012/wordml" xmlns:wpg="http://schemas.microsoft.com/office/word/2010/wordprocessingGroup" xmlns:wpi="http://schemas.microsoft.com/office/word/2010/wordprocessingInk" xmlns:wne="http://schemas.microsoft.com/office/word/2006/wordml" xmlns:wps="http://schemas.microsoft.com/office/word/2010/wordprocessingShape" mc:Ignorable="w14 w15 wp14">
-  <w:abstractNum w:abstractNumId="0">
+<w:numbering xmlns:wpc="http://schemas.microsoft.com/office/word/2010/wordprocessingCanvas" xmlns:cx="http://schemas.microsoft.com/office/drawing/2014/chartex" xmlns:cx1="http://schemas.microsoft.com/office/drawing/2015/9/8/chartex" xmlns:cx2="http://schemas.microsoft.com/office/drawing/2015/10/21/chartex" xmlns:cx3="http://schemas.microsoft.com/office/drawing/2016/5/9/chartex" xmlns:cx4="http://schemas.microsoft.com/office/drawing/2016/5/10/chartex" xmlns:cx5="http://schemas.microsoft.com/office/drawing/2016/5/11/chartex" xmlns:cx6="http://schemas.microsoft.com/office/drawing/2016/5/12/chartex" xmlns:cx7="http://schemas.microsoft.com/office/drawing/2016/5/13/chartex" xmlns:cx8="http://schemas.microsoft.com/office/drawing/2016/5/14/chartex" xmlns:mc="http://schemas.openxmlformats.org/markup-compatibility/2006" xmlns:aink="http://schemas.microsoft.com/office/drawing/2016/ink" xmlns:am3d="http://schemas.microsoft.com/office/drawing/2017/model3d" xmlns:o="urn:schemas-microsoft-com:office:office" xmlns:r="http://schemas.openxmlformats.org/officeDocument/2006/relationships" xmlns:m="http://schemas.openxmlformats.org/officeDocument/2006/math" xmlns:v="urn:schemas-microsoft-com:vml" xmlns:wp14="http://schemas.microsoft.com/office/word/2010/wordprocessingDrawing" xmlns:wp="http://schemas.openxmlformats.org/drawingml/2006/wordprocessingDrawing" xmlns:w10="urn:schemas-microsoft-com:office:word" xmlns:w="http://schemas.openxmlformats.org/wordprocessingml/2006/main" xmlns:w14="http://schemas.microsoft.com/office/word/2010/wordml" xmlns:w15="http://schemas.microsoft.com/office/word/2012/wordml" xmlns:w16cex="http://schemas.microsoft.com/office/word/2018/wordml/cex" xmlns:w16cid="http://schemas.microsoft.com/office/word/2016/wordml/cid" xmlns:w16="http://schemas.microsoft.com/office/word/2018/wordml" xmlns:w16se="http://schemas.microsoft.com/office/word/2015/wordml/symex" xmlns:wpg="http://schemas.microsoft.com/office/word/2010/wordprocessingGroup" xmlns:wpi="http://schemas.microsoft.com/office/word/2010/wordprocessingInk" xmlns:wne="http://schemas.microsoft.com/office/word/2006/wordml" xmlns:wps="http://schemas.microsoft.com/office/word/2010/wordprocessingShape" mc:Ignorable="w14 w15 w16se w16cid w16 w16cex wp14">
+  <w:abstractNum w:abstractNumId="0" w15:restartNumberingAfterBreak="0">
     <w:nsid w:val="13DA4FE5"/>
     <w:multiLevelType w:val="hybridMultilevel"/>
     <w:tmpl w:val="56160334"/>
@@ -6879,7 +7827,7 @@
       </w:pPr>
     </w:lvl>
   </w:abstractNum>
-  <w:abstractNum w:abstractNumId="1">
+  <w:abstractNum w:abstractNumId="1" w15:restartNumberingAfterBreak="0">
     <w:nsid w:val="66BD2614"/>
     <w:multiLevelType w:val="hybridMultilevel"/>
     <w:tmpl w:val="626C337E"/>
@@ -6991,7 +7939,7 @@
       </w:rPr>
     </w:lvl>
   </w:abstractNum>
-  <w:abstractNum w:abstractNumId="2">
+  <w:abstractNum w:abstractNumId="2" w15:restartNumberingAfterBreak="0">
     <w:nsid w:val="793C46DC"/>
     <w:multiLevelType w:val="multilevel"/>
     <w:tmpl w:val="280A001F"/>
@@ -7090,7 +8038,7 @@
 </file>
 
 <file path=word/styles.xml><?xml version="1.0" encoding="utf-8"?>
-<w:styles xmlns:mc="http://schemas.openxmlformats.org/markup-compatibility/2006" xmlns:r="http://schemas.openxmlformats.org/officeDocument/2006/relationships" xmlns:w="http://schemas.openxmlformats.org/wordprocessingml/2006/main" xmlns:w14="http://schemas.microsoft.com/office/word/2010/wordml" xmlns:w15="http://schemas.microsoft.com/office/word/2012/wordml" mc:Ignorable="w14 w15">
+<w:styles xmlns:mc="http://schemas.openxmlformats.org/markup-compatibility/2006" xmlns:r="http://schemas.openxmlformats.org/officeDocument/2006/relationships" xmlns:w="http://schemas.openxmlformats.org/wordprocessingml/2006/main" xmlns:w14="http://schemas.microsoft.com/office/word/2010/wordml" xmlns:w15="http://schemas.microsoft.com/office/word/2012/wordml" xmlns:w16cex="http://schemas.microsoft.com/office/word/2018/wordml/cex" xmlns:w16cid="http://schemas.microsoft.com/office/word/2016/wordml/cid" xmlns:w16="http://schemas.microsoft.com/office/word/2018/wordml" xmlns:w16se="http://schemas.microsoft.com/office/word/2015/wordml/symex" mc:Ignorable="w14 w15 w16se w16cid w16 w16cex">
   <w:docDefaults>
     <w:rPrDefault>
       <w:rPr>
@@ -7106,7 +8054,7 @@
       </w:pPr>
     </w:pPrDefault>
   </w:docDefaults>
-  <w:latentStyles w:defLockedState="0" w:defUIPriority="99" w:defSemiHidden="0" w:defUnhideWhenUsed="0" w:defQFormat="0" w:count="371">
+  <w:latentStyles w:defLockedState="0" w:defUIPriority="99" w:defSemiHidden="0" w:defUnhideWhenUsed="0" w:defQFormat="0" w:count="376">
     <w:lsdException w:name="Normal" w:uiPriority="0" w:qFormat="1"/>
     <w:lsdException w:name="heading 1" w:uiPriority="9" w:qFormat="1"/>
     <w:lsdException w:name="heading 2" w:semiHidden="1" w:uiPriority="9" w:unhideWhenUsed="1" w:qFormat="1"/>
@@ -7212,7 +8160,6 @@
     <w:lsdException w:name="HTML Sample" w:semiHidden="1" w:unhideWhenUsed="1"/>
     <w:lsdException w:name="HTML Typewriter" w:semiHidden="1" w:unhideWhenUsed="1"/>
     <w:lsdException w:name="HTML Variable" w:semiHidden="1" w:unhideWhenUsed="1"/>
-    <w:lsdException w:name="Normal Table" w:semiHidden="1" w:unhideWhenUsed="1"/>
     <w:lsdException w:name="annotation subject" w:semiHidden="1" w:unhideWhenUsed="1"/>
     <w:lsdException w:name="No List" w:semiHidden="1" w:unhideWhenUsed="1"/>
     <w:lsdException w:name="Outline List 1" w:semiHidden="1" w:unhideWhenUsed="1"/>
@@ -7255,11 +8202,8 @@
     <w:lsdException w:name="Table Contemporary" w:semiHidden="1" w:unhideWhenUsed="1"/>
     <w:lsdException w:name="Table Elegant" w:semiHidden="1" w:unhideWhenUsed="1"/>
     <w:lsdException w:name="Table Professional" w:semiHidden="1" w:unhideWhenUsed="1"/>
-    <w:lsdException w:name="Table Subtle 1" w:semiHidden="1" w:unhideWhenUsed="1"/>
     <w:lsdException w:name="Table Subtle 2" w:semiHidden="1" w:unhideWhenUsed="1"/>
     <w:lsdException w:name="Table Web 1" w:semiHidden="1" w:unhideWhenUsed="1"/>
-    <w:lsdException w:name="Table Web 2" w:semiHidden="1" w:unhideWhenUsed="1"/>
-    <w:lsdException w:name="Table Web 3" w:semiHidden="1" w:unhideWhenUsed="1"/>
     <w:lsdException w:name="Balloon Text" w:semiHidden="1" w:unhideWhenUsed="1"/>
     <w:lsdException w:name="Table Grid" w:uiPriority="39"/>
     <w:lsdException w:name="Table Theme" w:semiHidden="1" w:unhideWhenUsed="1"/>
@@ -7478,6 +8422,11 @@
     <w:lsdException w:name="List Table 5 Dark Accent 6" w:uiPriority="50"/>
     <w:lsdException w:name="List Table 6 Colorful Accent 6" w:uiPriority="51"/>
     <w:lsdException w:name="List Table 7 Colorful Accent 6" w:uiPriority="52"/>
+    <w:lsdException w:name="Mention" w:semiHidden="1" w:unhideWhenUsed="1"/>
+    <w:lsdException w:name="Smart Hyperlink" w:semiHidden="1" w:unhideWhenUsed="1"/>
+    <w:lsdException w:name="Hashtag" w:semiHidden="1" w:unhideWhenUsed="1"/>
+    <w:lsdException w:name="Unresolved Mention" w:semiHidden="1" w:unhideWhenUsed="1"/>
+    <w:lsdException w:name="Smart Link" w:semiHidden="1" w:unhideWhenUsed="1"/>
   </w:latentStyles>
   <w:style w:type="paragraph" w:default="1" w:styleId="Normal">
     <w:name w:val="Normal"/>
@@ -7615,7 +8564,7 @@
       </w:tblCellMar>
     </w:tblPr>
   </w:style>
-  <w:style w:type="paragraph" w:styleId="Puesto">
+  <w:style w:type="paragraph" w:styleId="Ttulo">
     <w:name w:val="Title"/>
     <w:basedOn w:val="Normal"/>
     <w:next w:val="Normal"/>
@@ -7639,7 +8588,6 @@
       <w:spacing w:after="0" w:line="240" w:lineRule="auto"/>
     </w:pPr>
     <w:tblPr>
-      <w:tblInd w:w="0" w:type="dxa"/>
       <w:tblBorders>
         <w:top w:val="single" w:sz="4" w:space="0" w:color="auto"/>
         <w:left w:val="single" w:sz="4" w:space="0" w:color="auto"/>
@@ -7648,12 +8596,6 @@
         <w:insideH w:val="single" w:sz="4" w:space="0" w:color="auto"/>
         <w:insideV w:val="single" w:sz="4" w:space="0" w:color="auto"/>
       </w:tblBorders>
-      <w:tblCellMar>
-        <w:top w:w="0" w:type="dxa"/>
-        <w:left w:w="108" w:type="dxa"/>
-        <w:bottom w:w="0" w:type="dxa"/>
-        <w:right w:w="108" w:type="dxa"/>
-      </w:tblCellMar>
     </w:tblPr>
   </w:style>
   <w:style w:type="paragraph" w:styleId="Prrafodelista">

</xml_diff>